<commit_message>
Updated Cost Benefit in Project Management Plan and Approach (Updated).docx
</commit_message>
<xml_diff>
--- a/documentation/projman/Project Management Plan and Approach (Updated).docx
+++ b/documentation/projman/Project Management Plan and Approach (Updated).docx
@@ -5177,26 +5177,6 @@
       <w:pPr>
         <w:spacing w:line="480" w:lineRule="auto"/>
         <w:ind w:left="360"/>
-        <w:jc w:val="both"/>
-        <w:rPr>
-          <w:rFonts w:ascii="Arial" w:hAnsi="Arial" w:cs="Arial"/>
-          <w:sz w:val="24"/>
-          <w:szCs w:val="24"/>
-        </w:rPr>
-      </w:pPr>
-      <w:r>
-        <w:rPr>
-          <w:rFonts w:ascii="Arial" w:hAnsi="Arial" w:cs="Arial"/>
-          <w:sz w:val="24"/>
-          <w:szCs w:val="24"/>
-        </w:rPr>
-        <w:t>As the objective implies, 50% of customer reach is targeted for this project's success, if most of those new customers purchased a product, we could put into. This table is not final, and this is introduced for the client’s approval:</w:t>
-      </w:r>
-    </w:p>
-    <w:p>
-      <w:pPr>
-        <w:ind w:left="360"/>
-        <w:jc w:val="both"/>
         <w:rPr>
           <w:rFonts w:ascii="Arial" w:hAnsi="Arial" w:cs="Arial"/>
           <w:color w:val="008000"/>
@@ -5204,6 +5184,68 @@
           <w:szCs w:val="24"/>
         </w:rPr>
       </w:pPr>
+      <w:r>
+        <w:rPr>
+          <w:rFonts w:ascii="Arial" w:hAnsi="Arial" w:cs="Arial"/>
+          <w:sz w:val="24"/>
+          <w:szCs w:val="24"/>
+        </w:rPr>
+        <w:t xml:space="preserve">As the objective implies, 50% of customer reach is targeted for this project's success, </w:t>
+      </w:r>
+      <w:proofErr w:type="gramStart"/>
+      <w:r>
+        <w:rPr>
+          <w:rFonts w:ascii="Arial" w:hAnsi="Arial" w:cs="Arial"/>
+          <w:sz w:val="24"/>
+          <w:szCs w:val="24"/>
+        </w:rPr>
+        <w:t>assuming that</w:t>
+      </w:r>
+      <w:proofErr w:type="gramEnd"/>
+      <w:r>
+        <w:rPr>
+          <w:rFonts w:ascii="Arial" w:hAnsi="Arial" w:cs="Arial"/>
+          <w:sz w:val="24"/>
+          <w:szCs w:val="24"/>
+        </w:rPr>
+        <w:t xml:space="preserve"> most of those customers purchased a product, we could safely say that there will be at least a 15% increase in sales. </w:t>
+      </w:r>
+      <w:proofErr w:type="spellStart"/>
+      <w:r>
+        <w:rPr>
+          <w:rFonts w:ascii="Arial" w:hAnsi="Arial" w:cs="Arial"/>
+          <w:sz w:val="24"/>
+          <w:szCs w:val="24"/>
+        </w:rPr>
+        <w:t>Villamin</w:t>
+      </w:r>
+      <w:proofErr w:type="spellEnd"/>
+      <w:r>
+        <w:rPr>
+          <w:rFonts w:ascii="Arial" w:hAnsi="Arial" w:cs="Arial"/>
+          <w:sz w:val="24"/>
+          <w:szCs w:val="24"/>
+        </w:rPr>
+        <w:t xml:space="preserve"> Wood and Iron Works’ income in the year of 2021 was </w:t>
+      </w:r>
+      <w:proofErr w:type="spellStart"/>
+      <w:r>
+        <w:rPr>
+          <w:rFonts w:ascii="Arial" w:hAnsi="Arial" w:cs="Arial"/>
+          <w:sz w:val="24"/>
+          <w:szCs w:val="24"/>
+        </w:rPr>
+        <w:t>PhP</w:t>
+      </w:r>
+      <w:proofErr w:type="spellEnd"/>
+      <w:r>
+        <w:rPr>
+          <w:rFonts w:ascii="Arial" w:hAnsi="Arial" w:cs="Arial"/>
+          <w:sz w:val="24"/>
+          <w:szCs w:val="24"/>
+        </w:rPr>
+        <w:t xml:space="preserve"> 300,000. If 15% was increased from the new customers, 45,000 will be added to their income. This table is not final, and this is introduced for the client’s approval:</w:t>
+      </w:r>
     </w:p>
     <w:tbl>
       <w:tblPr>
@@ -5213,18 +5255,21 @@
         <w:tblLook w:val="04A0" w:firstRow="1" w:lastRow="0" w:firstColumn="1" w:lastColumn="0" w:noHBand="0" w:noVBand="1"/>
       </w:tblPr>
       <w:tblGrid>
-        <w:gridCol w:w="4550"/>
-        <w:gridCol w:w="4440"/>
+        <w:gridCol w:w="2785"/>
+        <w:gridCol w:w="1753"/>
+        <w:gridCol w:w="2138"/>
+        <w:gridCol w:w="2314"/>
       </w:tblGrid>
       <w:tr>
         <w:tc>
           <w:tcPr>
-            <w:tcW w:w="4675" w:type="dxa"/>
+            <w:tcW w:w="4538" w:type="dxa"/>
+            <w:gridSpan w:val="2"/>
             <w:shd w:val="clear" w:color="auto" w:fill="5B9BD5" w:themeFill="accent5"/>
           </w:tcPr>
           <w:p>
             <w:pPr>
-              <w:jc w:val="both"/>
+              <w:jc w:val="center"/>
               <w:rPr>
                 <w:rFonts w:ascii="Arial" w:hAnsi="Arial" w:cs="Arial"/>
                 <w:color w:val="FFFFFF" w:themeColor="background1"/>
@@ -5245,12 +5290,13 @@
         </w:tc>
         <w:tc>
           <w:tcPr>
-            <w:tcW w:w="4675" w:type="dxa"/>
+            <w:tcW w:w="4452" w:type="dxa"/>
+            <w:gridSpan w:val="2"/>
             <w:shd w:val="clear" w:color="auto" w:fill="5B9BD5" w:themeFill="accent5"/>
           </w:tcPr>
           <w:p>
             <w:pPr>
-              <w:jc w:val="both"/>
+              <w:jc w:val="center"/>
               <w:rPr>
                 <w:rFonts w:ascii="Arial" w:hAnsi="Arial" w:cs="Arial"/>
                 <w:color w:val="FFFFFF" w:themeColor="background1"/>
@@ -5273,49 +5319,97 @@
       <w:tr>
         <w:tc>
           <w:tcPr>
-            <w:tcW w:w="4675" w:type="dxa"/>
+            <w:tcW w:w="2785" w:type="dxa"/>
             <w:shd w:val="clear" w:color="auto" w:fill="D9E2F3" w:themeFill="accent1" w:themeFillTint="33"/>
           </w:tcPr>
           <w:p>
             <w:pPr>
-              <w:jc w:val="both"/>
-              <w:rPr>
-                <w:rFonts w:ascii="Arial" w:hAnsi="Arial" w:cs="Arial"/>
-                <w:sz w:val="24"/>
-                <w:szCs w:val="24"/>
-              </w:rPr>
-            </w:pPr>
-            <w:r>
-              <w:rPr>
-                <w:rFonts w:ascii="Arial" w:hAnsi="Arial" w:cs="Arial"/>
-                <w:sz w:val="24"/>
-                <w:szCs w:val="24"/>
-              </w:rPr>
-              <w:t>Functional System</w:t>
-            </w:r>
-          </w:p>
-        </w:tc>
-        <w:tc>
-          <w:tcPr>
-            <w:tcW w:w="4675" w:type="dxa"/>
+              <w:jc w:val="center"/>
+              <w:rPr>
+                <w:rFonts w:ascii="Arial" w:hAnsi="Arial" w:cs="Arial"/>
+                <w:sz w:val="24"/>
+                <w:szCs w:val="24"/>
+              </w:rPr>
+            </w:pPr>
+            <w:r>
+              <w:rPr>
+                <w:rFonts w:ascii="Arial" w:hAnsi="Arial" w:cs="Arial"/>
+                <w:sz w:val="24"/>
+                <w:szCs w:val="24"/>
+              </w:rPr>
+              <w:t>Benefit</w:t>
+            </w:r>
+          </w:p>
+        </w:tc>
+        <w:tc>
+          <w:tcPr>
+            <w:tcW w:w="1753" w:type="dxa"/>
             <w:shd w:val="clear" w:color="auto" w:fill="D9E2F3" w:themeFill="accent1" w:themeFillTint="33"/>
           </w:tcPr>
           <w:p>
             <w:pPr>
-              <w:jc w:val="both"/>
-              <w:rPr>
-                <w:rFonts w:ascii="Arial" w:hAnsi="Arial" w:cs="Arial"/>
-                <w:sz w:val="24"/>
-                <w:szCs w:val="24"/>
-              </w:rPr>
-            </w:pPr>
-            <w:r>
-              <w:rPr>
-                <w:rFonts w:ascii="Arial" w:hAnsi="Arial" w:cs="Arial"/>
-                <w:sz w:val="24"/>
-                <w:szCs w:val="24"/>
-              </w:rPr>
-              <w:t>$485.87</w:t>
+              <w:jc w:val="center"/>
+              <w:rPr>
+                <w:rFonts w:ascii="Arial" w:hAnsi="Arial" w:cs="Arial"/>
+                <w:sz w:val="24"/>
+                <w:szCs w:val="24"/>
+              </w:rPr>
+            </w:pPr>
+            <w:r>
+              <w:rPr>
+                <w:rFonts w:ascii="Arial" w:hAnsi="Arial" w:cs="Arial"/>
+                <w:sz w:val="24"/>
+                <w:szCs w:val="24"/>
+              </w:rPr>
+              <w:t>Income</w:t>
+            </w:r>
+          </w:p>
+        </w:tc>
+        <w:tc>
+          <w:tcPr>
+            <w:tcW w:w="2138" w:type="dxa"/>
+            <w:shd w:val="clear" w:color="auto" w:fill="D9E2F3" w:themeFill="accent1" w:themeFillTint="33"/>
+          </w:tcPr>
+          <w:p>
+            <w:pPr>
+              <w:jc w:val="center"/>
+              <w:rPr>
+                <w:rFonts w:ascii="Arial" w:hAnsi="Arial" w:cs="Arial"/>
+                <w:sz w:val="24"/>
+                <w:szCs w:val="24"/>
+              </w:rPr>
+            </w:pPr>
+            <w:r>
+              <w:rPr>
+                <w:rFonts w:ascii="Arial" w:hAnsi="Arial" w:cs="Arial"/>
+                <w:sz w:val="24"/>
+                <w:szCs w:val="24"/>
+              </w:rPr>
+              <w:t>Product</w:t>
+            </w:r>
+          </w:p>
+        </w:tc>
+        <w:tc>
+          <w:tcPr>
+            <w:tcW w:w="2314" w:type="dxa"/>
+            <w:shd w:val="clear" w:color="auto" w:fill="D9E2F3" w:themeFill="accent1" w:themeFillTint="33"/>
+          </w:tcPr>
+          <w:p>
+            <w:pPr>
+              <w:jc w:val="center"/>
+              <w:rPr>
+                <w:rFonts w:ascii="Arial" w:hAnsi="Arial" w:cs="Arial"/>
+                <w:sz w:val="24"/>
+                <w:szCs w:val="24"/>
+              </w:rPr>
+            </w:pPr>
+            <w:r>
+              <w:rPr>
+                <w:rFonts w:ascii="Arial" w:hAnsi="Arial" w:cs="Arial"/>
+                <w:sz w:val="24"/>
+                <w:szCs w:val="24"/>
+              </w:rPr>
+              <w:t>Cost</w:t>
             </w:r>
           </w:p>
         </w:tc>
@@ -5323,167 +5417,398 @@
       <w:tr>
         <w:tc>
           <w:tcPr>
-            <w:tcW w:w="4675" w:type="dxa"/>
-          </w:tcPr>
-          <w:p>
-            <w:pPr>
-              <w:pStyle w:val="ListParagraph"/>
-              <w:numPr>
-                <w:ilvl w:val="0"/>
-                <w:numId w:val="11"/>
-              </w:numPr>
-              <w:jc w:val="both"/>
-              <w:rPr>
-                <w:rFonts w:ascii="Arial" w:hAnsi="Arial" w:cs="Arial"/>
-                <w:sz w:val="24"/>
-                <w:szCs w:val="24"/>
-              </w:rPr>
-            </w:pPr>
-            <w:r>
-              <w:rPr>
-                <w:rFonts w:ascii="Arial" w:hAnsi="Arial" w:cs="Arial"/>
-                <w:sz w:val="24"/>
-                <w:szCs w:val="24"/>
-              </w:rPr>
-              <w:t>Website Platform</w:t>
-            </w:r>
-          </w:p>
-        </w:tc>
-        <w:tc>
-          <w:tcPr>
-            <w:tcW w:w="4675" w:type="dxa"/>
-          </w:tcPr>
-          <w:p>
-            <w:pPr>
-              <w:jc w:val="both"/>
-              <w:rPr>
-                <w:rFonts w:ascii="Arial" w:hAnsi="Arial" w:cs="Arial"/>
-                <w:sz w:val="24"/>
-                <w:szCs w:val="24"/>
-              </w:rPr>
-            </w:pPr>
+            <w:tcW w:w="2785" w:type="dxa"/>
+          </w:tcPr>
+          <w:p>
+            <w:pPr>
+              <w:rPr>
+                <w:rFonts w:ascii="Arial" w:hAnsi="Arial" w:cs="Arial"/>
+                <w:sz w:val="24"/>
+                <w:szCs w:val="24"/>
+              </w:rPr>
+            </w:pPr>
+            <w:r>
+              <w:rPr>
+                <w:rFonts w:ascii="Arial" w:hAnsi="Arial" w:cs="Arial"/>
+                <w:sz w:val="24"/>
+                <w:szCs w:val="24"/>
+              </w:rPr>
+              <w:t>Increase in Sales</w:t>
+            </w:r>
+          </w:p>
+        </w:tc>
+        <w:tc>
+          <w:tcPr>
+            <w:tcW w:w="1753" w:type="dxa"/>
+          </w:tcPr>
+          <w:p>
+            <w:pPr>
+              <w:rPr>
+                <w:rFonts w:ascii="Arial" w:hAnsi="Arial" w:cs="Arial"/>
+                <w:sz w:val="24"/>
+                <w:szCs w:val="24"/>
+              </w:rPr>
+            </w:pPr>
+            <w:proofErr w:type="spellStart"/>
+            <w:r>
+              <w:rPr>
+                <w:rFonts w:ascii="Arial" w:hAnsi="Arial" w:cs="Arial"/>
+                <w:sz w:val="24"/>
+                <w:szCs w:val="24"/>
+              </w:rPr>
+              <w:t>PhP</w:t>
+            </w:r>
+            <w:proofErr w:type="spellEnd"/>
+            <w:r>
+              <w:rPr>
+                <w:rFonts w:ascii="Arial" w:hAnsi="Arial" w:cs="Arial"/>
+                <w:sz w:val="24"/>
+                <w:szCs w:val="24"/>
+              </w:rPr>
+              <w:t xml:space="preserve"> 45,000</w:t>
+            </w:r>
+          </w:p>
+        </w:tc>
+        <w:tc>
+          <w:tcPr>
+            <w:tcW w:w="2138" w:type="dxa"/>
+          </w:tcPr>
+          <w:p>
+            <w:pPr>
+              <w:rPr>
+                <w:rFonts w:ascii="Arial" w:hAnsi="Arial" w:cs="Arial"/>
+                <w:sz w:val="24"/>
+                <w:szCs w:val="24"/>
+              </w:rPr>
+            </w:pPr>
+            <w:proofErr w:type="spellStart"/>
+            <w:r>
+              <w:rPr>
+                <w:rFonts w:ascii="Arial" w:hAnsi="Arial" w:cs="Arial"/>
+                <w:sz w:val="24"/>
+                <w:szCs w:val="24"/>
+              </w:rPr>
+              <w:t>WebHosting</w:t>
+            </w:r>
+            <w:proofErr w:type="spellEnd"/>
+            <w:r>
+              <w:rPr>
+                <w:rFonts w:ascii="Arial" w:hAnsi="Arial" w:cs="Arial"/>
+                <w:sz w:val="24"/>
+                <w:szCs w:val="24"/>
+              </w:rPr>
+              <w:t xml:space="preserve"> (GoDaddy)</w:t>
+            </w:r>
+          </w:p>
+        </w:tc>
+        <w:tc>
+          <w:tcPr>
+            <w:tcW w:w="2314" w:type="dxa"/>
+          </w:tcPr>
+          <w:p>
+            <w:pPr>
+              <w:jc w:val="right"/>
+              <w:rPr>
+                <w:rFonts w:ascii="Arial" w:hAnsi="Arial" w:cs="Arial"/>
+                <w:sz w:val="24"/>
+                <w:szCs w:val="24"/>
+              </w:rPr>
+            </w:pPr>
+            <w:proofErr w:type="spellStart"/>
+            <w:r>
+              <w:rPr>
+                <w:rFonts w:ascii="Arial" w:hAnsi="Arial" w:cs="Arial"/>
+                <w:sz w:val="24"/>
+                <w:szCs w:val="24"/>
+              </w:rPr>
+              <w:t>PhP</w:t>
+            </w:r>
+            <w:proofErr w:type="spellEnd"/>
+            <w:r>
+              <w:rPr>
+                <w:rFonts w:ascii="Arial" w:hAnsi="Arial" w:cs="Arial"/>
+                <w:sz w:val="24"/>
+                <w:szCs w:val="24"/>
+              </w:rPr>
+              <w:t xml:space="preserve"> 5,988</w:t>
+            </w:r>
           </w:p>
         </w:tc>
       </w:tr>
       <w:tr>
         <w:tc>
           <w:tcPr>
-            <w:tcW w:w="4675" w:type="dxa"/>
-          </w:tcPr>
-          <w:p>
-            <w:pPr>
-              <w:pStyle w:val="ListParagraph"/>
-              <w:numPr>
-                <w:ilvl w:val="0"/>
-                <w:numId w:val="11"/>
-              </w:numPr>
-              <w:jc w:val="both"/>
-              <w:rPr>
-                <w:rFonts w:ascii="Arial" w:hAnsi="Arial" w:cs="Arial"/>
-                <w:sz w:val="24"/>
-                <w:szCs w:val="24"/>
-              </w:rPr>
-            </w:pPr>
-            <w:r>
-              <w:rPr>
-                <w:rFonts w:ascii="Arial" w:hAnsi="Arial" w:cs="Arial"/>
-                <w:sz w:val="24"/>
-                <w:szCs w:val="24"/>
-              </w:rPr>
-              <w:t>Storage Accounts</w:t>
-            </w:r>
-          </w:p>
-        </w:tc>
-        <w:tc>
-          <w:tcPr>
-            <w:tcW w:w="4675" w:type="dxa"/>
-          </w:tcPr>
-          <w:p>
-            <w:pPr>
-              <w:jc w:val="both"/>
-              <w:rPr>
-                <w:rFonts w:ascii="Arial" w:hAnsi="Arial" w:cs="Arial"/>
-                <w:sz w:val="24"/>
-                <w:szCs w:val="24"/>
-              </w:rPr>
-            </w:pPr>
+            <w:tcW w:w="2785" w:type="dxa"/>
+          </w:tcPr>
+          <w:p>
+            <w:pPr>
+              <w:rPr>
+                <w:rFonts w:ascii="Arial" w:hAnsi="Arial" w:cs="Arial"/>
+                <w:sz w:val="24"/>
+                <w:szCs w:val="24"/>
+              </w:rPr>
+            </w:pPr>
+          </w:p>
+        </w:tc>
+        <w:tc>
+          <w:tcPr>
+            <w:tcW w:w="1753" w:type="dxa"/>
+          </w:tcPr>
+          <w:p>
+            <w:pPr>
+              <w:rPr>
+                <w:rFonts w:ascii="Arial" w:hAnsi="Arial" w:cs="Arial"/>
+                <w:sz w:val="24"/>
+                <w:szCs w:val="24"/>
+              </w:rPr>
+            </w:pPr>
+          </w:p>
+        </w:tc>
+        <w:tc>
+          <w:tcPr>
+            <w:tcW w:w="2138" w:type="dxa"/>
+          </w:tcPr>
+          <w:p>
+            <w:pPr>
+              <w:rPr>
+                <w:rFonts w:ascii="Arial" w:hAnsi="Arial" w:cs="Arial"/>
+                <w:sz w:val="24"/>
+                <w:szCs w:val="24"/>
+              </w:rPr>
+            </w:pPr>
+            <w:r>
+              <w:rPr>
+                <w:rFonts w:ascii="Arial" w:hAnsi="Arial" w:cs="Arial"/>
+                <w:sz w:val="24"/>
+                <w:szCs w:val="24"/>
+              </w:rPr>
+              <w:t>SSL Security (GoDaddy)</w:t>
+            </w:r>
+          </w:p>
+        </w:tc>
+        <w:tc>
+          <w:tcPr>
+            <w:tcW w:w="2314" w:type="dxa"/>
+          </w:tcPr>
+          <w:p>
+            <w:pPr>
+              <w:jc w:val="right"/>
+              <w:rPr>
+                <w:rFonts w:ascii="Arial" w:hAnsi="Arial" w:cs="Arial"/>
+                <w:sz w:val="24"/>
+                <w:szCs w:val="24"/>
+              </w:rPr>
+            </w:pPr>
+            <w:proofErr w:type="spellStart"/>
+            <w:r>
+              <w:rPr>
+                <w:rFonts w:ascii="Arial" w:hAnsi="Arial" w:cs="Arial"/>
+                <w:sz w:val="24"/>
+                <w:szCs w:val="24"/>
+              </w:rPr>
+              <w:t>PhP</w:t>
+            </w:r>
+            <w:proofErr w:type="spellEnd"/>
+            <w:r>
+              <w:rPr>
+                <w:rFonts w:ascii="Arial" w:hAnsi="Arial" w:cs="Arial"/>
+                <w:sz w:val="24"/>
+                <w:szCs w:val="24"/>
+              </w:rPr>
+              <w:t xml:space="preserve"> 7,999</w:t>
+            </w:r>
           </w:p>
         </w:tc>
       </w:tr>
       <w:tr>
         <w:tc>
           <w:tcPr>
-            <w:tcW w:w="4675" w:type="dxa"/>
-          </w:tcPr>
-          <w:p>
-            <w:pPr>
-              <w:pStyle w:val="ListParagraph"/>
-              <w:numPr>
-                <w:ilvl w:val="0"/>
-                <w:numId w:val="11"/>
-              </w:numPr>
-              <w:jc w:val="both"/>
-              <w:rPr>
-                <w:rFonts w:ascii="Arial" w:hAnsi="Arial" w:cs="Arial"/>
-                <w:sz w:val="24"/>
-                <w:szCs w:val="24"/>
-              </w:rPr>
-            </w:pPr>
-            <w:r>
-              <w:rPr>
-                <w:rFonts w:ascii="Arial" w:hAnsi="Arial" w:cs="Arial"/>
-                <w:sz w:val="24"/>
-                <w:szCs w:val="24"/>
-              </w:rPr>
-              <w:t>SQL Database</w:t>
-            </w:r>
-          </w:p>
-        </w:tc>
-        <w:tc>
-          <w:tcPr>
-            <w:tcW w:w="4675" w:type="dxa"/>
-          </w:tcPr>
-          <w:p>
-            <w:pPr>
-              <w:jc w:val="both"/>
-              <w:rPr>
-                <w:rFonts w:ascii="Arial" w:hAnsi="Arial" w:cs="Arial"/>
-                <w:sz w:val="24"/>
-                <w:szCs w:val="24"/>
-              </w:rPr>
-            </w:pPr>
+            <w:tcW w:w="2785" w:type="dxa"/>
+          </w:tcPr>
+          <w:p>
+            <w:pPr>
+              <w:rPr>
+                <w:rFonts w:ascii="Arial" w:hAnsi="Arial" w:cs="Arial"/>
+                <w:sz w:val="24"/>
+                <w:szCs w:val="24"/>
+              </w:rPr>
+            </w:pPr>
+          </w:p>
+        </w:tc>
+        <w:tc>
+          <w:tcPr>
+            <w:tcW w:w="1753" w:type="dxa"/>
+          </w:tcPr>
+          <w:p>
+            <w:pPr>
+              <w:rPr>
+                <w:rFonts w:ascii="Arial" w:hAnsi="Arial" w:cs="Arial"/>
+                <w:sz w:val="24"/>
+                <w:szCs w:val="24"/>
+              </w:rPr>
+            </w:pPr>
+          </w:p>
+        </w:tc>
+        <w:tc>
+          <w:tcPr>
+            <w:tcW w:w="2138" w:type="dxa"/>
+          </w:tcPr>
+          <w:p>
+            <w:pPr>
+              <w:rPr>
+                <w:rFonts w:ascii="Arial" w:hAnsi="Arial" w:cs="Arial"/>
+                <w:sz w:val="24"/>
+                <w:szCs w:val="24"/>
+              </w:rPr>
+            </w:pPr>
+            <w:r>
+              <w:rPr>
+                <w:rFonts w:ascii="Arial" w:hAnsi="Arial" w:cs="Arial"/>
+                <w:sz w:val="24"/>
+                <w:szCs w:val="24"/>
+              </w:rPr>
+              <w:t>Domain Registration (GoDaddy)</w:t>
+            </w:r>
+          </w:p>
+        </w:tc>
+        <w:tc>
+          <w:tcPr>
+            <w:tcW w:w="2314" w:type="dxa"/>
+          </w:tcPr>
+          <w:p>
+            <w:pPr>
+              <w:jc w:val="right"/>
+              <w:rPr>
+                <w:rFonts w:ascii="Arial" w:hAnsi="Arial" w:cs="Arial"/>
+                <w:sz w:val="24"/>
+                <w:szCs w:val="24"/>
+              </w:rPr>
+            </w:pPr>
+            <w:proofErr w:type="spellStart"/>
+            <w:r>
+              <w:rPr>
+                <w:rFonts w:ascii="Arial" w:hAnsi="Arial" w:cs="Arial"/>
+                <w:sz w:val="24"/>
+                <w:szCs w:val="24"/>
+              </w:rPr>
+              <w:t>PhP</w:t>
+            </w:r>
+            <w:proofErr w:type="spellEnd"/>
+            <w:r>
+              <w:rPr>
+                <w:rFonts w:ascii="Arial" w:hAnsi="Arial" w:cs="Arial"/>
+                <w:sz w:val="24"/>
+                <w:szCs w:val="24"/>
+              </w:rPr>
+              <w:t xml:space="preserve"> 998.82</w:t>
+            </w:r>
           </w:p>
         </w:tc>
       </w:tr>
       <w:tr>
         <w:tc>
           <w:tcPr>
-            <w:tcW w:w="4675" w:type="dxa"/>
-          </w:tcPr>
-          <w:p>
-            <w:pPr>
-              <w:jc w:val="both"/>
-              <w:rPr>
-                <w:rFonts w:ascii="Arial" w:hAnsi="Arial" w:cs="Arial"/>
-                <w:sz w:val="24"/>
-                <w:szCs w:val="24"/>
-              </w:rPr>
-            </w:pPr>
-          </w:p>
-        </w:tc>
-        <w:tc>
-          <w:tcPr>
-            <w:tcW w:w="4675" w:type="dxa"/>
-          </w:tcPr>
-          <w:p>
-            <w:pPr>
-              <w:jc w:val="both"/>
-              <w:rPr>
-                <w:rFonts w:ascii="Arial" w:hAnsi="Arial" w:cs="Arial"/>
-                <w:sz w:val="24"/>
-                <w:szCs w:val="24"/>
-              </w:rPr>
-            </w:pPr>
+            <w:tcW w:w="2785" w:type="dxa"/>
+          </w:tcPr>
+          <w:p>
+            <w:pPr>
+              <w:rPr>
+                <w:rFonts w:ascii="Arial" w:hAnsi="Arial" w:cs="Arial"/>
+                <w:sz w:val="24"/>
+                <w:szCs w:val="24"/>
+              </w:rPr>
+            </w:pPr>
+          </w:p>
+        </w:tc>
+        <w:tc>
+          <w:tcPr>
+            <w:tcW w:w="1753" w:type="dxa"/>
+          </w:tcPr>
+          <w:p>
+            <w:pPr>
+              <w:rPr>
+                <w:rFonts w:ascii="Arial" w:hAnsi="Arial" w:cs="Arial"/>
+                <w:b/>
+                <w:bCs/>
+                <w:sz w:val="24"/>
+                <w:szCs w:val="24"/>
+              </w:rPr>
+            </w:pPr>
+            <w:proofErr w:type="spellStart"/>
+            <w:r>
+              <w:rPr>
+                <w:rFonts w:ascii="Arial" w:hAnsi="Arial" w:cs="Arial"/>
+                <w:b/>
+                <w:bCs/>
+                <w:sz w:val="24"/>
+                <w:szCs w:val="24"/>
+              </w:rPr>
+              <w:t>PhP</w:t>
+            </w:r>
+            <w:proofErr w:type="spellEnd"/>
+            <w:r>
+              <w:rPr>
+                <w:rFonts w:ascii="Arial" w:hAnsi="Arial" w:cs="Arial"/>
+                <w:b/>
+                <w:bCs/>
+                <w:sz w:val="24"/>
+                <w:szCs w:val="24"/>
+              </w:rPr>
+              <w:t xml:space="preserve"> 45,000</w:t>
+            </w:r>
+          </w:p>
+        </w:tc>
+        <w:tc>
+          <w:tcPr>
+            <w:tcW w:w="2138" w:type="dxa"/>
+          </w:tcPr>
+          <w:p>
+            <w:pPr>
+              <w:rPr>
+                <w:rFonts w:ascii="Arial" w:hAnsi="Arial" w:cs="Arial"/>
+                <w:sz w:val="24"/>
+                <w:szCs w:val="24"/>
+              </w:rPr>
+            </w:pPr>
+          </w:p>
+        </w:tc>
+        <w:tc>
+          <w:tcPr>
+            <w:tcW w:w="2314" w:type="dxa"/>
+          </w:tcPr>
+          <w:p>
+            <w:pPr>
+              <w:jc w:val="right"/>
+              <w:rPr>
+                <w:rFonts w:ascii="Arial" w:hAnsi="Arial" w:cs="Arial"/>
+                <w:b/>
+                <w:bCs/>
+                <w:sz w:val="24"/>
+                <w:szCs w:val="24"/>
+              </w:rPr>
+            </w:pPr>
+            <w:proofErr w:type="spellStart"/>
+            <w:r>
+              <w:rPr>
+                <w:rFonts w:ascii="Arial" w:hAnsi="Arial" w:cs="Arial"/>
+                <w:b/>
+                <w:bCs/>
+                <w:sz w:val="24"/>
+                <w:szCs w:val="24"/>
+              </w:rPr>
+              <w:t>PhP</w:t>
+            </w:r>
+            <w:proofErr w:type="spellEnd"/>
+            <w:r>
+              <w:rPr>
+                <w:rFonts w:ascii="Arial" w:hAnsi="Arial" w:cs="Arial"/>
+                <w:b/>
+                <w:bCs/>
+                <w:sz w:val="24"/>
+                <w:szCs w:val="24"/>
+              </w:rPr>
+              <w:t xml:space="preserve"> 14,985.82</w:t>
+            </w:r>
           </w:p>
         </w:tc>
       </w:tr>
@@ -5572,7 +5897,6 @@
           <w:szCs w:val="24"/>
           <w:lang w:eastAsia="en-PH"/>
         </w:rPr>
-        <w:lastRenderedPageBreak/>
         <w:t>There are other alternatives that the team has put into consideration for the Business's concern. Listed are those alternative solutions alongside why the team did not lean towards it:</w:t>
       </w:r>
     </w:p>
@@ -5887,7 +6211,6 @@
           <w:sz w:val="24"/>
           <w:szCs w:val="24"/>
         </w:rPr>
-        <w:lastRenderedPageBreak/>
         <w:t>6.</w:t>
       </w:r>
       <w:r>
@@ -7036,21 +7359,8 @@
                 <w:lang w:val="en-US" w:eastAsia="en-PH"/>
                 <w14:ligatures w14:val="none"/>
               </w:rPr>
-              <w:t xml:space="preserve">Mabelle </w:t>
-            </w:r>
-            <w:proofErr w:type="spellStart"/>
-            <w:r>
-              <w:rPr>
-                <w:rFonts w:ascii="Arial" w:eastAsia="Times New Roman" w:hAnsi="Arial" w:cs="Arial"/>
-                <w:kern w:val="0"/>
-                <w:sz w:val="24"/>
-                <w:szCs w:val="24"/>
-                <w:lang w:val="en-US" w:eastAsia="en-PH"/>
-                <w14:ligatures w14:val="none"/>
-              </w:rPr>
-              <w:t>Aspeli</w:t>
-            </w:r>
-            <w:proofErr w:type="spellEnd"/>
+              <w:t>Mabelle Aspeli</w:t>
+            </w:r>
             <w:r>
               <w:rPr>
                 <w:rFonts w:ascii="Arial" w:eastAsia="Times New Roman" w:hAnsi="Arial" w:cs="Arial"/>
@@ -7201,7 +7511,7 @@
                 <w:lang w:val="en-US" w:eastAsia="en-PH"/>
                 <w14:ligatures w14:val="none"/>
               </w:rPr>
-              <w:t xml:space="preserve">Acquire and approve the required documents that should be approved by the stakeholder. </w:t>
+              <w:t xml:space="preserve">Acquire and approve the required documents that should be </w:t>
             </w:r>
             <w:r>
               <w:rPr>
@@ -7212,6 +7522,18 @@
                 <w:lang w:val="en-US" w:eastAsia="en-PH"/>
                 <w14:ligatures w14:val="none"/>
               </w:rPr>
+              <w:lastRenderedPageBreak/>
+              <w:t xml:space="preserve">approved by the stakeholder. </w:t>
+            </w:r>
+            <w:r>
+              <w:rPr>
+                <w:rFonts w:ascii="Arial" w:eastAsia="Times New Roman" w:hAnsi="Arial" w:cs="Arial"/>
+                <w:kern w:val="0"/>
+                <w:sz w:val="24"/>
+                <w:szCs w:val="24"/>
+                <w:lang w:val="en-US" w:eastAsia="en-PH"/>
+                <w14:ligatures w14:val="none"/>
+              </w:rPr>
               <w:t>Follow-up</w:t>
             </w:r>
             <w:r>
@@ -7223,19 +7545,7 @@
                 <w:lang w:val="en-US" w:eastAsia="en-PH"/>
                 <w14:ligatures w14:val="none"/>
               </w:rPr>
-              <w:t xml:space="preserve"> questions to </w:t>
-            </w:r>
-            <w:r>
-              <w:rPr>
-                <w:rFonts w:ascii="Arial" w:eastAsia="Times New Roman" w:hAnsi="Arial" w:cs="Arial"/>
-                <w:kern w:val="0"/>
-                <w:sz w:val="24"/>
-                <w:szCs w:val="24"/>
-                <w:lang w:val="en-US" w:eastAsia="en-PH"/>
-                <w14:ligatures w14:val="none"/>
-              </w:rPr>
-              <w:lastRenderedPageBreak/>
-              <w:t>the client if there are clarifications. </w:t>
+              <w:t xml:space="preserve"> questions to the client if there are clarifications. </w:t>
             </w:r>
             <w:r>
               <w:rPr>
@@ -9520,21 +9830,9 @@
                 <w:lang w:val="en-US" w:eastAsia="en-PH"/>
                 <w14:ligatures w14:val="none"/>
               </w:rPr>
-              <w:t xml:space="preserve">Mabelle </w:t>
-            </w:r>
-            <w:proofErr w:type="spellStart"/>
-            <w:r>
-              <w:rPr>
-                <w:rFonts w:ascii="Calibri" w:eastAsia="Times New Roman" w:hAnsi="Calibri" w:cs="Calibri"/>
-                <w:kern w:val="0"/>
-                <w:sz w:val="24"/>
-                <w:szCs w:val="24"/>
-                <w:lang w:val="en-US" w:eastAsia="en-PH"/>
-                <w14:ligatures w14:val="none"/>
-              </w:rPr>
-              <w:t>Aspeli</w:t>
-            </w:r>
-            <w:proofErr w:type="spellEnd"/>
+              <w:lastRenderedPageBreak/>
+              <w:t>Mabelle Aspeli</w:t>
+            </w:r>
             <w:r>
               <w:rPr>
                 <w:rFonts w:ascii="Calibri" w:eastAsia="Times New Roman" w:hAnsi="Calibri" w:cs="Calibri"/>
@@ -9631,19 +9929,7 @@
                 <w:lang w:val="en-US" w:eastAsia="en-PH"/>
                 <w14:ligatures w14:val="none"/>
               </w:rPr>
-              <w:t xml:space="preserve">Principal responsible party for the project's accomplishment. Work plan, resource allocation, risk management, scope </w:t>
-            </w:r>
-            <w:r>
-              <w:rPr>
-                <w:rFonts w:ascii="Calibri" w:eastAsia="Times New Roman" w:hAnsi="Calibri" w:cs="Calibri"/>
-                <w:kern w:val="0"/>
-                <w:sz w:val="24"/>
-                <w:szCs w:val="24"/>
-                <w:lang w:val="en-US" w:eastAsia="en-PH"/>
-                <w14:ligatures w14:val="none"/>
-              </w:rPr>
-              <w:lastRenderedPageBreak/>
-              <w:t>change management, milestones monitoring, and project status communication with all stakeholders.</w:t>
+              <w:t>Principal responsible party for the project's accomplishment. Work plan, resource allocation, risk management, scope change management, milestones monitoring, and project status communication with all stakeholders.</w:t>
             </w:r>
             <w:r>
               <w:rPr>
@@ -9692,7 +9978,6 @@
                 <w:lang w:val="en-US" w:eastAsia="en-PH"/>
                 <w14:ligatures w14:val="none"/>
               </w:rPr>
-              <w:lastRenderedPageBreak/>
               <w:t>Notifies the Team Leader of any escalating risks, problems, or personnel difficulties.</w:t>
             </w:r>
             <w:r>
@@ -11036,19 +11321,8 @@
                 <w:lang w:val="en-US" w:eastAsia="en-PH"/>
                 <w14:ligatures w14:val="none"/>
               </w:rPr>
-              <w:t xml:space="preserve">How much does the project impact them? (Low, </w:t>
-            </w:r>
-            <w:r>
-              <w:rPr>
-                <w:rFonts w:ascii="Arial" w:eastAsia="Times New Roman" w:hAnsi="Arial" w:cs="Arial"/>
-                <w:kern w:val="0"/>
-                <w:sz w:val="24"/>
-                <w:szCs w:val="24"/>
-                <w:lang w:val="en-US" w:eastAsia="en-PH"/>
-                <w14:ligatures w14:val="none"/>
-              </w:rPr>
               <w:lastRenderedPageBreak/>
-              <w:t>Medium, High)</w:t>
+              <w:t>How much does the project impact them? (Low, Medium, High)</w:t>
             </w:r>
             <w:r>
               <w:rPr>
@@ -11138,19 +11412,8 @@
                 <w:lang w:val="en-US" w:eastAsia="en-PH"/>
                 <w14:ligatures w14:val="none"/>
               </w:rPr>
-              <w:t xml:space="preserve">How much influence do they have over the project? (Low, </w:t>
-            </w:r>
-            <w:r>
-              <w:rPr>
-                <w:rFonts w:ascii="Arial" w:eastAsia="Times New Roman" w:hAnsi="Arial" w:cs="Arial"/>
-                <w:kern w:val="0"/>
-                <w:sz w:val="24"/>
-                <w:szCs w:val="24"/>
-                <w:lang w:val="en-US" w:eastAsia="en-PH"/>
-                <w14:ligatures w14:val="none"/>
-              </w:rPr>
               <w:lastRenderedPageBreak/>
-              <w:t>Medium, High)</w:t>
+              <w:t>How much influence do they have over the project? (Low, Medium, High)</w:t>
             </w:r>
             <w:r>
               <w:rPr>
@@ -11559,21 +11822,8 @@
                 <w:lang w:val="en-US" w:eastAsia="en-PH"/>
                 <w14:ligatures w14:val="none"/>
               </w:rPr>
-              <w:t xml:space="preserve">Mabelle </w:t>
-            </w:r>
-            <w:proofErr w:type="spellStart"/>
-            <w:r>
-              <w:rPr>
-                <w:rFonts w:ascii="Arial" w:eastAsia="Times New Roman" w:hAnsi="Arial" w:cs="Arial"/>
-                <w:kern w:val="0"/>
-                <w:sz w:val="24"/>
-                <w:szCs w:val="24"/>
-                <w:lang w:val="en-US" w:eastAsia="en-PH"/>
-                <w14:ligatures w14:val="none"/>
-              </w:rPr>
-              <w:t>Aspeli</w:t>
-            </w:r>
-            <w:proofErr w:type="spellEnd"/>
+              <w:t>Mabelle Aspeli</w:t>
+            </w:r>
             <w:r>
               <w:rPr>
                 <w:rFonts w:ascii="Arial" w:eastAsia="Times New Roman" w:hAnsi="Arial" w:cs="Arial"/>
@@ -13473,6 +13723,7 @@
           <w:lang w:eastAsia="en-PH"/>
           <w14:ligatures w14:val="none"/>
         </w:rPr>
+        <w:lastRenderedPageBreak/>
         <w:t> </w:t>
       </w:r>
       <w:r>
@@ -13663,7 +13914,6 @@
           <w:sz w:val="24"/>
           <w:szCs w:val="24"/>
         </w:rPr>
-        <w:lastRenderedPageBreak/>
         <w:t>6.2 Scope Management Plan</w:t>
       </w:r>
     </w:p>
@@ -14049,43 +14299,8 @@
           <w:sz w:val="24"/>
           <w:szCs w:val="24"/>
         </w:rPr>
-        <w:t xml:space="preserve">The Project Manager, Mabelle </w:t>
-      </w:r>
-      <w:proofErr w:type="spellStart"/>
-      <w:r>
-        <w:rPr>
-          <w:rFonts w:ascii="Arial" w:hAnsi="Arial" w:cs="Arial"/>
-          <w:sz w:val="24"/>
-          <w:szCs w:val="24"/>
-        </w:rPr>
-        <w:t>Aspeli</w:t>
-      </w:r>
-      <w:proofErr w:type="spellEnd"/>
-      <w:r>
-        <w:rPr>
-          <w:rFonts w:ascii="Arial" w:hAnsi="Arial" w:cs="Arial"/>
-          <w:sz w:val="24"/>
-          <w:szCs w:val="24"/>
-        </w:rPr>
-        <w:t xml:space="preserve">, will have the authority and responsibility to manage scope management. Mabelle </w:t>
-      </w:r>
-      <w:proofErr w:type="spellStart"/>
-      <w:r>
-        <w:rPr>
-          <w:rFonts w:ascii="Arial" w:hAnsi="Arial" w:cs="Arial"/>
-          <w:sz w:val="24"/>
-          <w:szCs w:val="24"/>
-        </w:rPr>
-        <w:t>Aspeli</w:t>
-      </w:r>
-      <w:proofErr w:type="spellEnd"/>
-      <w:r>
-        <w:rPr>
-          <w:rFonts w:ascii="Arial" w:hAnsi="Arial" w:cs="Arial"/>
-          <w:sz w:val="24"/>
-          <w:szCs w:val="24"/>
-        </w:rPr>
-        <w:t xml:space="preserve"> will collaborate with the project sponsor, Mr. Manuel </w:t>
+        <w:lastRenderedPageBreak/>
+        <w:t xml:space="preserve">The Project Manager, Mabelle Aspeli, will have the authority and responsibility to manage scope management. Mabelle Aspeli will collaborate with the project sponsor, Mr. Manuel </w:t>
       </w:r>
       <w:proofErr w:type="spellStart"/>
       <w:r>
@@ -14127,16 +14342,7 @@
           <w:sz w:val="24"/>
           <w:szCs w:val="24"/>
         </w:rPr>
-        <w:t xml:space="preserve">The extent of the project will be assessed and confirmed by reports, frequent assessments of the project's advancement in comparison to the initial scope, and evaluation of the project's performance. If there are any variations from the </w:t>
-      </w:r>
-      <w:r>
-        <w:rPr>
-          <w:rFonts w:ascii="Arial" w:hAnsi="Arial" w:cs="Arial"/>
-          <w:sz w:val="24"/>
-          <w:szCs w:val="24"/>
-        </w:rPr>
-        <w:lastRenderedPageBreak/>
-        <w:t>initial scope, they will be identified and resolved through the scope change procedure.</w:t>
+        <w:t>The extent of the project will be assessed and confirmed by reports, frequent assessments of the project's advancement in comparison to the initial scope, and evaluation of the project's performance. If there are any variations from the initial scope, they will be identified and resolved through the scope change procedure.</w:t>
       </w:r>
     </w:p>
     <w:p>
@@ -14489,7 +14695,6 @@
           <w:sz w:val="24"/>
           <w:szCs w:val="24"/>
         </w:rPr>
-        <w:lastRenderedPageBreak/>
         <w:t>6.2.4 Scope Definition</w:t>
       </w:r>
       <w:bookmarkEnd w:id="48"/>
@@ -14954,7 +15159,6 @@
           <w:sz w:val="24"/>
           <w:szCs w:val="24"/>
         </w:rPr>
-        <w:lastRenderedPageBreak/>
         <w:t>- Availability of tools to use.</w:t>
       </w:r>
     </w:p>
@@ -15307,6 +15511,7 @@
           <w:szCs w:val="24"/>
           <w:lang w:eastAsia="en-PH"/>
         </w:rPr>
+        <w:lastRenderedPageBreak/>
         <w:t>1.1.1 Creation of Project</w:t>
       </w:r>
     </w:p>
@@ -15370,8 +15575,407 @@
           <w:szCs w:val="24"/>
           <w:lang w:eastAsia="en-PH"/>
         </w:rPr>
+        <w:t>1.1.4 Design Thinking 1</w:t>
+      </w:r>
+    </w:p>
+    <w:p>
+      <w:pPr>
+        <w:spacing w:before="100" w:beforeAutospacing="1" w:after="100" w:afterAutospacing="1"/>
+        <w:jc w:val="both"/>
+        <w:rPr>
+          <w:rFonts w:ascii="Arial" w:hAnsi="Arial" w:cs="Arial"/>
+          <w:sz w:val="24"/>
+          <w:szCs w:val="24"/>
+          <w:lang w:eastAsia="en-PH"/>
+        </w:rPr>
+      </w:pPr>
+      <w:r>
+        <w:rPr>
+          <w:rFonts w:ascii="Arial" w:hAnsi="Arial" w:cs="Arial"/>
+          <w:sz w:val="24"/>
+          <w:szCs w:val="24"/>
+          <w:lang w:eastAsia="en-PH"/>
+        </w:rPr>
+        <w:t>1.1.5 Chapter 1</w:t>
+      </w:r>
+    </w:p>
+    <w:p>
+      <w:pPr>
+        <w:spacing w:before="100" w:beforeAutospacing="1" w:after="100" w:afterAutospacing="1"/>
+        <w:jc w:val="both"/>
+        <w:rPr>
+          <w:rFonts w:ascii="Arial" w:hAnsi="Arial" w:cs="Arial"/>
+          <w:sz w:val="24"/>
+          <w:szCs w:val="24"/>
+          <w:lang w:eastAsia="en-PH"/>
+        </w:rPr>
+      </w:pPr>
+      <w:r>
+        <w:rPr>
+          <w:rFonts w:ascii="Arial" w:hAnsi="Arial" w:cs="Arial"/>
+          <w:sz w:val="24"/>
+          <w:szCs w:val="24"/>
+          <w:lang w:eastAsia="en-PH"/>
+        </w:rPr>
+        <w:t>1.1.6 Chapter 2</w:t>
+      </w:r>
+    </w:p>
+    <w:p>
+      <w:pPr>
+        <w:spacing w:before="100" w:beforeAutospacing="1" w:after="100" w:afterAutospacing="1"/>
+        <w:jc w:val="both"/>
+        <w:rPr>
+          <w:rFonts w:ascii="Arial" w:hAnsi="Arial" w:cs="Arial"/>
+          <w:sz w:val="24"/>
+          <w:szCs w:val="24"/>
+          <w:lang w:eastAsia="en-PH"/>
+        </w:rPr>
+      </w:pPr>
+      <w:r>
+        <w:rPr>
+          <w:rFonts w:ascii="Arial" w:hAnsi="Arial" w:cs="Arial"/>
+          <w:sz w:val="24"/>
+          <w:szCs w:val="24"/>
+          <w:lang w:eastAsia="en-PH"/>
+        </w:rPr>
+        <w:t>1.1.7 Chapter 3</w:t>
+      </w:r>
+    </w:p>
+    <w:p>
+      <w:pPr>
+        <w:spacing w:before="100" w:beforeAutospacing="1" w:after="100" w:afterAutospacing="1"/>
+        <w:jc w:val="both"/>
+        <w:rPr>
+          <w:rFonts w:ascii="Arial" w:hAnsi="Arial" w:cs="Arial"/>
+          <w:sz w:val="24"/>
+          <w:szCs w:val="24"/>
+          <w:lang w:eastAsia="en-PH"/>
+        </w:rPr>
+      </w:pPr>
+      <w:r>
+        <w:rPr>
+          <w:rFonts w:ascii="Arial" w:hAnsi="Arial" w:cs="Arial"/>
+          <w:sz w:val="24"/>
+          <w:szCs w:val="24"/>
+          <w:lang w:eastAsia="en-PH"/>
+        </w:rPr>
+        <w:t>1.1.8 Midterm (Sprint 1)</w:t>
+      </w:r>
+    </w:p>
+    <w:p>
+      <w:pPr>
+        <w:spacing w:before="100" w:beforeAutospacing="1" w:after="100" w:afterAutospacing="1"/>
+        <w:jc w:val="both"/>
+        <w:rPr>
+          <w:rFonts w:ascii="Arial" w:hAnsi="Arial" w:cs="Arial"/>
+          <w:sz w:val="24"/>
+          <w:szCs w:val="24"/>
+          <w:lang w:eastAsia="en-PH"/>
+        </w:rPr>
+      </w:pPr>
+      <w:r>
+        <w:rPr>
+          <w:rFonts w:ascii="Arial" w:hAnsi="Arial" w:cs="Arial"/>
+          <w:sz w:val="24"/>
+          <w:szCs w:val="24"/>
+          <w:lang w:eastAsia="en-PH"/>
+        </w:rPr>
+        <w:t>1.1.9 Comments Matrix</w:t>
+      </w:r>
+    </w:p>
+    <w:p>
+      <w:pPr>
+        <w:spacing w:before="100" w:beforeAutospacing="1" w:after="100" w:afterAutospacing="1"/>
+        <w:jc w:val="both"/>
+        <w:rPr>
+          <w:rFonts w:ascii="Arial" w:hAnsi="Arial" w:cs="Arial"/>
+          <w:sz w:val="24"/>
+          <w:szCs w:val="24"/>
+          <w:lang w:eastAsia="en-PH"/>
+        </w:rPr>
+      </w:pPr>
+      <w:r>
+        <w:rPr>
+          <w:rFonts w:ascii="Arial" w:hAnsi="Arial" w:cs="Arial"/>
+          <w:sz w:val="24"/>
+          <w:szCs w:val="24"/>
+          <w:lang w:eastAsia="en-PH"/>
+        </w:rPr>
+        <w:t>1.1.10 Chapter 4</w:t>
+      </w:r>
+    </w:p>
+    <w:p>
+      <w:pPr>
+        <w:spacing w:before="100" w:beforeAutospacing="1" w:after="100" w:afterAutospacing="1"/>
+        <w:jc w:val="both"/>
+        <w:rPr>
+          <w:rFonts w:ascii="Arial" w:hAnsi="Arial" w:cs="Arial"/>
+          <w:sz w:val="24"/>
+          <w:szCs w:val="24"/>
+          <w:lang w:eastAsia="en-PH"/>
+        </w:rPr>
+      </w:pPr>
+      <w:r>
+        <w:rPr>
+          <w:rFonts w:ascii="Arial" w:hAnsi="Arial" w:cs="Arial"/>
+          <w:sz w:val="24"/>
+          <w:szCs w:val="24"/>
+          <w:lang w:eastAsia="en-PH"/>
+        </w:rPr>
+        <w:t>1.1.11 Chapter 5</w:t>
+      </w:r>
+    </w:p>
+    <w:p>
+      <w:pPr>
+        <w:spacing w:before="100" w:beforeAutospacing="1" w:after="100" w:afterAutospacing="1"/>
+        <w:jc w:val="both"/>
+        <w:rPr>
+          <w:rFonts w:ascii="Arial" w:hAnsi="Arial" w:cs="Arial"/>
+          <w:sz w:val="24"/>
+          <w:szCs w:val="24"/>
+          <w:lang w:eastAsia="en-PH"/>
+        </w:rPr>
+      </w:pPr>
+      <w:r>
+        <w:rPr>
+          <w:rFonts w:ascii="Arial" w:hAnsi="Arial" w:cs="Arial"/>
+          <w:sz w:val="24"/>
+          <w:szCs w:val="24"/>
+          <w:lang w:eastAsia="en-PH"/>
+        </w:rPr>
+        <w:t>1.1.12 Progression of Chapter 1, 2, and 3</w:t>
+      </w:r>
+    </w:p>
+    <w:p>
+      <w:pPr>
+        <w:spacing w:before="100" w:beforeAutospacing="1" w:after="100" w:afterAutospacing="1"/>
+        <w:jc w:val="both"/>
+        <w:rPr>
+          <w:rFonts w:ascii="Arial" w:hAnsi="Arial" w:cs="Arial"/>
+          <w:sz w:val="24"/>
+          <w:szCs w:val="24"/>
+          <w:lang w:eastAsia="en-PH"/>
+        </w:rPr>
+      </w:pPr>
+      <w:r>
+        <w:rPr>
+          <w:rFonts w:ascii="Arial" w:hAnsi="Arial" w:cs="Arial"/>
+          <w:sz w:val="24"/>
+          <w:szCs w:val="24"/>
+          <w:lang w:eastAsia="en-PH"/>
+        </w:rPr>
+        <w:t>1.1.13 Finals (Sprint 2)</w:t>
+      </w:r>
+    </w:p>
+    <w:p>
+      <w:pPr>
+        <w:spacing w:before="100" w:beforeAutospacing="1" w:after="100" w:afterAutospacing="1"/>
+        <w:jc w:val="both"/>
+        <w:rPr>
+          <w:rFonts w:ascii="Arial" w:hAnsi="Arial" w:cs="Arial"/>
+          <w:sz w:val="24"/>
+          <w:szCs w:val="24"/>
+          <w:lang w:eastAsia="en-PH"/>
+        </w:rPr>
+      </w:pPr>
+      <w:r>
+        <w:rPr>
+          <w:rFonts w:ascii="Arial" w:hAnsi="Arial" w:cs="Arial"/>
+          <w:sz w:val="24"/>
+          <w:szCs w:val="24"/>
+          <w:lang w:eastAsia="en-PH"/>
+        </w:rPr>
+        <w:t>1.1.14 Updated Comments Matrix and Paper</w:t>
+      </w:r>
+    </w:p>
+    <w:p>
+      <w:pPr>
+        <w:spacing w:before="100" w:beforeAutospacing="1" w:after="100" w:afterAutospacing="1"/>
+        <w:jc w:val="both"/>
+        <w:rPr>
+          <w:rFonts w:ascii="Arial" w:hAnsi="Arial" w:cs="Arial"/>
+          <w:sz w:val="24"/>
+          <w:szCs w:val="24"/>
+          <w:lang w:eastAsia="en-PH"/>
+        </w:rPr>
+      </w:pPr>
+      <w:r>
+        <w:rPr>
+          <w:rFonts w:ascii="Arial" w:hAnsi="Arial" w:cs="Arial"/>
+          <w:sz w:val="24"/>
+          <w:szCs w:val="24"/>
+          <w:lang w:eastAsia="en-PH"/>
+        </w:rPr>
+        <w:t>1.1.15 Submission of Updated Comments Matrix and Final Paper</w:t>
+      </w:r>
+    </w:p>
+    <w:p>
+      <w:pPr>
+        <w:spacing w:before="100" w:beforeAutospacing="1" w:after="100" w:afterAutospacing="1"/>
+        <w:jc w:val="both"/>
+        <w:rPr>
+          <w:rFonts w:ascii="Arial" w:hAnsi="Arial" w:cs="Arial"/>
+          <w:sz w:val="24"/>
+          <w:szCs w:val="24"/>
+          <w:lang w:eastAsia="en-PH"/>
+        </w:rPr>
+      </w:pPr>
+      <w:r>
+        <w:rPr>
+          <w:rFonts w:ascii="Arial" w:hAnsi="Arial" w:cs="Arial"/>
+          <w:sz w:val="24"/>
+          <w:szCs w:val="24"/>
+          <w:lang w:eastAsia="en-PH"/>
+        </w:rPr>
+        <w:t>1.2 Analysis and Design</w:t>
+      </w:r>
+    </w:p>
+    <w:p>
+      <w:pPr>
+        <w:spacing w:before="100" w:beforeAutospacing="1" w:after="100" w:afterAutospacing="1"/>
+        <w:jc w:val="both"/>
+        <w:rPr>
+          <w:rFonts w:ascii="Arial" w:hAnsi="Arial" w:cs="Arial"/>
+          <w:sz w:val="24"/>
+          <w:szCs w:val="24"/>
+          <w:lang w:eastAsia="en-PH"/>
+        </w:rPr>
+      </w:pPr>
+      <w:r>
+        <w:rPr>
+          <w:rFonts w:ascii="Arial" w:hAnsi="Arial" w:cs="Arial"/>
+          <w:sz w:val="24"/>
+          <w:szCs w:val="24"/>
+          <w:lang w:eastAsia="en-PH"/>
+        </w:rPr>
+        <w:t>1.2.1 Choose Adviser/Consultant</w:t>
+      </w:r>
+    </w:p>
+    <w:p>
+      <w:pPr>
+        <w:spacing w:before="100" w:beforeAutospacing="1" w:after="100" w:afterAutospacing="1"/>
+        <w:jc w:val="both"/>
+        <w:rPr>
+          <w:rFonts w:ascii="Arial" w:hAnsi="Arial" w:cs="Arial"/>
+          <w:sz w:val="24"/>
+          <w:szCs w:val="24"/>
+          <w:lang w:eastAsia="en-PH"/>
+        </w:rPr>
+      </w:pPr>
+      <w:r>
+        <w:rPr>
+          <w:rFonts w:ascii="Arial" w:hAnsi="Arial" w:cs="Arial"/>
+          <w:sz w:val="24"/>
+          <w:szCs w:val="24"/>
+          <w:lang w:eastAsia="en-PH"/>
+        </w:rPr>
+        <w:t>1.2.2 Compilation of MNTSDEV Requirements</w:t>
+      </w:r>
+    </w:p>
+    <w:p>
+      <w:pPr>
+        <w:spacing w:before="100" w:beforeAutospacing="1" w:after="100" w:afterAutospacing="1"/>
+        <w:jc w:val="both"/>
+        <w:rPr>
+          <w:rFonts w:ascii="Arial" w:hAnsi="Arial" w:cs="Arial"/>
+          <w:sz w:val="24"/>
+          <w:szCs w:val="24"/>
+          <w:lang w:eastAsia="en-PH"/>
+        </w:rPr>
+      </w:pPr>
+      <w:r>
+        <w:rPr>
+          <w:rFonts w:ascii="Arial" w:hAnsi="Arial" w:cs="Arial"/>
+          <w:sz w:val="24"/>
+          <w:szCs w:val="24"/>
+          <w:lang w:eastAsia="en-PH"/>
+        </w:rPr>
+        <w:t>1.2.3 Software Design</w:t>
+      </w:r>
+    </w:p>
+    <w:p>
+      <w:pPr>
+        <w:spacing w:before="100" w:beforeAutospacing="1" w:after="100" w:afterAutospacing="1"/>
+        <w:jc w:val="both"/>
+        <w:rPr>
+          <w:rFonts w:ascii="Arial" w:hAnsi="Arial" w:cs="Arial"/>
+          <w:sz w:val="24"/>
+          <w:szCs w:val="24"/>
+          <w:lang w:eastAsia="en-PH"/>
+        </w:rPr>
+      </w:pPr>
+      <w:r>
+        <w:rPr>
+          <w:rFonts w:ascii="Arial" w:hAnsi="Arial" w:cs="Arial"/>
+          <w:sz w:val="24"/>
+          <w:szCs w:val="24"/>
+          <w:lang w:eastAsia="en-PH"/>
+        </w:rPr>
+        <w:t>1.2.4 MVC Infographic</w:t>
+      </w:r>
+    </w:p>
+    <w:p>
+      <w:pPr>
+        <w:spacing w:before="100" w:beforeAutospacing="1" w:after="100" w:afterAutospacing="1"/>
+        <w:jc w:val="both"/>
+        <w:rPr>
+          <w:rFonts w:ascii="Arial" w:hAnsi="Arial" w:cs="Arial"/>
+          <w:sz w:val="24"/>
+          <w:szCs w:val="24"/>
+          <w:lang w:eastAsia="en-PH"/>
+        </w:rPr>
+      </w:pPr>
+      <w:r>
+        <w:rPr>
+          <w:rFonts w:ascii="Arial" w:hAnsi="Arial" w:cs="Arial"/>
+          <w:sz w:val="24"/>
+          <w:szCs w:val="24"/>
+          <w:lang w:eastAsia="en-PH"/>
+        </w:rPr>
+        <w:t>1.2.5 GitHub Repository</w:t>
+      </w:r>
+    </w:p>
+    <w:p>
+      <w:pPr>
+        <w:spacing w:before="100" w:beforeAutospacing="1" w:after="100" w:afterAutospacing="1"/>
+        <w:jc w:val="both"/>
+        <w:rPr>
+          <w:rFonts w:ascii="Arial" w:hAnsi="Arial" w:cs="Arial"/>
+          <w:sz w:val="24"/>
+          <w:szCs w:val="24"/>
+          <w:lang w:eastAsia="en-PH"/>
+        </w:rPr>
+      </w:pPr>
+      <w:r>
+        <w:rPr>
+          <w:rFonts w:ascii="Arial" w:hAnsi="Arial" w:cs="Arial"/>
+          <w:sz w:val="24"/>
+          <w:szCs w:val="24"/>
+          <w:lang w:eastAsia="en-PH"/>
+        </w:rPr>
+        <w:t>1.2.6 Case in Point: Big Ten University</w:t>
+      </w:r>
+    </w:p>
+    <w:p>
+      <w:pPr>
+        <w:spacing w:before="100" w:beforeAutospacing="1" w:after="100" w:afterAutospacing="1"/>
+        <w:jc w:val="both"/>
+        <w:rPr>
+          <w:rFonts w:ascii="Arial" w:hAnsi="Arial" w:cs="Arial"/>
+          <w:sz w:val="24"/>
+          <w:szCs w:val="24"/>
+          <w:lang w:eastAsia="en-PH"/>
+        </w:rPr>
+      </w:pPr>
+      <w:r>
+        <w:rPr>
+          <w:rFonts w:ascii="Arial" w:hAnsi="Arial" w:cs="Arial"/>
+          <w:sz w:val="24"/>
+          <w:szCs w:val="24"/>
+          <w:lang w:eastAsia="en-PH"/>
+        </w:rPr>
         <w:lastRenderedPageBreak/>
-        <w:t>1.1.4 Design Thinking 1</w:t>
+        <w:t>1.2.7 Event Table</w:t>
       </w:r>
     </w:p>
     <w:p>
@@ -15392,7 +15996,7 @@
           <w:szCs w:val="24"/>
           <w:lang w:eastAsia="en-PH"/>
         </w:rPr>
-        <w:t>1.1.5 Chapter 1</w:t>
+        <w:t>1.2.8 Use Case Diagram</w:t>
       </w:r>
     </w:p>
     <w:p>
@@ -15413,7 +16017,7 @@
           <w:szCs w:val="24"/>
           <w:lang w:eastAsia="en-PH"/>
         </w:rPr>
-        <w:t>1.1.6 Chapter 2</w:t>
+        <w:t>1.2.9 Use Case Full Description</w:t>
       </w:r>
     </w:p>
     <w:p>
@@ -15434,7 +16038,7 @@
           <w:szCs w:val="24"/>
           <w:lang w:eastAsia="en-PH"/>
         </w:rPr>
-        <w:t>1.1.7 Chapter 3</w:t>
+        <w:t>1.2.10 Data Flow Diagram</w:t>
       </w:r>
     </w:p>
     <w:p>
@@ -15455,7 +16059,7 @@
           <w:szCs w:val="24"/>
           <w:lang w:eastAsia="en-PH"/>
         </w:rPr>
-        <w:t>1.1.8 Midterm (Sprint 1)</w:t>
+        <w:t>1.2.11 Context Flow Diagram</w:t>
       </w:r>
     </w:p>
     <w:p>
@@ -15476,7 +16080,7 @@
           <w:szCs w:val="24"/>
           <w:lang w:eastAsia="en-PH"/>
         </w:rPr>
-        <w:t>1.1.9 Comments Matrix</w:t>
+        <w:t>1.2.12 Entity-Relationship Diagram</w:t>
       </w:r>
     </w:p>
     <w:p>
@@ -15497,7 +16101,7 @@
           <w:szCs w:val="24"/>
           <w:lang w:eastAsia="en-PH"/>
         </w:rPr>
-        <w:t>1.1.10 Chapter 4</w:t>
+        <w:t>1.2.13 Adviser/Consultant Meeting 1</w:t>
       </w:r>
     </w:p>
     <w:p>
@@ -15518,7 +16122,7 @@
           <w:szCs w:val="24"/>
           <w:lang w:eastAsia="en-PH"/>
         </w:rPr>
-        <w:t>1.1.11 Chapter 5</w:t>
+        <w:t>1.2.14 Submission of Midterm Deliverables</w:t>
       </w:r>
     </w:p>
     <w:p>
@@ -15539,7 +16143,7 @@
           <w:szCs w:val="24"/>
           <w:lang w:eastAsia="en-PH"/>
         </w:rPr>
-        <w:t>1.1.12 Progression of Chapter 1, 2, and 3</w:t>
+        <w:t>1.2.15 Midterm (Sprint 3)</w:t>
       </w:r>
     </w:p>
     <w:p>
@@ -15560,7 +16164,7 @@
           <w:szCs w:val="24"/>
           <w:lang w:eastAsia="en-PH"/>
         </w:rPr>
-        <w:t>1.1.13 Finals (Sprint 2)</w:t>
+        <w:t>1.2.16 Comment Matrix</w:t>
       </w:r>
     </w:p>
     <w:p>
@@ -15581,7 +16185,7 @@
           <w:szCs w:val="24"/>
           <w:lang w:eastAsia="en-PH"/>
         </w:rPr>
-        <w:t>1.1.14 Updated Comments Matrix and Paper</w:t>
+        <w:t>1.2.17 Paper Revision 1</w:t>
       </w:r>
     </w:p>
     <w:p>
@@ -15602,7 +16206,7 @@
           <w:szCs w:val="24"/>
           <w:lang w:eastAsia="en-PH"/>
         </w:rPr>
-        <w:t>1.1.15 Submission of Updated Comments Matrix and Final Paper</w:t>
+        <w:t>1.2.18 Activity Diagram</w:t>
       </w:r>
     </w:p>
     <w:p>
@@ -15623,7 +16227,7 @@
           <w:szCs w:val="24"/>
           <w:lang w:eastAsia="en-PH"/>
         </w:rPr>
-        <w:t>1.2 Analysis and Design</w:t>
+        <w:t>1.2.19 Object Diagram</w:t>
       </w:r>
     </w:p>
     <w:p>
@@ -15644,7 +16248,7 @@
           <w:szCs w:val="24"/>
           <w:lang w:eastAsia="en-PH"/>
         </w:rPr>
-        <w:t>1.2.1 Choose Adviser/Consultant</w:t>
+        <w:t>1.2.20 Class Diagram</w:t>
       </w:r>
     </w:p>
     <w:p>
@@ -15665,7 +16269,7 @@
           <w:szCs w:val="24"/>
           <w:lang w:eastAsia="en-PH"/>
         </w:rPr>
-        <w:t>1.2.2 Compilation of MNTSDEV Requirements</w:t>
+        <w:t>1.2.21 Sequence Diagram</w:t>
       </w:r>
     </w:p>
     <w:p>
@@ -15686,7 +16290,7 @@
           <w:szCs w:val="24"/>
           <w:lang w:eastAsia="en-PH"/>
         </w:rPr>
-        <w:t>1.2.3 Software Design</w:t>
+        <w:t>1.2.22 State Machine Diagram</w:t>
       </w:r>
     </w:p>
     <w:p>
@@ -15707,7 +16311,7 @@
           <w:szCs w:val="24"/>
           <w:lang w:eastAsia="en-PH"/>
         </w:rPr>
-        <w:t>1.2.4 MVC Infographic</w:t>
+        <w:t>1.2.23 Package Diagram</w:t>
       </w:r>
     </w:p>
     <w:p>
@@ -15728,7 +16332,7 @@
           <w:szCs w:val="24"/>
           <w:lang w:eastAsia="en-PH"/>
         </w:rPr>
-        <w:t>1.2.5 GitHub Repository</w:t>
+        <w:t>1.2.24 Component Diagram</w:t>
       </w:r>
     </w:p>
     <w:p>
@@ -15749,7 +16353,7 @@
           <w:szCs w:val="24"/>
           <w:lang w:eastAsia="en-PH"/>
         </w:rPr>
-        <w:t>1.2.6 Case in Point: Big Ten University</w:t>
+        <w:t>1.2.25 Deployment Diagram</w:t>
       </w:r>
     </w:p>
     <w:p>
@@ -15770,7 +16374,7 @@
           <w:szCs w:val="24"/>
           <w:lang w:eastAsia="en-PH"/>
         </w:rPr>
-        <w:t>1.2.7 Event Table</w:t>
+        <w:t>1.2.26 Adviser/Consultant Meeting 2</w:t>
       </w:r>
     </w:p>
     <w:p>
@@ -15791,7 +16395,7 @@
           <w:szCs w:val="24"/>
           <w:lang w:eastAsia="en-PH"/>
         </w:rPr>
-        <w:t>1.2.8 Use Case Diagram</w:t>
+        <w:t>1.2.27 Adviser/Consultant Meeting 3</w:t>
       </w:r>
     </w:p>
     <w:p>
@@ -15812,7 +16416,7 @@
           <w:szCs w:val="24"/>
           <w:lang w:eastAsia="en-PH"/>
         </w:rPr>
-        <w:t>1.2.9 Use Case Full Description</w:t>
+        <w:t>1.2.28 Paper Revision 2</w:t>
       </w:r>
     </w:p>
     <w:p>
@@ -15834,7 +16438,7 @@
           <w:lang w:eastAsia="en-PH"/>
         </w:rPr>
         <w:lastRenderedPageBreak/>
-        <w:t>1.2.10 Data Flow Diagram</w:t>
+        <w:t>1.2.29 Mock Presentation</w:t>
       </w:r>
     </w:p>
     <w:p>
@@ -15855,7 +16459,7 @@
           <w:szCs w:val="24"/>
           <w:lang w:eastAsia="en-PH"/>
         </w:rPr>
-        <w:t>1.2.11 Context Flow Diagram</w:t>
+        <w:t>1.2.30 Submission of Final Deliverables</w:t>
       </w:r>
     </w:p>
     <w:p>
@@ -15876,7 +16480,7 @@
           <w:szCs w:val="24"/>
           <w:lang w:eastAsia="en-PH"/>
         </w:rPr>
-        <w:t>1.2.12 Entity-Relationship Diagram</w:t>
+        <w:t>1.2.31 Finals (Sprint 4)</w:t>
       </w:r>
     </w:p>
     <w:p>
@@ -15897,7 +16501,7 @@
           <w:szCs w:val="24"/>
           <w:lang w:eastAsia="en-PH"/>
         </w:rPr>
-        <w:t>1.2.13 Adviser/Consultant Meeting 1</w:t>
+        <w:t>1.2.32 Paper Revision 3</w:t>
       </w:r>
     </w:p>
     <w:p>
@@ -15918,7 +16522,7 @@
           <w:szCs w:val="24"/>
           <w:lang w:eastAsia="en-PH"/>
         </w:rPr>
-        <w:t>1.2.14 Submission of Midterm Deliverables</w:t>
+        <w:t>1.2.33 Updated Comments Matrix and Paper</w:t>
       </w:r>
     </w:p>
     <w:p>
@@ -15939,7 +16543,7 @@
           <w:szCs w:val="24"/>
           <w:lang w:eastAsia="en-PH"/>
         </w:rPr>
-        <w:t>1.2.15 Midterm (Sprint 3)</w:t>
+        <w:t>1.3 Development, Testing, and Deployment</w:t>
       </w:r>
     </w:p>
     <w:p>
@@ -15960,7 +16564,7 @@
           <w:szCs w:val="24"/>
           <w:lang w:eastAsia="en-PH"/>
         </w:rPr>
-        <w:t>1.2.16 Comment Matrix</w:t>
+        <w:t>1.3.1 Choose Adviser/Consultant</w:t>
       </w:r>
     </w:p>
     <w:p>
@@ -15981,7 +16585,7 @@
           <w:szCs w:val="24"/>
           <w:lang w:eastAsia="en-PH"/>
         </w:rPr>
-        <w:t>1.2.17 Paper Revision 1</w:t>
+        <w:t>1.3.2 Compilation of MSYADD1 Requirements</w:t>
       </w:r>
     </w:p>
     <w:p>
@@ -16002,7 +16606,7 @@
           <w:szCs w:val="24"/>
           <w:lang w:eastAsia="en-PH"/>
         </w:rPr>
-        <w:t>1.2.18 Activity Diagram</w:t>
+        <w:t>1.3.3 Project Flow</w:t>
       </w:r>
     </w:p>
     <w:p>
@@ -16023,7 +16627,7 @@
           <w:szCs w:val="24"/>
           <w:lang w:eastAsia="en-PH"/>
         </w:rPr>
-        <w:t>1.2.19 Object Diagram</w:t>
+        <w:t>1.3.4 Assigning of Parts for Statement of Work and Project Charter Plan</w:t>
       </w:r>
     </w:p>
     <w:p>
@@ -16044,7 +16648,7 @@
           <w:szCs w:val="24"/>
           <w:lang w:eastAsia="en-PH"/>
         </w:rPr>
-        <w:t>1.2.20 Class Diagram</w:t>
+        <w:t>1.3.5 Initial Project Charter Plan (Long Version)</w:t>
       </w:r>
     </w:p>
     <w:p>
@@ -16065,7 +16669,7 @@
           <w:szCs w:val="24"/>
           <w:lang w:eastAsia="en-PH"/>
         </w:rPr>
-        <w:t>1.2.21 Sequence Diagram</w:t>
+        <w:t>1.3.5.1 Executive Summary</w:t>
       </w:r>
     </w:p>
     <w:p>
@@ -16086,7 +16690,7 @@
           <w:szCs w:val="24"/>
           <w:lang w:eastAsia="en-PH"/>
         </w:rPr>
-        <w:t>1.2.22 State Machine Diagram</w:t>
+        <w:t>1.3.5.2 Risks</w:t>
       </w:r>
     </w:p>
     <w:p>
@@ -16107,7 +16711,7 @@
           <w:szCs w:val="24"/>
           <w:lang w:eastAsia="en-PH"/>
         </w:rPr>
-        <w:t>1.2.23 Package Diagram</w:t>
+        <w:t>1.3.5.3 Project Purpose/Justification</w:t>
       </w:r>
     </w:p>
     <w:p>
@@ -16128,7 +16732,7 @@
           <w:szCs w:val="24"/>
           <w:lang w:eastAsia="en-PH"/>
         </w:rPr>
-        <w:t>1.2.24 Component Diagram</w:t>
+        <w:t>1.3.5.4 Project Description</w:t>
       </w:r>
     </w:p>
     <w:p>
@@ -16149,7 +16753,7 @@
           <w:szCs w:val="24"/>
           <w:lang w:eastAsia="en-PH"/>
         </w:rPr>
-        <w:t>1.2.25 Deployment Diagram</w:t>
+        <w:t>1.3.5.5 Preliminary Scope Statement</w:t>
       </w:r>
     </w:p>
     <w:p>
@@ -16170,7 +16774,7 @@
           <w:szCs w:val="24"/>
           <w:lang w:eastAsia="en-PH"/>
         </w:rPr>
-        <w:t>1.2.26 Adviser/Consultant Meeting 2</w:t>
+        <w:t>1.3.5.6 Summary Milestone Schedule</w:t>
       </w:r>
     </w:p>
     <w:p>
@@ -16191,7 +16795,7 @@
           <w:szCs w:val="24"/>
           <w:lang w:eastAsia="en-PH"/>
         </w:rPr>
-        <w:t>1.2.27 Adviser/Consultant Meeting 3</w:t>
+        <w:t>1.3.5.7 Project Deliverables</w:t>
       </w:r>
     </w:p>
     <w:p>
@@ -16212,7 +16816,7 @@
           <w:szCs w:val="24"/>
           <w:lang w:eastAsia="en-PH"/>
         </w:rPr>
-        <w:t>1.2.28 Paper Revision 2</w:t>
+        <w:t>1.3.5.8 Project Approval Requirements</w:t>
       </w:r>
     </w:p>
     <w:p>
@@ -16233,7 +16837,7 @@
           <w:szCs w:val="24"/>
           <w:lang w:eastAsia="en-PH"/>
         </w:rPr>
-        <w:t>1.2.29 Mock Presentation</w:t>
+        <w:t>1.3.5.9 Project Manager</w:t>
       </w:r>
     </w:p>
     <w:p>
@@ -16254,7 +16858,7 @@
           <w:szCs w:val="24"/>
           <w:lang w:eastAsia="en-PH"/>
         </w:rPr>
-        <w:t>1.2.30 Submission of Final Deliverables</w:t>
+        <w:t>1.3.5.10 Authorization</w:t>
       </w:r>
     </w:p>
     <w:p>
@@ -16275,7 +16879,7 @@
           <w:szCs w:val="24"/>
           <w:lang w:eastAsia="en-PH"/>
         </w:rPr>
-        <w:t>1.2.31 Finals (Sprint 4)</w:t>
+        <w:t>1.3.6 Statement of Work</w:t>
       </w:r>
     </w:p>
     <w:p>
@@ -16297,7 +16901,7 @@
           <w:lang w:eastAsia="en-PH"/>
         </w:rPr>
         <w:lastRenderedPageBreak/>
-        <w:t>1.2.32 Paper Revision 3</w:t>
+        <w:t>1.3.6.1 Introduction/Background</w:t>
       </w:r>
     </w:p>
     <w:p>
@@ -16318,7 +16922,7 @@
           <w:szCs w:val="24"/>
           <w:lang w:eastAsia="en-PH"/>
         </w:rPr>
-        <w:t>1.2.33 Updated Comments Matrix and Paper</w:t>
+        <w:t>1.3.6.2 Scope of Work</w:t>
       </w:r>
     </w:p>
     <w:p>
@@ -16339,7 +16943,7 @@
           <w:szCs w:val="24"/>
           <w:lang w:eastAsia="en-PH"/>
         </w:rPr>
-        <w:t>1.3 Development, Testing, and Deployment</w:t>
+        <w:t>1.3.6.3 Period of Performance</w:t>
       </w:r>
     </w:p>
     <w:p>
@@ -16360,7 +16964,7 @@
           <w:szCs w:val="24"/>
           <w:lang w:eastAsia="en-PH"/>
         </w:rPr>
-        <w:t>1.3.1 Choose Adviser/Consultant</w:t>
+        <w:t>1.3.6.4 Place of Performance</w:t>
       </w:r>
     </w:p>
     <w:p>
@@ -16381,7 +16985,7 @@
           <w:szCs w:val="24"/>
           <w:lang w:eastAsia="en-PH"/>
         </w:rPr>
-        <w:t>1.3.2 Compilation of MSYADD1 Requirements</w:t>
+        <w:t>1.3.6.5 Work Requirements</w:t>
       </w:r>
     </w:p>
     <w:p>
@@ -16402,7 +17006,7 @@
           <w:szCs w:val="24"/>
           <w:lang w:eastAsia="en-PH"/>
         </w:rPr>
-        <w:t>1.3.3 Project Flow</w:t>
+        <w:t>1.3.6.6 Schedule/Milestones</w:t>
       </w:r>
     </w:p>
     <w:p>
@@ -16423,7 +17027,7 @@
           <w:szCs w:val="24"/>
           <w:lang w:eastAsia="en-PH"/>
         </w:rPr>
-        <w:t>1.3.4 Assigning of Parts for Statement of Work and Project Charter Plan</w:t>
+        <w:t>1.3.6.7 Acceptance Criteria</w:t>
       </w:r>
     </w:p>
     <w:p>
@@ -16444,7 +17048,7 @@
           <w:szCs w:val="24"/>
           <w:lang w:eastAsia="en-PH"/>
         </w:rPr>
-        <w:t>1.3.5 Initial Project Charter Plan (Long Version)</w:t>
+        <w:t>1.3.6.8 Other Requirements</w:t>
       </w:r>
     </w:p>
     <w:p>
@@ -16465,7 +17069,7 @@
           <w:szCs w:val="24"/>
           <w:lang w:eastAsia="en-PH"/>
         </w:rPr>
-        <w:t>1.3.5.1 Executive Summary</w:t>
+        <w:t>1.3.6.9 Acceptance</w:t>
       </w:r>
     </w:p>
     <w:p>
@@ -16486,7 +17090,7 @@
           <w:szCs w:val="24"/>
           <w:lang w:eastAsia="en-PH"/>
         </w:rPr>
-        <w:t>1.3.5.2 Risks</w:t>
+        <w:t>1.3.7 Project Vision and Scope</w:t>
       </w:r>
     </w:p>
     <w:p>
@@ -16507,7 +17111,7 @@
           <w:szCs w:val="24"/>
           <w:lang w:eastAsia="en-PH"/>
         </w:rPr>
-        <w:t>1.3.5.3 Project Purpose/Justification</w:t>
+        <w:t>1.3.7.1 Business Requirements</w:t>
       </w:r>
     </w:p>
     <w:p>
@@ -16528,7 +17132,7 @@
           <w:szCs w:val="24"/>
           <w:lang w:eastAsia="en-PH"/>
         </w:rPr>
-        <w:t>1.3.5.4 Project Description</w:t>
+        <w:t>1.3.7.2 Business Objectives and Success Criteria</w:t>
       </w:r>
     </w:p>
     <w:p>
@@ -16549,7 +17153,7 @@
           <w:szCs w:val="24"/>
           <w:lang w:eastAsia="en-PH"/>
         </w:rPr>
-        <w:t>1.3.5.5 Preliminary Scope Statement</w:t>
+        <w:t>1.3.7.3 Vision of the Solution</w:t>
       </w:r>
     </w:p>
     <w:p>
@@ -16570,7 +17174,7 @@
           <w:szCs w:val="24"/>
           <w:lang w:eastAsia="en-PH"/>
         </w:rPr>
-        <w:t>1.3.5.6 Summary Milestone Schedule</w:t>
+        <w:t>1.3.7.4 Scope and Limitations</w:t>
       </w:r>
     </w:p>
     <w:p>
@@ -16591,7 +17195,7 @@
           <w:szCs w:val="24"/>
           <w:lang w:eastAsia="en-PH"/>
         </w:rPr>
-        <w:t>1.3.5.7 Project Deliverables</w:t>
+        <w:t>1.3.7.5 Business Context</w:t>
       </w:r>
     </w:p>
     <w:p>
@@ -16612,7 +17216,7 @@
           <w:szCs w:val="24"/>
           <w:lang w:eastAsia="en-PH"/>
         </w:rPr>
-        <w:t>1.3.5.8 Project Approval Requirements</w:t>
+        <w:t>1.3.8 Activity List</w:t>
       </w:r>
     </w:p>
     <w:p>
@@ -16633,7 +17237,7 @@
           <w:szCs w:val="24"/>
           <w:lang w:eastAsia="en-PH"/>
         </w:rPr>
-        <w:t>1.3.5.9 Project Manager</w:t>
+        <w:t>1.3.9 MCSPROJ Course Paper</w:t>
       </w:r>
     </w:p>
     <w:p>
@@ -16654,7 +17258,7 @@
           <w:szCs w:val="24"/>
           <w:lang w:eastAsia="en-PH"/>
         </w:rPr>
-        <w:t>1.3.5.10 Authorization</w:t>
+        <w:t>1.3.10 Team Meeting 1</w:t>
       </w:r>
     </w:p>
     <w:p>
@@ -16675,7 +17279,7 @@
           <w:szCs w:val="24"/>
           <w:lang w:eastAsia="en-PH"/>
         </w:rPr>
-        <w:t>1.3.6 Statement of Work</w:t>
+        <w:t>1.3.11 Initial Work Breakdown Structure (WBS)</w:t>
       </w:r>
     </w:p>
     <w:p>
@@ -16696,7 +17300,7 @@
           <w:szCs w:val="24"/>
           <w:lang w:eastAsia="en-PH"/>
         </w:rPr>
-        <w:t>1.3.6.1 Introduction/Background</w:t>
+        <w:t>1.3.12 Team Meeting 2</w:t>
       </w:r>
     </w:p>
     <w:p>
@@ -16717,7 +17321,7 @@
           <w:szCs w:val="24"/>
           <w:lang w:eastAsia="en-PH"/>
         </w:rPr>
-        <w:t>1.3.6.2 Scope of Work</w:t>
+        <w:t>1.3.13 Improvement Matrix</w:t>
       </w:r>
     </w:p>
     <w:p>
@@ -16738,7 +17342,7 @@
           <w:szCs w:val="24"/>
           <w:lang w:eastAsia="en-PH"/>
         </w:rPr>
-        <w:t>1.3.6.3 Period of Performance</w:t>
+        <w:t>1.3.14 Midterm (Sprint 5)</w:t>
       </w:r>
     </w:p>
     <w:p>
@@ -16760,7 +17364,7 @@
           <w:lang w:eastAsia="en-PH"/>
         </w:rPr>
         <w:lastRenderedPageBreak/>
-        <w:t>1.3.6.4 Place of Performance</w:t>
+        <w:t>1.3.15 Midterm Comment Matrix</w:t>
       </w:r>
     </w:p>
     <w:p>
@@ -16781,7 +17385,7 @@
           <w:szCs w:val="24"/>
           <w:lang w:eastAsia="en-PH"/>
         </w:rPr>
-        <w:t>1.3.6.5 Work Requirements</w:t>
+        <w:t>1.3.16 User Project Review</w:t>
       </w:r>
     </w:p>
     <w:p>
@@ -16802,7 +17406,7 @@
           <w:szCs w:val="24"/>
           <w:lang w:eastAsia="en-PH"/>
         </w:rPr>
-        <w:t>1.3.6.6 Schedule/Milestones</w:t>
+        <w:t>1.3.17 Team Meeting 3</w:t>
       </w:r>
     </w:p>
     <w:p>
@@ -16823,7 +17427,7 @@
           <w:szCs w:val="24"/>
           <w:lang w:eastAsia="en-PH"/>
         </w:rPr>
-        <w:t>1.3.6.7 Acceptance Criteria</w:t>
+        <w:t>1.3.18 Test Case</w:t>
       </w:r>
     </w:p>
     <w:p>
@@ -16844,7 +17448,7 @@
           <w:szCs w:val="24"/>
           <w:lang w:eastAsia="en-PH"/>
         </w:rPr>
-        <w:t>1.3.6.8 Other Requirements</w:t>
+        <w:t>1.3.19 Initial Quality Management Plan</w:t>
       </w:r>
     </w:p>
     <w:p>
@@ -16865,7 +17469,7 @@
           <w:szCs w:val="24"/>
           <w:lang w:eastAsia="en-PH"/>
         </w:rPr>
-        <w:t>1.3.6.9 Acceptance</w:t>
+        <w:t>1.3.20 Software Requirement Specifications</w:t>
       </w:r>
     </w:p>
     <w:p>
@@ -16886,7 +17490,7 @@
           <w:szCs w:val="24"/>
           <w:lang w:eastAsia="en-PH"/>
         </w:rPr>
-        <w:t>1.3.7 Project Vision and Scope</w:t>
+        <w:t>1.3.21 Adviser/Consultant Meeting 4</w:t>
       </w:r>
     </w:p>
     <w:p>
@@ -16907,7 +17511,7 @@
           <w:szCs w:val="24"/>
           <w:lang w:eastAsia="en-PH"/>
         </w:rPr>
-        <w:t>1.3.7.1 Business Requirements</w:t>
+        <w:t>1.3.22 Adviser/Consultant Meeting 5</w:t>
       </w:r>
     </w:p>
     <w:p>
@@ -16928,7 +17532,7 @@
           <w:szCs w:val="24"/>
           <w:lang w:eastAsia="en-PH"/>
         </w:rPr>
-        <w:t>1.3.7.2 Business Objectives and Success Criteria</w:t>
+        <w:t>1.3.23 Finals (Sprint 6)</w:t>
       </w:r>
     </w:p>
     <w:p>
@@ -16949,7 +17553,7 @@
           <w:szCs w:val="24"/>
           <w:lang w:eastAsia="en-PH"/>
         </w:rPr>
-        <w:t>1.3.7.3 Vision of the Solution</w:t>
+        <w:t>1.4 Project Management</w:t>
       </w:r>
     </w:p>
     <w:p>
@@ -16970,7 +17574,7 @@
           <w:szCs w:val="24"/>
           <w:lang w:eastAsia="en-PH"/>
         </w:rPr>
-        <w:t>1.3.7.4 Scope and Limitations</w:t>
+        <w:t>1.4.1 Team Meeting 4</w:t>
       </w:r>
     </w:p>
     <w:p>
@@ -16991,7 +17595,7 @@
           <w:szCs w:val="24"/>
           <w:lang w:eastAsia="en-PH"/>
         </w:rPr>
-        <w:t>1.3.7.5 Business Context</w:t>
+        <w:t>1.4.2 Business Case</w:t>
       </w:r>
     </w:p>
     <w:p>
@@ -17012,7 +17616,7 @@
           <w:szCs w:val="24"/>
           <w:lang w:eastAsia="en-PH"/>
         </w:rPr>
-        <w:t>1.3.8 Activity List</w:t>
+        <w:t>1.4.3 Project Charter Plan (Short Version)</w:t>
       </w:r>
     </w:p>
     <w:p>
@@ -17033,7 +17637,7 @@
           <w:szCs w:val="24"/>
           <w:lang w:eastAsia="en-PH"/>
         </w:rPr>
-        <w:t>1.3.9 MCSPROJ Course Paper</w:t>
+        <w:t>1.4.4 TOPCIT Project Management Quizlet</w:t>
       </w:r>
     </w:p>
     <w:p>
@@ -17054,7 +17658,7 @@
           <w:szCs w:val="24"/>
           <w:lang w:eastAsia="en-PH"/>
         </w:rPr>
-        <w:t>1.3.10 Team Meeting 1</w:t>
+        <w:t>1.4.5 Stakeholder Analysis</w:t>
       </w:r>
     </w:p>
     <w:p>
@@ -17075,7 +17679,7 @@
           <w:szCs w:val="24"/>
           <w:lang w:eastAsia="en-PH"/>
         </w:rPr>
-        <w:t>1.3.11 Initial Work Breakdown Structure (WBS)</w:t>
+        <w:t>1.4.6 Stakeholder Management Strategy</w:t>
       </w:r>
     </w:p>
     <w:p>
@@ -17096,7 +17700,7 @@
           <w:szCs w:val="24"/>
           <w:lang w:eastAsia="en-PH"/>
         </w:rPr>
-        <w:t>1.3.12 Team Meeting 2</w:t>
+        <w:t>1.4.7 Choose Project Adviser and Consultant</w:t>
       </w:r>
     </w:p>
     <w:p>
@@ -17117,7 +17721,7 @@
           <w:szCs w:val="24"/>
           <w:lang w:eastAsia="en-PH"/>
         </w:rPr>
-        <w:t>1.3.13 Improvement Matrix</w:t>
+        <w:t>1.4.8 Team Meeting 5</w:t>
       </w:r>
     </w:p>
     <w:p>
@@ -17138,7 +17742,7 @@
           <w:szCs w:val="24"/>
           <w:lang w:eastAsia="en-PH"/>
         </w:rPr>
-        <w:t>1.3.14 Midterm (Sprint 5)</w:t>
+        <w:t>1.4.9 Team Meeting 6</w:t>
       </w:r>
     </w:p>
     <w:p>
@@ -17159,7 +17763,7 @@
           <w:szCs w:val="24"/>
           <w:lang w:eastAsia="en-PH"/>
         </w:rPr>
-        <w:t>1.3.15 Midterm Comment Matrix</w:t>
+        <w:t>1.4.10 Team Meeting 7</w:t>
       </w:r>
     </w:p>
     <w:p>
@@ -17180,7 +17784,7 @@
           <w:szCs w:val="24"/>
           <w:lang w:eastAsia="en-PH"/>
         </w:rPr>
-        <w:t>1.3.16 User Project Review</w:t>
+        <w:t>1.4.11 Cost Management Plan</w:t>
       </w:r>
     </w:p>
     <w:p>
@@ -17201,7 +17805,7 @@
           <w:szCs w:val="24"/>
           <w:lang w:eastAsia="en-PH"/>
         </w:rPr>
-        <w:t>1.3.17 Team Meeting 3</w:t>
+        <w:t>1.4.12 Schedule Management Plan</w:t>
       </w:r>
     </w:p>
     <w:p>
@@ -17223,7 +17827,7 @@
           <w:lang w:eastAsia="en-PH"/>
         </w:rPr>
         <w:lastRenderedPageBreak/>
-        <w:t>1.3.18 Test Case</w:t>
+        <w:t>1.4.13 Scope Management Plan</w:t>
       </w:r>
     </w:p>
     <w:p>
@@ -17244,7 +17848,7 @@
           <w:szCs w:val="24"/>
           <w:lang w:eastAsia="en-PH"/>
         </w:rPr>
-        <w:t>1.3.19 Initial Quality Management Plan</w:t>
+        <w:t>1.4.14 Work Package Solution</w:t>
       </w:r>
     </w:p>
     <w:p>
@@ -17265,7 +17869,7 @@
           <w:szCs w:val="24"/>
           <w:lang w:eastAsia="en-PH"/>
         </w:rPr>
-        <w:t>1.3.20 Software Requirement Specifications</w:t>
+        <w:t>1.4.15 Team Meeting 8</w:t>
       </w:r>
     </w:p>
     <w:p>
@@ -17286,7 +17890,7 @@
           <w:szCs w:val="24"/>
           <w:lang w:eastAsia="en-PH"/>
         </w:rPr>
-        <w:t>1.3.21 Adviser/Consultant Meeting 4</w:t>
+        <w:t>1.4.16 Adviser/Consultant Meeting 6</w:t>
       </w:r>
     </w:p>
     <w:p>
@@ -17307,7 +17911,7 @@
           <w:szCs w:val="24"/>
           <w:lang w:eastAsia="en-PH"/>
         </w:rPr>
-        <w:t>1.3.22 Adviser/Consultant Meeting 5</w:t>
+        <w:t>1.4.17 Initial Wiki Page Encoding</w:t>
       </w:r>
     </w:p>
     <w:p>
@@ -17328,7 +17932,7 @@
           <w:szCs w:val="24"/>
           <w:lang w:eastAsia="en-PH"/>
         </w:rPr>
-        <w:t>1.3.23 Finals (Sprint 6)</w:t>
+        <w:t>1.4.18 Project Management Plan</w:t>
       </w:r>
     </w:p>
     <w:p>
@@ -17349,7 +17953,7 @@
           <w:szCs w:val="24"/>
           <w:lang w:eastAsia="en-PH"/>
         </w:rPr>
-        <w:t>1.4 Project Management</w:t>
+        <w:t>1.4.18.1 Staffing Management Plan</w:t>
       </w:r>
     </w:p>
     <w:p>
@@ -17370,7 +17974,7 @@
           <w:szCs w:val="24"/>
           <w:lang w:eastAsia="en-PH"/>
         </w:rPr>
-        <w:t>1.4.1 Team Meeting 4</w:t>
+        <w:t>1.4.18.2 Change Management Plan</w:t>
       </w:r>
     </w:p>
     <w:p>
@@ -17391,7 +17995,7 @@
           <w:szCs w:val="24"/>
           <w:lang w:eastAsia="en-PH"/>
         </w:rPr>
-        <w:t>1.4.2 Business Case</w:t>
+        <w:t>1.4.18.3 Communication Management Plan</w:t>
       </w:r>
     </w:p>
     <w:p>
@@ -17412,7 +18016,7 @@
           <w:szCs w:val="24"/>
           <w:lang w:eastAsia="en-PH"/>
         </w:rPr>
-        <w:t>1.4.3 Project Charter Plan (Short Version)</w:t>
+        <w:t>1.4.18.4 Final Quality Management Plan</w:t>
       </w:r>
     </w:p>
     <w:p>
@@ -17433,7 +18037,7 @@
           <w:szCs w:val="24"/>
           <w:lang w:eastAsia="en-PH"/>
         </w:rPr>
-        <w:t>1.4.4 TOPCIT Project Management Quizlet</w:t>
+        <w:t>1.4.18.5 Risk Management Plan</w:t>
       </w:r>
     </w:p>
     <w:p>
@@ -17454,7 +18058,7 @@
           <w:szCs w:val="24"/>
           <w:lang w:eastAsia="en-PH"/>
         </w:rPr>
-        <w:t>1.4.5 Stakeholder Analysis</w:t>
+        <w:t>1.4.18.6 Procurement Plan</w:t>
       </w:r>
     </w:p>
     <w:p>
@@ -17475,7 +18079,7 @@
           <w:szCs w:val="24"/>
           <w:lang w:eastAsia="en-PH"/>
         </w:rPr>
-        <w:t>1.4.6 Stakeholder Management Strategy</w:t>
+        <w:t>1.4.18.7 Implementation Plan</w:t>
       </w:r>
     </w:p>
     <w:p>
@@ -17496,7 +18100,7 @@
           <w:szCs w:val="24"/>
           <w:lang w:eastAsia="en-PH"/>
         </w:rPr>
-        <w:t>1.4.7 Choose Project Adviser and Consultant</w:t>
+        <w:t>1.4.18.8 Project Management Approach</w:t>
       </w:r>
     </w:p>
     <w:p>
@@ -17517,7 +18121,7 @@
           <w:szCs w:val="24"/>
           <w:lang w:eastAsia="en-PH"/>
         </w:rPr>
-        <w:t>1.4.8 Team Meeting 5</w:t>
+        <w:t>1.4.18.9 Company Profile</w:t>
       </w:r>
     </w:p>
     <w:p>
@@ -17538,7 +18142,7 @@
           <w:szCs w:val="24"/>
           <w:lang w:eastAsia="en-PH"/>
         </w:rPr>
-        <w:t>1.4.9 Team Meeting 6</w:t>
+        <w:t>1.4.19 Team Meeting 9</w:t>
       </w:r>
     </w:p>
     <w:p>
@@ -17559,7 +18163,7 @@
           <w:szCs w:val="24"/>
           <w:lang w:eastAsia="en-PH"/>
         </w:rPr>
-        <w:t>1.4.10 Team Meeting 7</w:t>
+        <w:t>1.4.20 1st Individual Weekly Status Report</w:t>
       </w:r>
     </w:p>
     <w:p>
@@ -17580,7 +18184,7 @@
           <w:szCs w:val="24"/>
           <w:lang w:eastAsia="en-PH"/>
         </w:rPr>
-        <w:t>1.4.11 Cost Management Plan</w:t>
+        <w:t>1.4.21 PMI 7th Edition Quizlet</w:t>
       </w:r>
     </w:p>
     <w:p>
@@ -17601,7 +18205,7 @@
           <w:szCs w:val="24"/>
           <w:lang w:eastAsia="en-PH"/>
         </w:rPr>
-        <w:t>1.4.12 Schedule Management Plan</w:t>
+        <w:t>1.4.22 Final Project Charter Plan (Long Version)</w:t>
       </w:r>
     </w:p>
     <w:p>
@@ -17622,7 +18226,7 @@
           <w:szCs w:val="24"/>
           <w:lang w:eastAsia="en-PH"/>
         </w:rPr>
-        <w:t>1.4.13 Scope Management Plan</w:t>
+        <w:t>1.4.23 2nd Individual Weekly Status Report</w:t>
       </w:r>
     </w:p>
     <w:p>
@@ -17643,7 +18247,7 @@
           <w:szCs w:val="24"/>
           <w:lang w:eastAsia="en-PH"/>
         </w:rPr>
-        <w:t>1.4.14 Work Package Solution</w:t>
+        <w:t>1.4.24 Adviser/Consultant Meeting 7</w:t>
       </w:r>
     </w:p>
     <w:p>
@@ -17664,7 +18268,7 @@
           <w:szCs w:val="24"/>
           <w:lang w:eastAsia="en-PH"/>
         </w:rPr>
-        <w:t>1.4.15 Team Meeting 8</w:t>
+        <w:t>1.4.25 PMBOK Quizlet</w:t>
       </w:r>
     </w:p>
     <w:p>
@@ -17686,7 +18290,7 @@
           <w:lang w:eastAsia="en-PH"/>
         </w:rPr>
         <w:lastRenderedPageBreak/>
-        <w:t>1.4.16 Adviser/Consultant Meeting 6</w:t>
+        <w:t>1.4.26 Final Work Breakdown Structure (WBS)</w:t>
       </w:r>
     </w:p>
     <w:p>
@@ -17707,7 +18311,7 @@
           <w:szCs w:val="24"/>
           <w:lang w:eastAsia="en-PH"/>
         </w:rPr>
-        <w:t>1.4.17 Initial Wiki Page Encoding</w:t>
+        <w:t>1.4.27 Final Wiki Page Encoding</w:t>
       </w:r>
     </w:p>
     <w:p>
@@ -17728,7 +18332,7 @@
           <w:szCs w:val="24"/>
           <w:lang w:eastAsia="en-PH"/>
         </w:rPr>
-        <w:t>1.4.18 Project Management Plan</w:t>
+        <w:t>1.4.28 Team Meeting 10</w:t>
       </w:r>
     </w:p>
     <w:p>
@@ -17749,406 +18353,6 @@
           <w:szCs w:val="24"/>
           <w:lang w:eastAsia="en-PH"/>
         </w:rPr>
-        <w:t>1.4.18.1 Staffing Management Plan</w:t>
-      </w:r>
-    </w:p>
-    <w:p>
-      <w:pPr>
-        <w:spacing w:before="100" w:beforeAutospacing="1" w:after="100" w:afterAutospacing="1"/>
-        <w:jc w:val="both"/>
-        <w:rPr>
-          <w:rFonts w:ascii="Arial" w:hAnsi="Arial" w:cs="Arial"/>
-          <w:sz w:val="24"/>
-          <w:szCs w:val="24"/>
-          <w:lang w:eastAsia="en-PH"/>
-        </w:rPr>
-      </w:pPr>
-      <w:r>
-        <w:rPr>
-          <w:rFonts w:ascii="Arial" w:hAnsi="Arial" w:cs="Arial"/>
-          <w:sz w:val="24"/>
-          <w:szCs w:val="24"/>
-          <w:lang w:eastAsia="en-PH"/>
-        </w:rPr>
-        <w:t>1.4.18.2 Change Management Plan</w:t>
-      </w:r>
-    </w:p>
-    <w:p>
-      <w:pPr>
-        <w:spacing w:before="100" w:beforeAutospacing="1" w:after="100" w:afterAutospacing="1"/>
-        <w:jc w:val="both"/>
-        <w:rPr>
-          <w:rFonts w:ascii="Arial" w:hAnsi="Arial" w:cs="Arial"/>
-          <w:sz w:val="24"/>
-          <w:szCs w:val="24"/>
-          <w:lang w:eastAsia="en-PH"/>
-        </w:rPr>
-      </w:pPr>
-      <w:r>
-        <w:rPr>
-          <w:rFonts w:ascii="Arial" w:hAnsi="Arial" w:cs="Arial"/>
-          <w:sz w:val="24"/>
-          <w:szCs w:val="24"/>
-          <w:lang w:eastAsia="en-PH"/>
-        </w:rPr>
-        <w:t>1.4.18.3 Communication Management Plan</w:t>
-      </w:r>
-    </w:p>
-    <w:p>
-      <w:pPr>
-        <w:spacing w:before="100" w:beforeAutospacing="1" w:after="100" w:afterAutospacing="1"/>
-        <w:jc w:val="both"/>
-        <w:rPr>
-          <w:rFonts w:ascii="Arial" w:hAnsi="Arial" w:cs="Arial"/>
-          <w:sz w:val="24"/>
-          <w:szCs w:val="24"/>
-          <w:lang w:eastAsia="en-PH"/>
-        </w:rPr>
-      </w:pPr>
-      <w:r>
-        <w:rPr>
-          <w:rFonts w:ascii="Arial" w:hAnsi="Arial" w:cs="Arial"/>
-          <w:sz w:val="24"/>
-          <w:szCs w:val="24"/>
-          <w:lang w:eastAsia="en-PH"/>
-        </w:rPr>
-        <w:t>1.4.18.4 Final Quality Management Plan</w:t>
-      </w:r>
-    </w:p>
-    <w:p>
-      <w:pPr>
-        <w:spacing w:before="100" w:beforeAutospacing="1" w:after="100" w:afterAutospacing="1"/>
-        <w:jc w:val="both"/>
-        <w:rPr>
-          <w:rFonts w:ascii="Arial" w:hAnsi="Arial" w:cs="Arial"/>
-          <w:sz w:val="24"/>
-          <w:szCs w:val="24"/>
-          <w:lang w:eastAsia="en-PH"/>
-        </w:rPr>
-      </w:pPr>
-      <w:r>
-        <w:rPr>
-          <w:rFonts w:ascii="Arial" w:hAnsi="Arial" w:cs="Arial"/>
-          <w:sz w:val="24"/>
-          <w:szCs w:val="24"/>
-          <w:lang w:eastAsia="en-PH"/>
-        </w:rPr>
-        <w:t>1.4.18.5 Risk Management Plan</w:t>
-      </w:r>
-    </w:p>
-    <w:p>
-      <w:pPr>
-        <w:spacing w:before="100" w:beforeAutospacing="1" w:after="100" w:afterAutospacing="1"/>
-        <w:jc w:val="both"/>
-        <w:rPr>
-          <w:rFonts w:ascii="Arial" w:hAnsi="Arial" w:cs="Arial"/>
-          <w:sz w:val="24"/>
-          <w:szCs w:val="24"/>
-          <w:lang w:eastAsia="en-PH"/>
-        </w:rPr>
-      </w:pPr>
-      <w:r>
-        <w:rPr>
-          <w:rFonts w:ascii="Arial" w:hAnsi="Arial" w:cs="Arial"/>
-          <w:sz w:val="24"/>
-          <w:szCs w:val="24"/>
-          <w:lang w:eastAsia="en-PH"/>
-        </w:rPr>
-        <w:t>1.4.18.6 Procurement Plan</w:t>
-      </w:r>
-    </w:p>
-    <w:p>
-      <w:pPr>
-        <w:spacing w:before="100" w:beforeAutospacing="1" w:after="100" w:afterAutospacing="1"/>
-        <w:jc w:val="both"/>
-        <w:rPr>
-          <w:rFonts w:ascii="Arial" w:hAnsi="Arial" w:cs="Arial"/>
-          <w:sz w:val="24"/>
-          <w:szCs w:val="24"/>
-          <w:lang w:eastAsia="en-PH"/>
-        </w:rPr>
-      </w:pPr>
-      <w:r>
-        <w:rPr>
-          <w:rFonts w:ascii="Arial" w:hAnsi="Arial" w:cs="Arial"/>
-          <w:sz w:val="24"/>
-          <w:szCs w:val="24"/>
-          <w:lang w:eastAsia="en-PH"/>
-        </w:rPr>
-        <w:t>1.4.18.7 Implementation Plan</w:t>
-      </w:r>
-    </w:p>
-    <w:p>
-      <w:pPr>
-        <w:spacing w:before="100" w:beforeAutospacing="1" w:after="100" w:afterAutospacing="1"/>
-        <w:jc w:val="both"/>
-        <w:rPr>
-          <w:rFonts w:ascii="Arial" w:hAnsi="Arial" w:cs="Arial"/>
-          <w:sz w:val="24"/>
-          <w:szCs w:val="24"/>
-          <w:lang w:eastAsia="en-PH"/>
-        </w:rPr>
-      </w:pPr>
-      <w:r>
-        <w:rPr>
-          <w:rFonts w:ascii="Arial" w:hAnsi="Arial" w:cs="Arial"/>
-          <w:sz w:val="24"/>
-          <w:szCs w:val="24"/>
-          <w:lang w:eastAsia="en-PH"/>
-        </w:rPr>
-        <w:t>1.4.18.8 Project Management Approach</w:t>
-      </w:r>
-    </w:p>
-    <w:p>
-      <w:pPr>
-        <w:spacing w:before="100" w:beforeAutospacing="1" w:after="100" w:afterAutospacing="1"/>
-        <w:jc w:val="both"/>
-        <w:rPr>
-          <w:rFonts w:ascii="Arial" w:hAnsi="Arial" w:cs="Arial"/>
-          <w:sz w:val="24"/>
-          <w:szCs w:val="24"/>
-          <w:lang w:eastAsia="en-PH"/>
-        </w:rPr>
-      </w:pPr>
-      <w:r>
-        <w:rPr>
-          <w:rFonts w:ascii="Arial" w:hAnsi="Arial" w:cs="Arial"/>
-          <w:sz w:val="24"/>
-          <w:szCs w:val="24"/>
-          <w:lang w:eastAsia="en-PH"/>
-        </w:rPr>
-        <w:t>1.4.18.9 Company Profile</w:t>
-      </w:r>
-    </w:p>
-    <w:p>
-      <w:pPr>
-        <w:spacing w:before="100" w:beforeAutospacing="1" w:after="100" w:afterAutospacing="1"/>
-        <w:jc w:val="both"/>
-        <w:rPr>
-          <w:rFonts w:ascii="Arial" w:hAnsi="Arial" w:cs="Arial"/>
-          <w:sz w:val="24"/>
-          <w:szCs w:val="24"/>
-          <w:lang w:eastAsia="en-PH"/>
-        </w:rPr>
-      </w:pPr>
-      <w:r>
-        <w:rPr>
-          <w:rFonts w:ascii="Arial" w:hAnsi="Arial" w:cs="Arial"/>
-          <w:sz w:val="24"/>
-          <w:szCs w:val="24"/>
-          <w:lang w:eastAsia="en-PH"/>
-        </w:rPr>
-        <w:t>1.4.19 Team Meeting 9</w:t>
-      </w:r>
-    </w:p>
-    <w:p>
-      <w:pPr>
-        <w:spacing w:before="100" w:beforeAutospacing="1" w:after="100" w:afterAutospacing="1"/>
-        <w:jc w:val="both"/>
-        <w:rPr>
-          <w:rFonts w:ascii="Arial" w:hAnsi="Arial" w:cs="Arial"/>
-          <w:sz w:val="24"/>
-          <w:szCs w:val="24"/>
-          <w:lang w:eastAsia="en-PH"/>
-        </w:rPr>
-      </w:pPr>
-      <w:r>
-        <w:rPr>
-          <w:rFonts w:ascii="Arial" w:hAnsi="Arial" w:cs="Arial"/>
-          <w:sz w:val="24"/>
-          <w:szCs w:val="24"/>
-          <w:lang w:eastAsia="en-PH"/>
-        </w:rPr>
-        <w:t>1.4.20 1st Individual Weekly Status Report</w:t>
-      </w:r>
-    </w:p>
-    <w:p>
-      <w:pPr>
-        <w:spacing w:before="100" w:beforeAutospacing="1" w:after="100" w:afterAutospacing="1"/>
-        <w:jc w:val="both"/>
-        <w:rPr>
-          <w:rFonts w:ascii="Arial" w:hAnsi="Arial" w:cs="Arial"/>
-          <w:sz w:val="24"/>
-          <w:szCs w:val="24"/>
-          <w:lang w:eastAsia="en-PH"/>
-        </w:rPr>
-      </w:pPr>
-      <w:r>
-        <w:rPr>
-          <w:rFonts w:ascii="Arial" w:hAnsi="Arial" w:cs="Arial"/>
-          <w:sz w:val="24"/>
-          <w:szCs w:val="24"/>
-          <w:lang w:eastAsia="en-PH"/>
-        </w:rPr>
-        <w:t>1.4.21 PMI 7th Edition Quizlet</w:t>
-      </w:r>
-    </w:p>
-    <w:p>
-      <w:pPr>
-        <w:spacing w:before="100" w:beforeAutospacing="1" w:after="100" w:afterAutospacing="1"/>
-        <w:jc w:val="both"/>
-        <w:rPr>
-          <w:rFonts w:ascii="Arial" w:hAnsi="Arial" w:cs="Arial"/>
-          <w:sz w:val="24"/>
-          <w:szCs w:val="24"/>
-          <w:lang w:eastAsia="en-PH"/>
-        </w:rPr>
-      </w:pPr>
-      <w:r>
-        <w:rPr>
-          <w:rFonts w:ascii="Arial" w:hAnsi="Arial" w:cs="Arial"/>
-          <w:sz w:val="24"/>
-          <w:szCs w:val="24"/>
-          <w:lang w:eastAsia="en-PH"/>
-        </w:rPr>
-        <w:t>1.4.22 Final Project Charter Plan (Long Version)</w:t>
-      </w:r>
-    </w:p>
-    <w:p>
-      <w:pPr>
-        <w:spacing w:before="100" w:beforeAutospacing="1" w:after="100" w:afterAutospacing="1"/>
-        <w:jc w:val="both"/>
-        <w:rPr>
-          <w:rFonts w:ascii="Arial" w:hAnsi="Arial" w:cs="Arial"/>
-          <w:sz w:val="24"/>
-          <w:szCs w:val="24"/>
-          <w:lang w:eastAsia="en-PH"/>
-        </w:rPr>
-      </w:pPr>
-      <w:r>
-        <w:rPr>
-          <w:rFonts w:ascii="Arial" w:hAnsi="Arial" w:cs="Arial"/>
-          <w:sz w:val="24"/>
-          <w:szCs w:val="24"/>
-          <w:lang w:eastAsia="en-PH"/>
-        </w:rPr>
-        <w:t>1.4.23 2nd Individual Weekly Status Report</w:t>
-      </w:r>
-    </w:p>
-    <w:p>
-      <w:pPr>
-        <w:spacing w:before="100" w:beforeAutospacing="1" w:after="100" w:afterAutospacing="1"/>
-        <w:jc w:val="both"/>
-        <w:rPr>
-          <w:rFonts w:ascii="Arial" w:hAnsi="Arial" w:cs="Arial"/>
-          <w:sz w:val="24"/>
-          <w:szCs w:val="24"/>
-          <w:lang w:eastAsia="en-PH"/>
-        </w:rPr>
-      </w:pPr>
-      <w:r>
-        <w:rPr>
-          <w:rFonts w:ascii="Arial" w:hAnsi="Arial" w:cs="Arial"/>
-          <w:sz w:val="24"/>
-          <w:szCs w:val="24"/>
-          <w:lang w:eastAsia="en-PH"/>
-        </w:rPr>
-        <w:t>1.4.24 Adviser/Consultant Meeting 7</w:t>
-      </w:r>
-    </w:p>
-    <w:p>
-      <w:pPr>
-        <w:spacing w:before="100" w:beforeAutospacing="1" w:after="100" w:afterAutospacing="1"/>
-        <w:jc w:val="both"/>
-        <w:rPr>
-          <w:rFonts w:ascii="Arial" w:hAnsi="Arial" w:cs="Arial"/>
-          <w:sz w:val="24"/>
-          <w:szCs w:val="24"/>
-          <w:lang w:eastAsia="en-PH"/>
-        </w:rPr>
-      </w:pPr>
-      <w:r>
-        <w:rPr>
-          <w:rFonts w:ascii="Arial" w:hAnsi="Arial" w:cs="Arial"/>
-          <w:sz w:val="24"/>
-          <w:szCs w:val="24"/>
-          <w:lang w:eastAsia="en-PH"/>
-        </w:rPr>
-        <w:t>1.4.25 PMBOK Quizlet</w:t>
-      </w:r>
-    </w:p>
-    <w:p>
-      <w:pPr>
-        <w:spacing w:before="100" w:beforeAutospacing="1" w:after="100" w:afterAutospacing="1"/>
-        <w:jc w:val="both"/>
-        <w:rPr>
-          <w:rFonts w:ascii="Arial" w:hAnsi="Arial" w:cs="Arial"/>
-          <w:sz w:val="24"/>
-          <w:szCs w:val="24"/>
-          <w:lang w:eastAsia="en-PH"/>
-        </w:rPr>
-      </w:pPr>
-      <w:r>
-        <w:rPr>
-          <w:rFonts w:ascii="Arial" w:hAnsi="Arial" w:cs="Arial"/>
-          <w:sz w:val="24"/>
-          <w:szCs w:val="24"/>
-          <w:lang w:eastAsia="en-PH"/>
-        </w:rPr>
-        <w:t>1.4.26 Final Work Breakdown Structure (WBS)</w:t>
-      </w:r>
-    </w:p>
-    <w:p>
-      <w:pPr>
-        <w:spacing w:before="100" w:beforeAutospacing="1" w:after="100" w:afterAutospacing="1"/>
-        <w:jc w:val="both"/>
-        <w:rPr>
-          <w:rFonts w:ascii="Arial" w:hAnsi="Arial" w:cs="Arial"/>
-          <w:sz w:val="24"/>
-          <w:szCs w:val="24"/>
-          <w:lang w:eastAsia="en-PH"/>
-        </w:rPr>
-      </w:pPr>
-      <w:r>
-        <w:rPr>
-          <w:rFonts w:ascii="Arial" w:hAnsi="Arial" w:cs="Arial"/>
-          <w:sz w:val="24"/>
-          <w:szCs w:val="24"/>
-          <w:lang w:eastAsia="en-PH"/>
-        </w:rPr>
-        <w:t>1.4.27 Final Wiki Page Encoding</w:t>
-      </w:r>
-    </w:p>
-    <w:p>
-      <w:pPr>
-        <w:spacing w:before="100" w:beforeAutospacing="1" w:after="100" w:afterAutospacing="1"/>
-        <w:jc w:val="both"/>
-        <w:rPr>
-          <w:rFonts w:ascii="Arial" w:hAnsi="Arial" w:cs="Arial"/>
-          <w:sz w:val="24"/>
-          <w:szCs w:val="24"/>
-          <w:lang w:eastAsia="en-PH"/>
-        </w:rPr>
-      </w:pPr>
-      <w:r>
-        <w:rPr>
-          <w:rFonts w:ascii="Arial" w:hAnsi="Arial" w:cs="Arial"/>
-          <w:sz w:val="24"/>
-          <w:szCs w:val="24"/>
-          <w:lang w:eastAsia="en-PH"/>
-        </w:rPr>
-        <w:t>1.4.28 Team Meeting 10</w:t>
-      </w:r>
-    </w:p>
-    <w:p>
-      <w:pPr>
-        <w:spacing w:before="100" w:beforeAutospacing="1" w:after="100" w:afterAutospacing="1"/>
-        <w:jc w:val="both"/>
-        <w:rPr>
-          <w:rFonts w:ascii="Arial" w:hAnsi="Arial" w:cs="Arial"/>
-          <w:sz w:val="24"/>
-          <w:szCs w:val="24"/>
-          <w:lang w:eastAsia="en-PH"/>
-        </w:rPr>
-      </w:pPr>
-      <w:r>
-        <w:rPr>
-          <w:rFonts w:ascii="Arial" w:hAnsi="Arial" w:cs="Arial"/>
-          <w:sz w:val="24"/>
-          <w:szCs w:val="24"/>
-          <w:lang w:eastAsia="en-PH"/>
-        </w:rPr>
-        <w:lastRenderedPageBreak/>
         <w:t>1.4.29 Team Meeting 11</w:t>
       </w:r>
     </w:p>
@@ -18480,7 +18684,16 @@
           <w:sz w:val="24"/>
           <w:szCs w:val="24"/>
         </w:rPr>
-        <w:t xml:space="preserve"> - The acceptance of the project sponsor, other stakeholders, and the team is needed for the completion. This ensures that the team has met the demands and expectations of the client. That is why it is essential that there are consistent meetings and communications to ensure that the project and deliverables go as planned.</w:t>
+        <w:t xml:space="preserve"> - The acceptance of the project sponsor, other stakeholders, and the team is needed for the completion. This ensures that the team has met the demands </w:t>
+      </w:r>
+      <w:r>
+        <w:rPr>
+          <w:rFonts w:ascii="Arial" w:hAnsi="Arial" w:cs="Arial"/>
+          <w:sz w:val="24"/>
+          <w:szCs w:val="24"/>
+        </w:rPr>
+        <w:lastRenderedPageBreak/>
+        <w:t>and expectations of the client. That is why it is essential that there are consistent meetings and communications to ensure that the project and deliverables go as planned.</w:t>
       </w:r>
     </w:p>
     <w:bookmarkEnd w:id="56"/>
@@ -18513,7 +18726,6 @@
           <w:sz w:val="24"/>
           <w:szCs w:val="24"/>
         </w:rPr>
-        <w:lastRenderedPageBreak/>
         <w:t>6.2.8 Scope Control</w:t>
       </w:r>
       <w:bookmarkEnd w:id="57"/>
@@ -18929,7 +19141,6 @@
           <w:sz w:val="28"/>
           <w:szCs w:val="24"/>
         </w:rPr>
-        <w:lastRenderedPageBreak/>
         <w:t>6.3 Cost Management Plan</w:t>
       </w:r>
     </w:p>
@@ -18970,25 +19181,7 @@
           <w:sz w:val="24"/>
           <w:szCs w:val="24"/>
         </w:rPr>
-        <w:t xml:space="preserve">The Cost Management Plan will include the required resources and process of estimating and tracking the cost to keep expenses within the planned budget. Mabelle </w:t>
-      </w:r>
-      <w:proofErr w:type="spellStart"/>
-      <w:r>
-        <w:rPr>
-          <w:rFonts w:ascii="Arial" w:hAnsi="Arial" w:cs="Arial"/>
-          <w:sz w:val="24"/>
-          <w:szCs w:val="24"/>
-        </w:rPr>
-        <w:t>Aspeli</w:t>
-      </w:r>
-      <w:proofErr w:type="spellEnd"/>
-      <w:r>
-        <w:rPr>
-          <w:rFonts w:ascii="Arial" w:hAnsi="Arial" w:cs="Arial"/>
-          <w:sz w:val="24"/>
-          <w:szCs w:val="24"/>
-        </w:rPr>
-        <w:t>, our Project Manager, will be responsible for managing and reporting on the project expenses throughout the project duration. She will also have the authority to make and approve changes to the project to bring it back within the budget. The Project Cost Performance will be measured using a set of formulas that integrate schedule, scope, and costs to measure project success. The Project Manager will review the cost deviations she will be presenting to the project sponsor, and she will also provide options for the project back on budget.</w:t>
+        <w:t>The Cost Management Plan will include the required resources and process of estimating and tracking the cost to keep expenses within the planned budget. Mabelle Aspeli, our Project Manager, will be responsible for managing and reporting on the project expenses throughout the project duration. She will also have the authority to make and approve changes to the project to bring it back within the budget. The Project Cost Performance will be measured using a set of formulas that integrate schedule, scope, and costs to measure project success. The Project Manager will review the cost deviations she will be presenting to the project sponsor, and she will also provide options for the project back on budget.</w:t>
       </w:r>
     </w:p>
     <w:p>
@@ -19244,6 +19437,7 @@
           <w:sz w:val="24"/>
           <w:szCs w:val="24"/>
         </w:rPr>
+        <w:lastRenderedPageBreak/>
         <w:t xml:space="preserve">Cost Optimization </w:t>
       </w:r>
       <w:r>
@@ -19285,7 +19479,6 @@
           <w:sz w:val="24"/>
           <w:szCs w:val="24"/>
         </w:rPr>
-        <w:lastRenderedPageBreak/>
         <w:t>Cost Reporting -</w:t>
       </w:r>
       <w:r>
@@ -19918,6 +20111,7 @@
           <w:sz w:val="24"/>
           <w:szCs w:val="24"/>
         </w:rPr>
+        <w:lastRenderedPageBreak/>
         <w:t>Example:</w:t>
       </w:r>
     </w:p>
@@ -19992,7 +20186,6 @@
           <w:sz w:val="28"/>
           <w:szCs w:val="24"/>
         </w:rPr>
-        <w:lastRenderedPageBreak/>
         <w:t>Reporting Format</w:t>
       </w:r>
       <w:bookmarkEnd w:id="65"/>
@@ -20385,7 +20578,6 @@
           <w:sz w:val="28"/>
           <w:szCs w:val="24"/>
         </w:rPr>
-        <w:lastRenderedPageBreak/>
         <w:t>Project Budget</w:t>
       </w:r>
       <w:bookmarkEnd w:id="69"/>
@@ -20644,16 +20836,7 @@
           <w:sz w:val="24"/>
           <w:szCs w:val="24"/>
         </w:rPr>
-        <w:t xml:space="preserve">The schedule management plan is a roadmap for the process of executing the project. This is important as they provide the status of the project to the project team, </w:t>
-      </w:r>
-      <w:r>
-        <w:rPr>
-          <w:rFonts w:ascii="Arial" w:hAnsi="Arial" w:cs="Arial"/>
-          <w:sz w:val="24"/>
-          <w:szCs w:val="24"/>
-        </w:rPr>
-        <w:lastRenderedPageBreak/>
-        <w:t xml:space="preserve">sponsor, and stakeholders. The purpose of the schedule management plan is to specify the methodology the project team will employ in putting together the project schedule. The schedule management plan must be identified, analyzed, documented, prioritized, approved, or rejected, and published. This plan will help the team to monitor the progress of the project and manage the changes to the project schedule after being approved. </w:t>
+        <w:t xml:space="preserve">The schedule management plan is a roadmap for the process of executing the project. This is important as they provide the status of the project to the project team, sponsor, and stakeholders. The purpose of the schedule management plan is to specify the methodology the project team will employ in putting together the project schedule. The schedule management plan must be identified, analyzed, documented, prioritized, approved, or rejected, and published. This plan will help the team to monitor the progress of the project and manage the changes to the project schedule after being approved. </w:t>
       </w:r>
     </w:p>
     <w:p>
@@ -20827,7 +21010,6 @@
           <w:sz w:val="24"/>
           <w:szCs w:val="24"/>
         </w:rPr>
-        <w:lastRenderedPageBreak/>
         <w:t>Approval of initial schedule baseline</w:t>
       </w:r>
     </w:p>
@@ -21036,6 +21218,7 @@
           <w:sz w:val="24"/>
           <w:szCs w:val="24"/>
         </w:rPr>
+        <w:lastRenderedPageBreak/>
         <w:t xml:space="preserve">Project Developer </w:t>
       </w:r>
       <w:r>
@@ -21096,7 +21279,6 @@
           <w:sz w:val="24"/>
           <w:szCs w:val="24"/>
         </w:rPr>
-        <w:lastRenderedPageBreak/>
         <w:t xml:space="preserve">Project Tester - </w:t>
       </w:r>
       <w:r>
@@ -21264,16 +21446,7 @@
           <w:sz w:val="24"/>
           <w:szCs w:val="24"/>
         </w:rPr>
-        <w:t xml:space="preserve">If there’s a need for a change in the schedule, the team must hold a meeting with the project manager and identify the proposed changes as they will affect the tasks in progress. While holding the meeting, the team must identify the cause of change and other changes and find a way of taking an alternative action to use for the success of the </w:t>
-      </w:r>
-      <w:r>
-        <w:rPr>
-          <w:rFonts w:ascii="Arial" w:hAnsi="Arial" w:cs="Arial"/>
-          <w:sz w:val="24"/>
-          <w:szCs w:val="24"/>
-        </w:rPr>
-        <w:lastRenderedPageBreak/>
-        <w:t>proposed scheduled plan. Afterward, the project manager may review the proposed changes and submit the schedule change request form to the project stakeholders and project sponsor.</w:t>
+        <w:t>If there’s a need for a change in the schedule, the team must hold a meeting with the project manager and identify the proposed changes as they will affect the tasks in progress. While holding the meeting, the team must identify the cause of change and other changes and find a way of taking an alternative action to use for the success of the proposed scheduled plan. Afterward, the project manager may review the proposed changes and submit the schedule change request form to the project stakeholders and project sponsor.</w:t>
       </w:r>
     </w:p>
     <w:p>
@@ -21391,6 +21564,7 @@
           <w:sz w:val="24"/>
           <w:szCs w:val="24"/>
         </w:rPr>
+        <w:lastRenderedPageBreak/>
         <w:drawing>
           <wp:inline distT="0" distB="0" distL="0" distR="0" wp14:anchorId="1EA954B8" wp14:editId="6123C838">
             <wp:extent cx="4922520" cy="1892750"/>
@@ -21445,7 +21619,6 @@
           <w:sz w:val="24"/>
           <w:szCs w:val="24"/>
         </w:rPr>
-        <w:lastRenderedPageBreak/>
         <w:drawing>
           <wp:inline distT="0" distB="0" distL="0" distR="0" wp14:anchorId="34C50115" wp14:editId="04C75C52">
             <wp:extent cx="4891633" cy="1889760"/>
@@ -25957,19 +26130,8 @@
                 <w:szCs w:val="24"/>
                 <w:lang w:val="en-US"/>
               </w:rPr>
-              <w:t xml:space="preserve">Mabelle </w:t>
-            </w:r>
-            <w:proofErr w:type="spellStart"/>
-            <w:r>
-              <w:rPr>
-                <w:rFonts w:ascii="Arial" w:hAnsi="Arial" w:cs="Arial"/>
-                <w:sz w:val="24"/>
-                <w:szCs w:val="24"/>
-                <w:lang w:val="en-US"/>
-              </w:rPr>
-              <w:t>Aspeli</w:t>
-            </w:r>
-            <w:proofErr w:type="spellEnd"/>
+              <w:t>Mabelle Aspeli</w:t>
+            </w:r>
           </w:p>
         </w:tc>
         <w:tc>
@@ -26463,19 +26625,8 @@
                 <w:szCs w:val="24"/>
                 <w:lang w:val="en-US"/>
               </w:rPr>
-              <w:t xml:space="preserve">Mabelle </w:t>
-            </w:r>
-            <w:proofErr w:type="spellStart"/>
-            <w:r>
-              <w:rPr>
-                <w:rFonts w:ascii="Arial" w:hAnsi="Arial" w:cs="Arial"/>
-                <w:sz w:val="24"/>
-                <w:szCs w:val="24"/>
-                <w:lang w:val="en-US"/>
-              </w:rPr>
-              <w:t>Aspeli</w:t>
-            </w:r>
-            <w:proofErr w:type="spellEnd"/>
+              <w:t>Mabelle Aspeli</w:t>
+            </w:r>
           </w:p>
         </w:tc>
         <w:tc>

</xml_diff>

<commit_message>
Inserted Cost Benefit in Project Management Plan and Approach (Updated).docx
</commit_message>
<xml_diff>
--- a/documentation/projman/Project Management Plan and Approach (Updated).docx
+++ b/documentation/projman/Project Management Plan and Approach (Updated).docx
@@ -6135,6 +6135,671 @@
     </w:p>
     <w:p>
       <w:pPr>
+        <w:tabs>
+          <w:tab w:val="left" w:pos="1352"/>
+        </w:tabs>
+        <w:spacing w:after="0" w:line="480" w:lineRule="auto"/>
+        <w:ind w:left="720"/>
+        <w:rPr>
+          <w:rFonts w:ascii="Arial" w:hAnsi="Arial" w:cs="Arial"/>
+          <w:sz w:val="24"/>
+          <w:szCs w:val="24"/>
+        </w:rPr>
+      </w:pPr>
+      <w:r>
+        <w:rPr>
+          <w:rFonts w:ascii="Arial" w:hAnsi="Arial" w:cs="Arial"/>
+          <w:b/>
+          <w:bCs/>
+          <w:sz w:val="24"/>
+          <w:szCs w:val="24"/>
+        </w:rPr>
+        <w:lastRenderedPageBreak/>
+        <w:tab/>
+      </w:r>
+      <w:r>
+        <w:rPr>
+          <w:rFonts w:ascii="Arial" w:hAnsi="Arial" w:cs="Arial"/>
+          <w:sz w:val="24"/>
+          <w:szCs w:val="24"/>
+        </w:rPr>
+        <w:t xml:space="preserve">As the objective implies, 50% of customer reach is targeted for this project's success, </w:t>
+      </w:r>
+      <w:proofErr w:type="gramStart"/>
+      <w:r>
+        <w:rPr>
+          <w:rFonts w:ascii="Arial" w:hAnsi="Arial" w:cs="Arial"/>
+          <w:sz w:val="24"/>
+          <w:szCs w:val="24"/>
+        </w:rPr>
+        <w:t>assuming that</w:t>
+      </w:r>
+      <w:proofErr w:type="gramEnd"/>
+      <w:r>
+        <w:rPr>
+          <w:rFonts w:ascii="Arial" w:hAnsi="Arial" w:cs="Arial"/>
+          <w:sz w:val="24"/>
+          <w:szCs w:val="24"/>
+        </w:rPr>
+        <w:t xml:space="preserve"> most of those customers purchased a product, we could safely say that there will be at least a 15% increase in sales. </w:t>
+      </w:r>
+      <w:proofErr w:type="spellStart"/>
+      <w:r>
+        <w:rPr>
+          <w:rFonts w:ascii="Arial" w:hAnsi="Arial" w:cs="Arial"/>
+          <w:sz w:val="24"/>
+          <w:szCs w:val="24"/>
+        </w:rPr>
+        <w:t>Villamin</w:t>
+      </w:r>
+      <w:proofErr w:type="spellEnd"/>
+      <w:r>
+        <w:rPr>
+          <w:rFonts w:ascii="Arial" w:hAnsi="Arial" w:cs="Arial"/>
+          <w:sz w:val="24"/>
+          <w:szCs w:val="24"/>
+        </w:rPr>
+        <w:t xml:space="preserve"> Wood and Iron Works’ income in the year of 2021 was </w:t>
+      </w:r>
+      <w:proofErr w:type="spellStart"/>
+      <w:r>
+        <w:rPr>
+          <w:rFonts w:ascii="Arial" w:hAnsi="Arial" w:cs="Arial"/>
+          <w:sz w:val="24"/>
+          <w:szCs w:val="24"/>
+        </w:rPr>
+        <w:t>PhP</w:t>
+      </w:r>
+      <w:proofErr w:type="spellEnd"/>
+      <w:r>
+        <w:rPr>
+          <w:rFonts w:ascii="Arial" w:hAnsi="Arial" w:cs="Arial"/>
+          <w:sz w:val="24"/>
+          <w:szCs w:val="24"/>
+        </w:rPr>
+        <w:t xml:space="preserve"> 300,000. If 15% was increased from the new customers, 45,000 will be added to their income. This table is not final, and this is introduced for the client’s approval:</w:t>
+      </w:r>
+    </w:p>
+    <w:tbl>
+      <w:tblPr>
+        <w:tblStyle w:val="TableGrid"/>
+        <w:tblW w:w="0" w:type="auto"/>
+        <w:tblInd w:w="360" w:type="dxa"/>
+        <w:tblLook w:val="04A0" w:firstRow="1" w:lastRow="0" w:firstColumn="1" w:lastColumn="0" w:noHBand="0" w:noVBand="1"/>
+      </w:tblPr>
+      <w:tblGrid>
+        <w:gridCol w:w="2785"/>
+        <w:gridCol w:w="1753"/>
+        <w:gridCol w:w="2138"/>
+        <w:gridCol w:w="2314"/>
+      </w:tblGrid>
+      <w:tr>
+        <w:tc>
+          <w:tcPr>
+            <w:tcW w:w="4538" w:type="dxa"/>
+            <w:gridSpan w:val="2"/>
+            <w:shd w:val="clear" w:color="auto" w:fill="5B9BD5" w:themeFill="accent5"/>
+          </w:tcPr>
+          <w:p>
+            <w:pPr>
+              <w:jc w:val="center"/>
+              <w:rPr>
+                <w:rFonts w:ascii="Arial" w:hAnsi="Arial" w:cs="Arial"/>
+                <w:color w:val="FFFFFF" w:themeColor="background1"/>
+                <w:sz w:val="24"/>
+                <w:szCs w:val="24"/>
+              </w:rPr>
+            </w:pPr>
+            <w:r>
+              <w:rPr>
+                <w:rFonts w:ascii="Arial" w:hAnsi="Arial" w:cs="Arial"/>
+                <w:color w:val="FFFFFF" w:themeColor="background1"/>
+                <w:sz w:val="24"/>
+                <w:szCs w:val="24"/>
+              </w:rPr>
+              <w:t>Benefit</w:t>
+            </w:r>
+          </w:p>
+        </w:tc>
+        <w:tc>
+          <w:tcPr>
+            <w:tcW w:w="4452" w:type="dxa"/>
+            <w:gridSpan w:val="2"/>
+            <w:shd w:val="clear" w:color="auto" w:fill="5B9BD5" w:themeFill="accent5"/>
+          </w:tcPr>
+          <w:p>
+            <w:pPr>
+              <w:jc w:val="center"/>
+              <w:rPr>
+                <w:rFonts w:ascii="Arial" w:hAnsi="Arial" w:cs="Arial"/>
+                <w:color w:val="FFFFFF" w:themeColor="background1"/>
+                <w:sz w:val="24"/>
+                <w:szCs w:val="24"/>
+              </w:rPr>
+            </w:pPr>
+            <w:r>
+              <w:rPr>
+                <w:rFonts w:ascii="Arial" w:hAnsi="Arial" w:cs="Arial"/>
+                <w:color w:val="FFFFFF" w:themeColor="background1"/>
+                <w:sz w:val="24"/>
+                <w:szCs w:val="24"/>
+              </w:rPr>
+              <w:t>Cost</w:t>
+            </w:r>
+          </w:p>
+        </w:tc>
+      </w:tr>
+      <w:tr>
+        <w:tc>
+          <w:tcPr>
+            <w:tcW w:w="2785" w:type="dxa"/>
+            <w:shd w:val="clear" w:color="auto" w:fill="D9E2F3" w:themeFill="accent1" w:themeFillTint="33"/>
+          </w:tcPr>
+          <w:p>
+            <w:pPr>
+              <w:jc w:val="center"/>
+              <w:rPr>
+                <w:rFonts w:ascii="Arial" w:hAnsi="Arial" w:cs="Arial"/>
+                <w:sz w:val="24"/>
+                <w:szCs w:val="24"/>
+              </w:rPr>
+            </w:pPr>
+            <w:r>
+              <w:rPr>
+                <w:rFonts w:ascii="Arial" w:hAnsi="Arial" w:cs="Arial"/>
+                <w:sz w:val="24"/>
+                <w:szCs w:val="24"/>
+              </w:rPr>
+              <w:t>Benefit</w:t>
+            </w:r>
+          </w:p>
+        </w:tc>
+        <w:tc>
+          <w:tcPr>
+            <w:tcW w:w="1753" w:type="dxa"/>
+            <w:shd w:val="clear" w:color="auto" w:fill="D9E2F3" w:themeFill="accent1" w:themeFillTint="33"/>
+          </w:tcPr>
+          <w:p>
+            <w:pPr>
+              <w:jc w:val="center"/>
+              <w:rPr>
+                <w:rFonts w:ascii="Arial" w:hAnsi="Arial" w:cs="Arial"/>
+                <w:sz w:val="24"/>
+                <w:szCs w:val="24"/>
+              </w:rPr>
+            </w:pPr>
+            <w:r>
+              <w:rPr>
+                <w:rFonts w:ascii="Arial" w:hAnsi="Arial" w:cs="Arial"/>
+                <w:sz w:val="24"/>
+                <w:szCs w:val="24"/>
+              </w:rPr>
+              <w:t>Income</w:t>
+            </w:r>
+          </w:p>
+        </w:tc>
+        <w:tc>
+          <w:tcPr>
+            <w:tcW w:w="2138" w:type="dxa"/>
+            <w:shd w:val="clear" w:color="auto" w:fill="D9E2F3" w:themeFill="accent1" w:themeFillTint="33"/>
+          </w:tcPr>
+          <w:p>
+            <w:pPr>
+              <w:jc w:val="center"/>
+              <w:rPr>
+                <w:rFonts w:ascii="Arial" w:hAnsi="Arial" w:cs="Arial"/>
+                <w:sz w:val="24"/>
+                <w:szCs w:val="24"/>
+              </w:rPr>
+            </w:pPr>
+            <w:r>
+              <w:rPr>
+                <w:rFonts w:ascii="Arial" w:hAnsi="Arial" w:cs="Arial"/>
+                <w:sz w:val="24"/>
+                <w:szCs w:val="24"/>
+              </w:rPr>
+              <w:t>Product</w:t>
+            </w:r>
+          </w:p>
+        </w:tc>
+        <w:tc>
+          <w:tcPr>
+            <w:tcW w:w="2314" w:type="dxa"/>
+            <w:shd w:val="clear" w:color="auto" w:fill="D9E2F3" w:themeFill="accent1" w:themeFillTint="33"/>
+          </w:tcPr>
+          <w:p>
+            <w:pPr>
+              <w:jc w:val="center"/>
+              <w:rPr>
+                <w:rFonts w:ascii="Arial" w:hAnsi="Arial" w:cs="Arial"/>
+                <w:sz w:val="24"/>
+                <w:szCs w:val="24"/>
+              </w:rPr>
+            </w:pPr>
+            <w:r>
+              <w:rPr>
+                <w:rFonts w:ascii="Arial" w:hAnsi="Arial" w:cs="Arial"/>
+                <w:sz w:val="24"/>
+                <w:szCs w:val="24"/>
+              </w:rPr>
+              <w:t>Cost</w:t>
+            </w:r>
+          </w:p>
+        </w:tc>
+      </w:tr>
+      <w:tr>
+        <w:tc>
+          <w:tcPr>
+            <w:tcW w:w="2785" w:type="dxa"/>
+          </w:tcPr>
+          <w:p>
+            <w:pPr>
+              <w:rPr>
+                <w:rFonts w:ascii="Arial" w:hAnsi="Arial" w:cs="Arial"/>
+                <w:sz w:val="24"/>
+                <w:szCs w:val="24"/>
+              </w:rPr>
+            </w:pPr>
+            <w:r>
+              <w:rPr>
+                <w:rFonts w:ascii="Arial" w:hAnsi="Arial" w:cs="Arial"/>
+                <w:sz w:val="24"/>
+                <w:szCs w:val="24"/>
+              </w:rPr>
+              <w:t>Increase in Sales</w:t>
+            </w:r>
+          </w:p>
+        </w:tc>
+        <w:tc>
+          <w:tcPr>
+            <w:tcW w:w="1753" w:type="dxa"/>
+          </w:tcPr>
+          <w:p>
+            <w:pPr>
+              <w:rPr>
+                <w:rFonts w:ascii="Arial" w:hAnsi="Arial" w:cs="Arial"/>
+                <w:sz w:val="24"/>
+                <w:szCs w:val="24"/>
+              </w:rPr>
+            </w:pPr>
+            <w:proofErr w:type="spellStart"/>
+            <w:r>
+              <w:rPr>
+                <w:rFonts w:ascii="Arial" w:hAnsi="Arial" w:cs="Arial"/>
+                <w:sz w:val="24"/>
+                <w:szCs w:val="24"/>
+              </w:rPr>
+              <w:t>PhP</w:t>
+            </w:r>
+            <w:proofErr w:type="spellEnd"/>
+            <w:r>
+              <w:rPr>
+                <w:rFonts w:ascii="Arial" w:hAnsi="Arial" w:cs="Arial"/>
+                <w:sz w:val="24"/>
+                <w:szCs w:val="24"/>
+              </w:rPr>
+              <w:t xml:space="preserve"> 45,000</w:t>
+            </w:r>
+          </w:p>
+        </w:tc>
+        <w:tc>
+          <w:tcPr>
+            <w:tcW w:w="2138" w:type="dxa"/>
+          </w:tcPr>
+          <w:p>
+            <w:pPr>
+              <w:rPr>
+                <w:rFonts w:ascii="Arial" w:hAnsi="Arial" w:cs="Arial"/>
+                <w:sz w:val="24"/>
+                <w:szCs w:val="24"/>
+              </w:rPr>
+            </w:pPr>
+            <w:proofErr w:type="spellStart"/>
+            <w:r>
+              <w:rPr>
+                <w:rFonts w:ascii="Arial" w:hAnsi="Arial" w:cs="Arial"/>
+                <w:sz w:val="24"/>
+                <w:szCs w:val="24"/>
+              </w:rPr>
+              <w:t>WebHosting</w:t>
+            </w:r>
+            <w:proofErr w:type="spellEnd"/>
+            <w:r>
+              <w:rPr>
+                <w:rFonts w:ascii="Arial" w:hAnsi="Arial" w:cs="Arial"/>
+                <w:sz w:val="24"/>
+                <w:szCs w:val="24"/>
+              </w:rPr>
+              <w:t xml:space="preserve"> (GoDaddy)</w:t>
+            </w:r>
+          </w:p>
+        </w:tc>
+        <w:tc>
+          <w:tcPr>
+            <w:tcW w:w="2314" w:type="dxa"/>
+          </w:tcPr>
+          <w:p>
+            <w:pPr>
+              <w:jc w:val="right"/>
+              <w:rPr>
+                <w:rFonts w:ascii="Arial" w:hAnsi="Arial" w:cs="Arial"/>
+                <w:sz w:val="24"/>
+                <w:szCs w:val="24"/>
+              </w:rPr>
+            </w:pPr>
+            <w:proofErr w:type="spellStart"/>
+            <w:r>
+              <w:rPr>
+                <w:rFonts w:ascii="Arial" w:hAnsi="Arial" w:cs="Arial"/>
+                <w:sz w:val="24"/>
+                <w:szCs w:val="24"/>
+              </w:rPr>
+              <w:t>PhP</w:t>
+            </w:r>
+            <w:proofErr w:type="spellEnd"/>
+            <w:r>
+              <w:rPr>
+                <w:rFonts w:ascii="Arial" w:hAnsi="Arial" w:cs="Arial"/>
+                <w:sz w:val="24"/>
+                <w:szCs w:val="24"/>
+              </w:rPr>
+              <w:t xml:space="preserve"> 5,988</w:t>
+            </w:r>
+          </w:p>
+        </w:tc>
+      </w:tr>
+      <w:tr>
+        <w:tc>
+          <w:tcPr>
+            <w:tcW w:w="2785" w:type="dxa"/>
+          </w:tcPr>
+          <w:p>
+            <w:pPr>
+              <w:rPr>
+                <w:rFonts w:ascii="Arial" w:hAnsi="Arial" w:cs="Arial"/>
+                <w:sz w:val="24"/>
+                <w:szCs w:val="24"/>
+              </w:rPr>
+            </w:pPr>
+          </w:p>
+        </w:tc>
+        <w:tc>
+          <w:tcPr>
+            <w:tcW w:w="1753" w:type="dxa"/>
+          </w:tcPr>
+          <w:p>
+            <w:pPr>
+              <w:rPr>
+                <w:rFonts w:ascii="Arial" w:hAnsi="Arial" w:cs="Arial"/>
+                <w:sz w:val="24"/>
+                <w:szCs w:val="24"/>
+              </w:rPr>
+            </w:pPr>
+          </w:p>
+        </w:tc>
+        <w:tc>
+          <w:tcPr>
+            <w:tcW w:w="2138" w:type="dxa"/>
+          </w:tcPr>
+          <w:p>
+            <w:pPr>
+              <w:rPr>
+                <w:rFonts w:ascii="Arial" w:hAnsi="Arial" w:cs="Arial"/>
+                <w:sz w:val="24"/>
+                <w:szCs w:val="24"/>
+              </w:rPr>
+            </w:pPr>
+            <w:r>
+              <w:rPr>
+                <w:rFonts w:ascii="Arial" w:hAnsi="Arial" w:cs="Arial"/>
+                <w:sz w:val="24"/>
+                <w:szCs w:val="24"/>
+              </w:rPr>
+              <w:t>SSL Security (GoDaddy)</w:t>
+            </w:r>
+          </w:p>
+        </w:tc>
+        <w:tc>
+          <w:tcPr>
+            <w:tcW w:w="2314" w:type="dxa"/>
+          </w:tcPr>
+          <w:p>
+            <w:pPr>
+              <w:jc w:val="right"/>
+              <w:rPr>
+                <w:rFonts w:ascii="Arial" w:hAnsi="Arial" w:cs="Arial"/>
+                <w:sz w:val="24"/>
+                <w:szCs w:val="24"/>
+              </w:rPr>
+            </w:pPr>
+            <w:proofErr w:type="spellStart"/>
+            <w:r>
+              <w:rPr>
+                <w:rFonts w:ascii="Arial" w:hAnsi="Arial" w:cs="Arial"/>
+                <w:sz w:val="24"/>
+                <w:szCs w:val="24"/>
+              </w:rPr>
+              <w:t>PhP</w:t>
+            </w:r>
+            <w:proofErr w:type="spellEnd"/>
+            <w:r>
+              <w:rPr>
+                <w:rFonts w:ascii="Arial" w:hAnsi="Arial" w:cs="Arial"/>
+                <w:sz w:val="24"/>
+                <w:szCs w:val="24"/>
+              </w:rPr>
+              <w:t xml:space="preserve"> 7,999</w:t>
+            </w:r>
+          </w:p>
+        </w:tc>
+      </w:tr>
+      <w:tr>
+        <w:tc>
+          <w:tcPr>
+            <w:tcW w:w="2785" w:type="dxa"/>
+          </w:tcPr>
+          <w:p>
+            <w:pPr>
+              <w:rPr>
+                <w:rFonts w:ascii="Arial" w:hAnsi="Arial" w:cs="Arial"/>
+                <w:sz w:val="24"/>
+                <w:szCs w:val="24"/>
+              </w:rPr>
+            </w:pPr>
+          </w:p>
+        </w:tc>
+        <w:tc>
+          <w:tcPr>
+            <w:tcW w:w="1753" w:type="dxa"/>
+          </w:tcPr>
+          <w:p>
+            <w:pPr>
+              <w:rPr>
+                <w:rFonts w:ascii="Arial" w:hAnsi="Arial" w:cs="Arial"/>
+                <w:sz w:val="24"/>
+                <w:szCs w:val="24"/>
+              </w:rPr>
+            </w:pPr>
+          </w:p>
+        </w:tc>
+        <w:tc>
+          <w:tcPr>
+            <w:tcW w:w="2138" w:type="dxa"/>
+          </w:tcPr>
+          <w:p>
+            <w:pPr>
+              <w:rPr>
+                <w:rFonts w:ascii="Arial" w:hAnsi="Arial" w:cs="Arial"/>
+                <w:sz w:val="24"/>
+                <w:szCs w:val="24"/>
+              </w:rPr>
+            </w:pPr>
+            <w:r>
+              <w:rPr>
+                <w:rFonts w:ascii="Arial" w:hAnsi="Arial" w:cs="Arial"/>
+                <w:sz w:val="24"/>
+                <w:szCs w:val="24"/>
+              </w:rPr>
+              <w:t>Domain Registration (GoDaddy)</w:t>
+            </w:r>
+          </w:p>
+        </w:tc>
+        <w:tc>
+          <w:tcPr>
+            <w:tcW w:w="2314" w:type="dxa"/>
+          </w:tcPr>
+          <w:p>
+            <w:pPr>
+              <w:jc w:val="right"/>
+              <w:rPr>
+                <w:rFonts w:ascii="Arial" w:hAnsi="Arial" w:cs="Arial"/>
+                <w:sz w:val="24"/>
+                <w:szCs w:val="24"/>
+              </w:rPr>
+            </w:pPr>
+            <w:proofErr w:type="spellStart"/>
+            <w:r>
+              <w:rPr>
+                <w:rFonts w:ascii="Arial" w:hAnsi="Arial" w:cs="Arial"/>
+                <w:sz w:val="24"/>
+                <w:szCs w:val="24"/>
+              </w:rPr>
+              <w:t>PhP</w:t>
+            </w:r>
+            <w:proofErr w:type="spellEnd"/>
+            <w:r>
+              <w:rPr>
+                <w:rFonts w:ascii="Arial" w:hAnsi="Arial" w:cs="Arial"/>
+                <w:sz w:val="24"/>
+                <w:szCs w:val="24"/>
+              </w:rPr>
+              <w:t xml:space="preserve"> 998.82</w:t>
+            </w:r>
+          </w:p>
+        </w:tc>
+      </w:tr>
+      <w:tr>
+        <w:tc>
+          <w:tcPr>
+            <w:tcW w:w="2785" w:type="dxa"/>
+          </w:tcPr>
+          <w:p>
+            <w:pPr>
+              <w:rPr>
+                <w:rFonts w:ascii="Arial" w:hAnsi="Arial" w:cs="Arial"/>
+                <w:sz w:val="24"/>
+                <w:szCs w:val="24"/>
+              </w:rPr>
+            </w:pPr>
+          </w:p>
+        </w:tc>
+        <w:tc>
+          <w:tcPr>
+            <w:tcW w:w="1753" w:type="dxa"/>
+          </w:tcPr>
+          <w:p>
+            <w:pPr>
+              <w:rPr>
+                <w:rFonts w:ascii="Arial" w:hAnsi="Arial" w:cs="Arial"/>
+                <w:b/>
+                <w:bCs/>
+                <w:sz w:val="24"/>
+                <w:szCs w:val="24"/>
+              </w:rPr>
+            </w:pPr>
+            <w:proofErr w:type="spellStart"/>
+            <w:r>
+              <w:rPr>
+                <w:rFonts w:ascii="Arial" w:hAnsi="Arial" w:cs="Arial"/>
+                <w:b/>
+                <w:bCs/>
+                <w:sz w:val="24"/>
+                <w:szCs w:val="24"/>
+              </w:rPr>
+              <w:t>PhP</w:t>
+            </w:r>
+            <w:proofErr w:type="spellEnd"/>
+            <w:r>
+              <w:rPr>
+                <w:rFonts w:ascii="Arial" w:hAnsi="Arial" w:cs="Arial"/>
+                <w:b/>
+                <w:bCs/>
+                <w:sz w:val="24"/>
+                <w:szCs w:val="24"/>
+              </w:rPr>
+              <w:t xml:space="preserve"> 45,000</w:t>
+            </w:r>
+          </w:p>
+        </w:tc>
+        <w:tc>
+          <w:tcPr>
+            <w:tcW w:w="2138" w:type="dxa"/>
+          </w:tcPr>
+          <w:p>
+            <w:pPr>
+              <w:rPr>
+                <w:rFonts w:ascii="Arial" w:hAnsi="Arial" w:cs="Arial"/>
+                <w:sz w:val="24"/>
+                <w:szCs w:val="24"/>
+              </w:rPr>
+            </w:pPr>
+          </w:p>
+        </w:tc>
+        <w:tc>
+          <w:tcPr>
+            <w:tcW w:w="2314" w:type="dxa"/>
+          </w:tcPr>
+          <w:p>
+            <w:pPr>
+              <w:jc w:val="right"/>
+              <w:rPr>
+                <w:rFonts w:ascii="Arial" w:hAnsi="Arial" w:cs="Arial"/>
+                <w:b/>
+                <w:bCs/>
+                <w:sz w:val="24"/>
+                <w:szCs w:val="24"/>
+              </w:rPr>
+            </w:pPr>
+            <w:proofErr w:type="spellStart"/>
+            <w:r>
+              <w:rPr>
+                <w:rFonts w:ascii="Arial" w:hAnsi="Arial" w:cs="Arial"/>
+                <w:b/>
+                <w:bCs/>
+                <w:sz w:val="24"/>
+                <w:szCs w:val="24"/>
+              </w:rPr>
+              <w:t>PhP</w:t>
+            </w:r>
+            <w:proofErr w:type="spellEnd"/>
+            <w:r>
+              <w:rPr>
+                <w:rFonts w:ascii="Arial" w:hAnsi="Arial" w:cs="Arial"/>
+                <w:b/>
+                <w:bCs/>
+                <w:sz w:val="24"/>
+                <w:szCs w:val="24"/>
+              </w:rPr>
+              <w:t xml:space="preserve"> 14,985.82</w:t>
+            </w:r>
+          </w:p>
+        </w:tc>
+      </w:tr>
+    </w:tbl>
+    <w:p>
+      <w:pPr>
+        <w:jc w:val="both"/>
+        <w:rPr>
+          <w:rFonts w:ascii="Arial" w:hAnsi="Arial" w:cs="Arial"/>
+          <w:b/>
+          <w:bCs/>
+          <w:sz w:val="24"/>
+          <w:szCs w:val="24"/>
+        </w:rPr>
+      </w:pPr>
+    </w:p>
+    <w:p>
+      <w:pPr>
         <w:jc w:val="both"/>
         <w:rPr>
           <w:rFonts w:ascii="Arial" w:hAnsi="Arial" w:cs="Arial"/>
@@ -6496,6 +7161,7 @@
           <w:rFonts w:ascii="Arial" w:hAnsi="Arial" w:cs="Arial"/>
           <w:lang w:val="en-US"/>
         </w:rPr>
+        <w:lastRenderedPageBreak/>
         <w:t>Villamin</w:t>
       </w:r>
       <w:proofErr w:type="spellEnd"/>
@@ -7511,19 +8177,7 @@
                 <w:lang w:val="en-US" w:eastAsia="en-PH"/>
                 <w14:ligatures w14:val="none"/>
               </w:rPr>
-              <w:t xml:space="preserve">Acquire and approve the required documents that should be </w:t>
-            </w:r>
-            <w:r>
-              <w:rPr>
-                <w:rFonts w:ascii="Arial" w:eastAsia="Times New Roman" w:hAnsi="Arial" w:cs="Arial"/>
-                <w:kern w:val="0"/>
-                <w:sz w:val="24"/>
-                <w:szCs w:val="24"/>
-                <w:lang w:val="en-US" w:eastAsia="en-PH"/>
-                <w14:ligatures w14:val="none"/>
-              </w:rPr>
-              <w:lastRenderedPageBreak/>
-              <w:t xml:space="preserve">approved by the stakeholder. </w:t>
+              <w:t xml:space="preserve">Acquire and approve the required documents that should be approved by the stakeholder. </w:t>
             </w:r>
             <w:r>
               <w:rPr>
@@ -7595,7 +8249,6 @@
                 <w:lang w:val="en-US" w:eastAsia="en-PH"/>
                 <w14:ligatures w14:val="none"/>
               </w:rPr>
-              <w:lastRenderedPageBreak/>
               <w:t>Align stakeholders around the vision of the product</w:t>
             </w:r>
             <w:r>
@@ -8553,6 +9206,7 @@
                 <w:lang w:val="en-US" w:eastAsia="en-PH"/>
                 <w14:ligatures w14:val="none"/>
               </w:rPr>
+              <w:lastRenderedPageBreak/>
               <w:t>requirements</w:t>
             </w:r>
             <w:r>
@@ -8636,7 +9290,20 @@
                 <w:lang w:val="en-US" w:eastAsia="en-PH"/>
                 <w14:ligatures w14:val="none"/>
               </w:rPr>
-              <w:t xml:space="preserve"> Liaise with team leader and </w:t>
+              <w:lastRenderedPageBreak/>
+              <w:t xml:space="preserve"> Liaise with team </w:t>
+            </w:r>
+            <w:r>
+              <w:rPr>
+                <w:rFonts w:ascii="Arial" w:eastAsia="Times New Roman" w:hAnsi="Arial" w:cs="Arial"/>
+                <w:kern w:val="0"/>
+                <w:sz w:val="24"/>
+                <w:szCs w:val="24"/>
+                <w:lang w:val="en-US" w:eastAsia="en-PH"/>
+                <w14:ligatures w14:val="none"/>
+              </w:rPr>
+              <w:lastRenderedPageBreak/>
+              <w:t xml:space="preserve">leader and </w:t>
             </w:r>
             <w:r>
               <w:rPr>
@@ -9830,7 +10497,6 @@
                 <w:lang w:val="en-US" w:eastAsia="en-PH"/>
                 <w14:ligatures w14:val="none"/>
               </w:rPr>
-              <w:lastRenderedPageBreak/>
               <w:t>Mabelle Aspeli</w:t>
             </w:r>
             <w:r>
@@ -10447,6 +11113,7 @@
                 <w:lang w:val="en-US" w:eastAsia="en-PH"/>
                 <w14:ligatures w14:val="none"/>
               </w:rPr>
+              <w:lastRenderedPageBreak/>
               <w:t>Nathaniel Sison</w:t>
             </w:r>
             <w:r>
@@ -11321,7 +11988,6 @@
                 <w:lang w:val="en-US" w:eastAsia="en-PH"/>
                 <w14:ligatures w14:val="none"/>
               </w:rPr>
-              <w:lastRenderedPageBreak/>
               <w:t>How much does the project impact them? (Low, Medium, High)</w:t>
             </w:r>
             <w:r>
@@ -11374,7 +12040,6 @@
                 <w:lang w:val="en-US" w:eastAsia="en-PH"/>
                 <w14:ligatures w14:val="none"/>
               </w:rPr>
-              <w:lastRenderedPageBreak/>
               <w:t>Influence</w:t>
             </w:r>
             <w:r>
@@ -11412,7 +12077,6 @@
                 <w:lang w:val="en-US" w:eastAsia="en-PH"/>
                 <w14:ligatures w14:val="none"/>
               </w:rPr>
-              <w:lastRenderedPageBreak/>
               <w:t>How much influence do they have over the project? (Low, Medium, High)</w:t>
             </w:r>
             <w:r>
@@ -11465,7 +12129,6 @@
                 <w:lang w:val="en-US" w:eastAsia="en-PH"/>
                 <w14:ligatures w14:val="none"/>
               </w:rPr>
-              <w:lastRenderedPageBreak/>
               <w:t>What is important to the stakeholder?</w:t>
             </w:r>
             <w:r>
@@ -12332,6 +12995,7 @@
                 <w:lang w:val="en-US" w:eastAsia="en-PH"/>
                 <w14:ligatures w14:val="none"/>
               </w:rPr>
+              <w:lastRenderedPageBreak/>
               <w:t xml:space="preserve">Sofia Emmanuelle </w:t>
             </w:r>
             <w:proofErr w:type="spellStart"/>
@@ -13723,7 +14387,6 @@
           <w:lang w:eastAsia="en-PH"/>
           <w14:ligatures w14:val="none"/>
         </w:rPr>
-        <w:lastRenderedPageBreak/>
         <w:t> </w:t>
       </w:r>
       <w:r>
@@ -14068,6 +14731,7 @@
           <w:sz w:val="24"/>
           <w:szCs w:val="24"/>
         </w:rPr>
+        <w:lastRenderedPageBreak/>
         <w:t>Define Scope</w:t>
       </w:r>
       <w:r>
@@ -14299,7 +14963,6 @@
           <w:sz w:val="24"/>
           <w:szCs w:val="24"/>
         </w:rPr>
-        <w:lastRenderedPageBreak/>
         <w:t xml:space="preserve">The Project Manager, Mabelle Aspeli, will have the authority and responsibility to manage scope management. Mabelle Aspeli will collaborate with the project sponsor, Mr. Manuel </w:t>
       </w:r>
       <w:proofErr w:type="spellStart"/>
@@ -14450,6 +15113,7 @@
           <w:sz w:val="24"/>
           <w:szCs w:val="24"/>
         </w:rPr>
+        <w:lastRenderedPageBreak/>
         <w:t>6.2.3 Roles and Responsibilities</w:t>
       </w:r>
       <w:bookmarkEnd w:id="46"/>
@@ -14857,7 +15521,17 @@
           <w:szCs w:val="24"/>
           <w:lang w:eastAsia="en-PH"/>
         </w:rPr>
-        <w:t>The process of developing the detailed description of this project and its deliverables occurred through interviewing with the client and learning about their business process and understanding their struggles and how the team can contribute to their business by providing the project.  Team meetings discussing and developing a plan is an important process in the development of the project as we identified all requirements, the scope of the project, and how we can incorporate our ideas into the system.</w:t>
+        <w:t xml:space="preserve">The process of developing the detailed description of this project and its deliverables occurred through interviewing with the client and learning about their business process </w:t>
+      </w:r>
+      <w:r>
+        <w:rPr>
+          <w:rFonts w:ascii="Arial" w:hAnsi="Arial" w:cs="Arial"/>
+          <w:sz w:val="24"/>
+          <w:szCs w:val="24"/>
+          <w:lang w:eastAsia="en-PH"/>
+        </w:rPr>
+        <w:lastRenderedPageBreak/>
+        <w:t>and understanding their struggles and how the team can contribute to their business by providing the project.  Team meetings discussing and developing a plan is an important process in the development of the project as we identified all requirements, the scope of the project, and how we can incorporate our ideas into the system.</w:t>
       </w:r>
     </w:p>
     <w:p>
@@ -15359,6 +16033,7 @@
           <w:sz w:val="24"/>
           <w:szCs w:val="24"/>
         </w:rPr>
+        <w:lastRenderedPageBreak/>
         <w:t>Work Breakdown Structure</w:t>
       </w:r>
       <w:bookmarkEnd w:id="52"/>
@@ -15511,8 +16186,218 @@
           <w:szCs w:val="24"/>
           <w:lang w:eastAsia="en-PH"/>
         </w:rPr>
+        <w:t>1.1.1 Creation of Project</w:t>
+      </w:r>
+    </w:p>
+    <w:p>
+      <w:pPr>
+        <w:spacing w:before="100" w:beforeAutospacing="1" w:after="100" w:afterAutospacing="1"/>
+        <w:jc w:val="both"/>
+        <w:rPr>
+          <w:rFonts w:ascii="Arial" w:hAnsi="Arial" w:cs="Arial"/>
+          <w:sz w:val="24"/>
+          <w:szCs w:val="24"/>
+          <w:lang w:eastAsia="en-PH"/>
+        </w:rPr>
+      </w:pPr>
+      <w:r>
+        <w:rPr>
+          <w:rFonts w:ascii="Arial" w:hAnsi="Arial" w:cs="Arial"/>
+          <w:sz w:val="24"/>
+          <w:szCs w:val="24"/>
+          <w:lang w:eastAsia="en-PH"/>
+        </w:rPr>
+        <w:t>1.1.2 Choose Project/Client</w:t>
+      </w:r>
+    </w:p>
+    <w:p>
+      <w:pPr>
+        <w:spacing w:before="100" w:beforeAutospacing="1" w:after="100" w:afterAutospacing="1"/>
+        <w:jc w:val="both"/>
+        <w:rPr>
+          <w:rFonts w:ascii="Arial" w:hAnsi="Arial" w:cs="Arial"/>
+          <w:sz w:val="24"/>
+          <w:szCs w:val="24"/>
+          <w:lang w:eastAsia="en-PH"/>
+        </w:rPr>
+      </w:pPr>
+      <w:r>
+        <w:rPr>
+          <w:rFonts w:ascii="Arial" w:hAnsi="Arial" w:cs="Arial"/>
+          <w:sz w:val="24"/>
+          <w:szCs w:val="24"/>
+          <w:lang w:eastAsia="en-PH"/>
+        </w:rPr>
+        <w:t>1.1.3 Choose Adviser/Consultant</w:t>
+      </w:r>
+    </w:p>
+    <w:p>
+      <w:pPr>
+        <w:spacing w:before="100" w:beforeAutospacing="1" w:after="100" w:afterAutospacing="1"/>
+        <w:jc w:val="both"/>
+        <w:rPr>
+          <w:rFonts w:ascii="Arial" w:hAnsi="Arial" w:cs="Arial"/>
+          <w:sz w:val="24"/>
+          <w:szCs w:val="24"/>
+          <w:lang w:eastAsia="en-PH"/>
+        </w:rPr>
+      </w:pPr>
+      <w:r>
+        <w:rPr>
+          <w:rFonts w:ascii="Arial" w:hAnsi="Arial" w:cs="Arial"/>
+          <w:sz w:val="24"/>
+          <w:szCs w:val="24"/>
+          <w:lang w:eastAsia="en-PH"/>
+        </w:rPr>
+        <w:t>1.1.4 Design Thinking 1</w:t>
+      </w:r>
+    </w:p>
+    <w:p>
+      <w:pPr>
+        <w:spacing w:before="100" w:beforeAutospacing="1" w:after="100" w:afterAutospacing="1"/>
+        <w:jc w:val="both"/>
+        <w:rPr>
+          <w:rFonts w:ascii="Arial" w:hAnsi="Arial" w:cs="Arial"/>
+          <w:sz w:val="24"/>
+          <w:szCs w:val="24"/>
+          <w:lang w:eastAsia="en-PH"/>
+        </w:rPr>
+      </w:pPr>
+      <w:r>
+        <w:rPr>
+          <w:rFonts w:ascii="Arial" w:hAnsi="Arial" w:cs="Arial"/>
+          <w:sz w:val="24"/>
+          <w:szCs w:val="24"/>
+          <w:lang w:eastAsia="en-PH"/>
+        </w:rPr>
+        <w:t>1.1.5 Chapter 1</w:t>
+      </w:r>
+    </w:p>
+    <w:p>
+      <w:pPr>
+        <w:spacing w:before="100" w:beforeAutospacing="1" w:after="100" w:afterAutospacing="1"/>
+        <w:jc w:val="both"/>
+        <w:rPr>
+          <w:rFonts w:ascii="Arial" w:hAnsi="Arial" w:cs="Arial"/>
+          <w:sz w:val="24"/>
+          <w:szCs w:val="24"/>
+          <w:lang w:eastAsia="en-PH"/>
+        </w:rPr>
+      </w:pPr>
+      <w:r>
+        <w:rPr>
+          <w:rFonts w:ascii="Arial" w:hAnsi="Arial" w:cs="Arial"/>
+          <w:sz w:val="24"/>
+          <w:szCs w:val="24"/>
+          <w:lang w:eastAsia="en-PH"/>
+        </w:rPr>
+        <w:t>1.1.6 Chapter 2</w:t>
+      </w:r>
+    </w:p>
+    <w:p>
+      <w:pPr>
+        <w:spacing w:before="100" w:beforeAutospacing="1" w:after="100" w:afterAutospacing="1"/>
+        <w:jc w:val="both"/>
+        <w:rPr>
+          <w:rFonts w:ascii="Arial" w:hAnsi="Arial" w:cs="Arial"/>
+          <w:sz w:val="24"/>
+          <w:szCs w:val="24"/>
+          <w:lang w:eastAsia="en-PH"/>
+        </w:rPr>
+      </w:pPr>
+      <w:r>
+        <w:rPr>
+          <w:rFonts w:ascii="Arial" w:hAnsi="Arial" w:cs="Arial"/>
+          <w:sz w:val="24"/>
+          <w:szCs w:val="24"/>
+          <w:lang w:eastAsia="en-PH"/>
+        </w:rPr>
+        <w:t>1.1.7 Chapter 3</w:t>
+      </w:r>
+    </w:p>
+    <w:p>
+      <w:pPr>
+        <w:spacing w:before="100" w:beforeAutospacing="1" w:after="100" w:afterAutospacing="1"/>
+        <w:jc w:val="both"/>
+        <w:rPr>
+          <w:rFonts w:ascii="Arial" w:hAnsi="Arial" w:cs="Arial"/>
+          <w:sz w:val="24"/>
+          <w:szCs w:val="24"/>
+          <w:lang w:eastAsia="en-PH"/>
+        </w:rPr>
+      </w:pPr>
+      <w:r>
+        <w:rPr>
+          <w:rFonts w:ascii="Arial" w:hAnsi="Arial" w:cs="Arial"/>
+          <w:sz w:val="24"/>
+          <w:szCs w:val="24"/>
+          <w:lang w:eastAsia="en-PH"/>
+        </w:rPr>
+        <w:t>1.1.8 Midterm (Sprint 1)</w:t>
+      </w:r>
+    </w:p>
+    <w:p>
+      <w:pPr>
+        <w:spacing w:before="100" w:beforeAutospacing="1" w:after="100" w:afterAutospacing="1"/>
+        <w:jc w:val="both"/>
+        <w:rPr>
+          <w:rFonts w:ascii="Arial" w:hAnsi="Arial" w:cs="Arial"/>
+          <w:sz w:val="24"/>
+          <w:szCs w:val="24"/>
+          <w:lang w:eastAsia="en-PH"/>
+        </w:rPr>
+      </w:pPr>
+      <w:r>
+        <w:rPr>
+          <w:rFonts w:ascii="Arial" w:hAnsi="Arial" w:cs="Arial"/>
+          <w:sz w:val="24"/>
+          <w:szCs w:val="24"/>
+          <w:lang w:eastAsia="en-PH"/>
+        </w:rPr>
+        <w:t>1.1.9 Comments Matrix</w:t>
+      </w:r>
+    </w:p>
+    <w:p>
+      <w:pPr>
+        <w:spacing w:before="100" w:beforeAutospacing="1" w:after="100" w:afterAutospacing="1"/>
+        <w:jc w:val="both"/>
+        <w:rPr>
+          <w:rFonts w:ascii="Arial" w:hAnsi="Arial" w:cs="Arial"/>
+          <w:sz w:val="24"/>
+          <w:szCs w:val="24"/>
+          <w:lang w:eastAsia="en-PH"/>
+        </w:rPr>
+      </w:pPr>
+      <w:r>
+        <w:rPr>
+          <w:rFonts w:ascii="Arial" w:hAnsi="Arial" w:cs="Arial"/>
+          <w:sz w:val="24"/>
+          <w:szCs w:val="24"/>
+          <w:lang w:eastAsia="en-PH"/>
+        </w:rPr>
+        <w:t>1.1.10 Chapter 4</w:t>
+      </w:r>
+    </w:p>
+    <w:p>
+      <w:pPr>
+        <w:spacing w:before="100" w:beforeAutospacing="1" w:after="100" w:afterAutospacing="1"/>
+        <w:jc w:val="both"/>
+        <w:rPr>
+          <w:rFonts w:ascii="Arial" w:hAnsi="Arial" w:cs="Arial"/>
+          <w:sz w:val="24"/>
+          <w:szCs w:val="24"/>
+          <w:lang w:eastAsia="en-PH"/>
+        </w:rPr>
+      </w:pPr>
+      <w:r>
+        <w:rPr>
+          <w:rFonts w:ascii="Arial" w:hAnsi="Arial" w:cs="Arial"/>
+          <w:sz w:val="24"/>
+          <w:szCs w:val="24"/>
+          <w:lang w:eastAsia="en-PH"/>
+        </w:rPr>
         <w:lastRenderedPageBreak/>
-        <w:t>1.1.1 Creation of Project</w:t>
+        <w:t>1.1.11 Chapter 5</w:t>
       </w:r>
     </w:p>
     <w:p>
@@ -15533,7 +16418,7 @@
           <w:szCs w:val="24"/>
           <w:lang w:eastAsia="en-PH"/>
         </w:rPr>
-        <w:t>1.1.2 Choose Project/Client</w:t>
+        <w:t>1.1.12 Progression of Chapter 1, 2, and 3</w:t>
       </w:r>
     </w:p>
     <w:p>
@@ -15554,7 +16439,7 @@
           <w:szCs w:val="24"/>
           <w:lang w:eastAsia="en-PH"/>
         </w:rPr>
-        <w:t>1.1.3 Choose Adviser/Consultant</w:t>
+        <w:t>1.1.13 Finals (Sprint 2)</w:t>
       </w:r>
     </w:p>
     <w:p>
@@ -15575,7 +16460,7 @@
           <w:szCs w:val="24"/>
           <w:lang w:eastAsia="en-PH"/>
         </w:rPr>
-        <w:t>1.1.4 Design Thinking 1</w:t>
+        <w:t>1.1.14 Updated Comments Matrix and Paper</w:t>
       </w:r>
     </w:p>
     <w:p>
@@ -15596,7 +16481,7 @@
           <w:szCs w:val="24"/>
           <w:lang w:eastAsia="en-PH"/>
         </w:rPr>
-        <w:t>1.1.5 Chapter 1</w:t>
+        <w:t>1.1.15 Submission of Updated Comments Matrix and Final Paper</w:t>
       </w:r>
     </w:p>
     <w:p>
@@ -15617,7 +16502,7 @@
           <w:szCs w:val="24"/>
           <w:lang w:eastAsia="en-PH"/>
         </w:rPr>
-        <w:t>1.1.6 Chapter 2</w:t>
+        <w:t>1.2 Analysis and Design</w:t>
       </w:r>
     </w:p>
     <w:p>
@@ -15638,7 +16523,7 @@
           <w:szCs w:val="24"/>
           <w:lang w:eastAsia="en-PH"/>
         </w:rPr>
-        <w:t>1.1.7 Chapter 3</w:t>
+        <w:t>1.2.1 Choose Adviser/Consultant</w:t>
       </w:r>
     </w:p>
     <w:p>
@@ -15659,7 +16544,7 @@
           <w:szCs w:val="24"/>
           <w:lang w:eastAsia="en-PH"/>
         </w:rPr>
-        <w:t>1.1.8 Midterm (Sprint 1)</w:t>
+        <w:t>1.2.2 Compilation of MNTSDEV Requirements</w:t>
       </w:r>
     </w:p>
     <w:p>
@@ -15680,7 +16565,7 @@
           <w:szCs w:val="24"/>
           <w:lang w:eastAsia="en-PH"/>
         </w:rPr>
-        <w:t>1.1.9 Comments Matrix</w:t>
+        <w:t>1.2.3 Software Design</w:t>
       </w:r>
     </w:p>
     <w:p>
@@ -15701,7 +16586,7 @@
           <w:szCs w:val="24"/>
           <w:lang w:eastAsia="en-PH"/>
         </w:rPr>
-        <w:t>1.1.10 Chapter 4</w:t>
+        <w:t>1.2.4 MVC Infographic</w:t>
       </w:r>
     </w:p>
     <w:p>
@@ -15722,7 +16607,7 @@
           <w:szCs w:val="24"/>
           <w:lang w:eastAsia="en-PH"/>
         </w:rPr>
-        <w:t>1.1.11 Chapter 5</w:t>
+        <w:t>1.2.5 GitHub Repository</w:t>
       </w:r>
     </w:p>
     <w:p>
@@ -15743,7 +16628,7 @@
           <w:szCs w:val="24"/>
           <w:lang w:eastAsia="en-PH"/>
         </w:rPr>
-        <w:t>1.1.12 Progression of Chapter 1, 2, and 3</w:t>
+        <w:t>1.2.6 Case in Point: Big Ten University</w:t>
       </w:r>
     </w:p>
     <w:p>
@@ -15764,7 +16649,7 @@
           <w:szCs w:val="24"/>
           <w:lang w:eastAsia="en-PH"/>
         </w:rPr>
-        <w:t>1.1.13 Finals (Sprint 2)</w:t>
+        <w:t>1.2.7 Event Table</w:t>
       </w:r>
     </w:p>
     <w:p>
@@ -15785,7 +16670,7 @@
           <w:szCs w:val="24"/>
           <w:lang w:eastAsia="en-PH"/>
         </w:rPr>
-        <w:t>1.1.14 Updated Comments Matrix and Paper</w:t>
+        <w:t>1.2.8 Use Case Diagram</w:t>
       </w:r>
     </w:p>
     <w:p>
@@ -15806,7 +16691,7 @@
           <w:szCs w:val="24"/>
           <w:lang w:eastAsia="en-PH"/>
         </w:rPr>
-        <w:t>1.1.15 Submission of Updated Comments Matrix and Final Paper</w:t>
+        <w:t>1.2.9 Use Case Full Description</w:t>
       </w:r>
     </w:p>
     <w:p>
@@ -15827,7 +16712,7 @@
           <w:szCs w:val="24"/>
           <w:lang w:eastAsia="en-PH"/>
         </w:rPr>
-        <w:t>1.2 Analysis and Design</w:t>
+        <w:t>1.2.10 Data Flow Diagram</w:t>
       </w:r>
     </w:p>
     <w:p>
@@ -15848,7 +16733,7 @@
           <w:szCs w:val="24"/>
           <w:lang w:eastAsia="en-PH"/>
         </w:rPr>
-        <w:t>1.2.1 Choose Adviser/Consultant</w:t>
+        <w:t>1.2.11 Context Flow Diagram</w:t>
       </w:r>
     </w:p>
     <w:p>
@@ -15869,7 +16754,7 @@
           <w:szCs w:val="24"/>
           <w:lang w:eastAsia="en-PH"/>
         </w:rPr>
-        <w:t>1.2.2 Compilation of MNTSDEV Requirements</w:t>
+        <w:t>1.2.12 Entity-Relationship Diagram</w:t>
       </w:r>
     </w:p>
     <w:p>
@@ -15890,7 +16775,7 @@
           <w:szCs w:val="24"/>
           <w:lang w:eastAsia="en-PH"/>
         </w:rPr>
-        <w:t>1.2.3 Software Design</w:t>
+        <w:t>1.2.13 Adviser/Consultant Meeting 1</w:t>
       </w:r>
     </w:p>
     <w:p>
@@ -15911,7 +16796,7 @@
           <w:szCs w:val="24"/>
           <w:lang w:eastAsia="en-PH"/>
         </w:rPr>
-        <w:t>1.2.4 MVC Infographic</w:t>
+        <w:t>1.2.14 Submission of Midterm Deliverables</w:t>
       </w:r>
     </w:p>
     <w:p>
@@ -15932,7 +16817,7 @@
           <w:szCs w:val="24"/>
           <w:lang w:eastAsia="en-PH"/>
         </w:rPr>
-        <w:t>1.2.5 GitHub Repository</w:t>
+        <w:t>1.2.15 Midterm (Sprint 3)</w:t>
       </w:r>
     </w:p>
     <w:p>
@@ -15953,7 +16838,7 @@
           <w:szCs w:val="24"/>
           <w:lang w:eastAsia="en-PH"/>
         </w:rPr>
-        <w:t>1.2.6 Case in Point: Big Ten University</w:t>
+        <w:t>1.2.16 Comment Matrix</w:t>
       </w:r>
     </w:p>
     <w:p>
@@ -15975,7 +16860,7 @@
           <w:lang w:eastAsia="en-PH"/>
         </w:rPr>
         <w:lastRenderedPageBreak/>
-        <w:t>1.2.7 Event Table</w:t>
+        <w:t>1.2.17 Paper Revision 1</w:t>
       </w:r>
     </w:p>
     <w:p>
@@ -15996,7 +16881,7 @@
           <w:szCs w:val="24"/>
           <w:lang w:eastAsia="en-PH"/>
         </w:rPr>
-        <w:t>1.2.8 Use Case Diagram</w:t>
+        <w:t>1.2.18 Activity Diagram</w:t>
       </w:r>
     </w:p>
     <w:p>
@@ -16017,7 +16902,7 @@
           <w:szCs w:val="24"/>
           <w:lang w:eastAsia="en-PH"/>
         </w:rPr>
-        <w:t>1.2.9 Use Case Full Description</w:t>
+        <w:t>1.2.19 Object Diagram</w:t>
       </w:r>
     </w:p>
     <w:p>
@@ -16038,7 +16923,7 @@
           <w:szCs w:val="24"/>
           <w:lang w:eastAsia="en-PH"/>
         </w:rPr>
-        <w:t>1.2.10 Data Flow Diagram</w:t>
+        <w:t>1.2.20 Class Diagram</w:t>
       </w:r>
     </w:p>
     <w:p>
@@ -16059,7 +16944,7 @@
           <w:szCs w:val="24"/>
           <w:lang w:eastAsia="en-PH"/>
         </w:rPr>
-        <w:t>1.2.11 Context Flow Diagram</w:t>
+        <w:t>1.2.21 Sequence Diagram</w:t>
       </w:r>
     </w:p>
     <w:p>
@@ -16080,7 +16965,7 @@
           <w:szCs w:val="24"/>
           <w:lang w:eastAsia="en-PH"/>
         </w:rPr>
-        <w:t>1.2.12 Entity-Relationship Diagram</w:t>
+        <w:t>1.2.22 State Machine Diagram</w:t>
       </w:r>
     </w:p>
     <w:p>
@@ -16101,7 +16986,7 @@
           <w:szCs w:val="24"/>
           <w:lang w:eastAsia="en-PH"/>
         </w:rPr>
-        <w:t>1.2.13 Adviser/Consultant Meeting 1</w:t>
+        <w:t>1.2.23 Package Diagram</w:t>
       </w:r>
     </w:p>
     <w:p>
@@ -16122,7 +17007,7 @@
           <w:szCs w:val="24"/>
           <w:lang w:eastAsia="en-PH"/>
         </w:rPr>
-        <w:t>1.2.14 Submission of Midterm Deliverables</w:t>
+        <w:t>1.2.24 Component Diagram</w:t>
       </w:r>
     </w:p>
     <w:p>
@@ -16143,7 +17028,7 @@
           <w:szCs w:val="24"/>
           <w:lang w:eastAsia="en-PH"/>
         </w:rPr>
-        <w:t>1.2.15 Midterm (Sprint 3)</w:t>
+        <w:t>1.2.25 Deployment Diagram</w:t>
       </w:r>
     </w:p>
     <w:p>
@@ -16164,7 +17049,7 @@
           <w:szCs w:val="24"/>
           <w:lang w:eastAsia="en-PH"/>
         </w:rPr>
-        <w:t>1.2.16 Comment Matrix</w:t>
+        <w:t>1.2.26 Adviser/Consultant Meeting 2</w:t>
       </w:r>
     </w:p>
     <w:p>
@@ -16185,7 +17070,7 @@
           <w:szCs w:val="24"/>
           <w:lang w:eastAsia="en-PH"/>
         </w:rPr>
-        <w:t>1.2.17 Paper Revision 1</w:t>
+        <w:t>1.2.27 Adviser/Consultant Meeting 3</w:t>
       </w:r>
     </w:p>
     <w:p>
@@ -16206,7 +17091,7 @@
           <w:szCs w:val="24"/>
           <w:lang w:eastAsia="en-PH"/>
         </w:rPr>
-        <w:t>1.2.18 Activity Diagram</w:t>
+        <w:t>1.2.28 Paper Revision 2</w:t>
       </w:r>
     </w:p>
     <w:p>
@@ -16227,7 +17112,7 @@
           <w:szCs w:val="24"/>
           <w:lang w:eastAsia="en-PH"/>
         </w:rPr>
-        <w:t>1.2.19 Object Diagram</w:t>
+        <w:t>1.2.29 Mock Presentation</w:t>
       </w:r>
     </w:p>
     <w:p>
@@ -16248,7 +17133,7 @@
           <w:szCs w:val="24"/>
           <w:lang w:eastAsia="en-PH"/>
         </w:rPr>
-        <w:t>1.2.20 Class Diagram</w:t>
+        <w:t>1.2.30 Submission of Final Deliverables</w:t>
       </w:r>
     </w:p>
     <w:p>
@@ -16269,7 +17154,7 @@
           <w:szCs w:val="24"/>
           <w:lang w:eastAsia="en-PH"/>
         </w:rPr>
-        <w:t>1.2.21 Sequence Diagram</w:t>
+        <w:t>1.2.31 Finals (Sprint 4)</w:t>
       </w:r>
     </w:p>
     <w:p>
@@ -16290,7 +17175,7 @@
           <w:szCs w:val="24"/>
           <w:lang w:eastAsia="en-PH"/>
         </w:rPr>
-        <w:t>1.2.22 State Machine Diagram</w:t>
+        <w:t>1.2.32 Paper Revision 3</w:t>
       </w:r>
     </w:p>
     <w:p>
@@ -16311,7 +17196,7 @@
           <w:szCs w:val="24"/>
           <w:lang w:eastAsia="en-PH"/>
         </w:rPr>
-        <w:t>1.2.23 Package Diagram</w:t>
+        <w:t>1.2.33 Updated Comments Matrix and Paper</w:t>
       </w:r>
     </w:p>
     <w:p>
@@ -16332,7 +17217,7 @@
           <w:szCs w:val="24"/>
           <w:lang w:eastAsia="en-PH"/>
         </w:rPr>
-        <w:t>1.2.24 Component Diagram</w:t>
+        <w:t>1.3 Development, Testing, and Deployment</w:t>
       </w:r>
     </w:p>
     <w:p>
@@ -16353,7 +17238,7 @@
           <w:szCs w:val="24"/>
           <w:lang w:eastAsia="en-PH"/>
         </w:rPr>
-        <w:t>1.2.25 Deployment Diagram</w:t>
+        <w:t>1.3.1 Choose Adviser/Consultant</w:t>
       </w:r>
     </w:p>
     <w:p>
@@ -16374,7 +17259,7 @@
           <w:szCs w:val="24"/>
           <w:lang w:eastAsia="en-PH"/>
         </w:rPr>
-        <w:t>1.2.26 Adviser/Consultant Meeting 2</w:t>
+        <w:t>1.3.2 Compilation of MSYADD1 Requirements</w:t>
       </w:r>
     </w:p>
     <w:p>
@@ -16395,7 +17280,7 @@
           <w:szCs w:val="24"/>
           <w:lang w:eastAsia="en-PH"/>
         </w:rPr>
-        <w:t>1.2.27 Adviser/Consultant Meeting 3</w:t>
+        <w:t>1.3.3 Project Flow</w:t>
       </w:r>
     </w:p>
     <w:p>
@@ -16416,7 +17301,7 @@
           <w:szCs w:val="24"/>
           <w:lang w:eastAsia="en-PH"/>
         </w:rPr>
-        <w:t>1.2.28 Paper Revision 2</w:t>
+        <w:t>1.3.4 Assigning of Parts for Statement of Work and Project Charter Plan</w:t>
       </w:r>
     </w:p>
     <w:p>
@@ -16438,7 +17323,7 @@
           <w:lang w:eastAsia="en-PH"/>
         </w:rPr>
         <w:lastRenderedPageBreak/>
-        <w:t>1.2.29 Mock Presentation</w:t>
+        <w:t>1.3.5 Initial Project Charter Plan (Long Version)</w:t>
       </w:r>
     </w:p>
     <w:p>
@@ -16459,7 +17344,7 @@
           <w:szCs w:val="24"/>
           <w:lang w:eastAsia="en-PH"/>
         </w:rPr>
-        <w:t>1.2.30 Submission of Final Deliverables</w:t>
+        <w:t>1.3.5.1 Executive Summary</w:t>
       </w:r>
     </w:p>
     <w:p>
@@ -16480,7 +17365,7 @@
           <w:szCs w:val="24"/>
           <w:lang w:eastAsia="en-PH"/>
         </w:rPr>
-        <w:t>1.2.31 Finals (Sprint 4)</w:t>
+        <w:t>1.3.5.2 Risks</w:t>
       </w:r>
     </w:p>
     <w:p>
@@ -16501,7 +17386,7 @@
           <w:szCs w:val="24"/>
           <w:lang w:eastAsia="en-PH"/>
         </w:rPr>
-        <w:t>1.2.32 Paper Revision 3</w:t>
+        <w:t>1.3.5.3 Project Purpose/Justification</w:t>
       </w:r>
     </w:p>
     <w:p>
@@ -16522,7 +17407,7 @@
           <w:szCs w:val="24"/>
           <w:lang w:eastAsia="en-PH"/>
         </w:rPr>
-        <w:t>1.2.33 Updated Comments Matrix and Paper</w:t>
+        <w:t>1.3.5.4 Project Description</w:t>
       </w:r>
     </w:p>
     <w:p>
@@ -16543,7 +17428,7 @@
           <w:szCs w:val="24"/>
           <w:lang w:eastAsia="en-PH"/>
         </w:rPr>
-        <w:t>1.3 Development, Testing, and Deployment</w:t>
+        <w:t>1.3.5.5 Preliminary Scope Statement</w:t>
       </w:r>
     </w:p>
     <w:p>
@@ -16564,7 +17449,7 @@
           <w:szCs w:val="24"/>
           <w:lang w:eastAsia="en-PH"/>
         </w:rPr>
-        <w:t>1.3.1 Choose Adviser/Consultant</w:t>
+        <w:t>1.3.5.6 Summary Milestone Schedule</w:t>
       </w:r>
     </w:p>
     <w:p>
@@ -16585,7 +17470,7 @@
           <w:szCs w:val="24"/>
           <w:lang w:eastAsia="en-PH"/>
         </w:rPr>
-        <w:t>1.3.2 Compilation of MSYADD1 Requirements</w:t>
+        <w:t>1.3.5.7 Project Deliverables</w:t>
       </w:r>
     </w:p>
     <w:p>
@@ -16606,7 +17491,7 @@
           <w:szCs w:val="24"/>
           <w:lang w:eastAsia="en-PH"/>
         </w:rPr>
-        <w:t>1.3.3 Project Flow</w:t>
+        <w:t>1.3.5.8 Project Approval Requirements</w:t>
       </w:r>
     </w:p>
     <w:p>
@@ -16627,7 +17512,7 @@
           <w:szCs w:val="24"/>
           <w:lang w:eastAsia="en-PH"/>
         </w:rPr>
-        <w:t>1.3.4 Assigning of Parts for Statement of Work and Project Charter Plan</w:t>
+        <w:t>1.3.5.9 Project Manager</w:t>
       </w:r>
     </w:p>
     <w:p>
@@ -16648,7 +17533,7 @@
           <w:szCs w:val="24"/>
           <w:lang w:eastAsia="en-PH"/>
         </w:rPr>
-        <w:t>1.3.5 Initial Project Charter Plan (Long Version)</w:t>
+        <w:t>1.3.5.10 Authorization</w:t>
       </w:r>
     </w:p>
     <w:p>
@@ -16669,7 +17554,7 @@
           <w:szCs w:val="24"/>
           <w:lang w:eastAsia="en-PH"/>
         </w:rPr>
-        <w:t>1.3.5.1 Executive Summary</w:t>
+        <w:t>1.3.6 Statement of Work</w:t>
       </w:r>
     </w:p>
     <w:p>
@@ -16690,7 +17575,7 @@
           <w:szCs w:val="24"/>
           <w:lang w:eastAsia="en-PH"/>
         </w:rPr>
-        <w:t>1.3.5.2 Risks</w:t>
+        <w:t>1.3.6.1 Introduction/Background</w:t>
       </w:r>
     </w:p>
     <w:p>
@@ -16711,7 +17596,7 @@
           <w:szCs w:val="24"/>
           <w:lang w:eastAsia="en-PH"/>
         </w:rPr>
-        <w:t>1.3.5.3 Project Purpose/Justification</w:t>
+        <w:t>1.3.6.2 Scope of Work</w:t>
       </w:r>
     </w:p>
     <w:p>
@@ -16732,7 +17617,7 @@
           <w:szCs w:val="24"/>
           <w:lang w:eastAsia="en-PH"/>
         </w:rPr>
-        <w:t>1.3.5.4 Project Description</w:t>
+        <w:t>1.3.6.3 Period of Performance</w:t>
       </w:r>
     </w:p>
     <w:p>
@@ -16753,7 +17638,7 @@
           <w:szCs w:val="24"/>
           <w:lang w:eastAsia="en-PH"/>
         </w:rPr>
-        <w:t>1.3.5.5 Preliminary Scope Statement</w:t>
+        <w:t>1.3.6.4 Place of Performance</w:t>
       </w:r>
     </w:p>
     <w:p>
@@ -16774,7 +17659,7 @@
           <w:szCs w:val="24"/>
           <w:lang w:eastAsia="en-PH"/>
         </w:rPr>
-        <w:t>1.3.5.6 Summary Milestone Schedule</w:t>
+        <w:t>1.3.6.5 Work Requirements</w:t>
       </w:r>
     </w:p>
     <w:p>
@@ -16795,7 +17680,7 @@
           <w:szCs w:val="24"/>
           <w:lang w:eastAsia="en-PH"/>
         </w:rPr>
-        <w:t>1.3.5.7 Project Deliverables</w:t>
+        <w:t>1.3.6.6 Schedule/Milestones</w:t>
       </w:r>
     </w:p>
     <w:p>
@@ -16816,7 +17701,7 @@
           <w:szCs w:val="24"/>
           <w:lang w:eastAsia="en-PH"/>
         </w:rPr>
-        <w:t>1.3.5.8 Project Approval Requirements</w:t>
+        <w:t>1.3.6.7 Acceptance Criteria</w:t>
       </w:r>
     </w:p>
     <w:p>
@@ -16837,7 +17722,7 @@
           <w:szCs w:val="24"/>
           <w:lang w:eastAsia="en-PH"/>
         </w:rPr>
-        <w:t>1.3.5.9 Project Manager</w:t>
+        <w:t>1.3.6.8 Other Requirements</w:t>
       </w:r>
     </w:p>
     <w:p>
@@ -16858,7 +17743,7 @@
           <w:szCs w:val="24"/>
           <w:lang w:eastAsia="en-PH"/>
         </w:rPr>
-        <w:t>1.3.5.10 Authorization</w:t>
+        <w:t>1.3.6.9 Acceptance</w:t>
       </w:r>
     </w:p>
     <w:p>
@@ -16879,7 +17764,7 @@
           <w:szCs w:val="24"/>
           <w:lang w:eastAsia="en-PH"/>
         </w:rPr>
-        <w:t>1.3.6 Statement of Work</w:t>
+        <w:t>1.3.7 Project Vision and Scope</w:t>
       </w:r>
     </w:p>
     <w:p>
@@ -16901,7 +17786,7 @@
           <w:lang w:eastAsia="en-PH"/>
         </w:rPr>
         <w:lastRenderedPageBreak/>
-        <w:t>1.3.6.1 Introduction/Background</w:t>
+        <w:t>1.3.7.1 Business Requirements</w:t>
       </w:r>
     </w:p>
     <w:p>
@@ -16922,7 +17807,7 @@
           <w:szCs w:val="24"/>
           <w:lang w:eastAsia="en-PH"/>
         </w:rPr>
-        <w:t>1.3.6.2 Scope of Work</w:t>
+        <w:t>1.3.7.2 Business Objectives and Success Criteria</w:t>
       </w:r>
     </w:p>
     <w:p>
@@ -16943,7 +17828,7 @@
           <w:szCs w:val="24"/>
           <w:lang w:eastAsia="en-PH"/>
         </w:rPr>
-        <w:t>1.3.6.3 Period of Performance</w:t>
+        <w:t>1.3.7.3 Vision of the Solution</w:t>
       </w:r>
     </w:p>
     <w:p>
@@ -16964,7 +17849,7 @@
           <w:szCs w:val="24"/>
           <w:lang w:eastAsia="en-PH"/>
         </w:rPr>
-        <w:t>1.3.6.4 Place of Performance</w:t>
+        <w:t>1.3.7.4 Scope and Limitations</w:t>
       </w:r>
     </w:p>
     <w:p>
@@ -16985,7 +17870,7 @@
           <w:szCs w:val="24"/>
           <w:lang w:eastAsia="en-PH"/>
         </w:rPr>
-        <w:t>1.3.6.5 Work Requirements</w:t>
+        <w:t>1.3.7.5 Business Context</w:t>
       </w:r>
     </w:p>
     <w:p>
@@ -17006,7 +17891,7 @@
           <w:szCs w:val="24"/>
           <w:lang w:eastAsia="en-PH"/>
         </w:rPr>
-        <w:t>1.3.6.6 Schedule/Milestones</w:t>
+        <w:t>1.3.8 Activity List</w:t>
       </w:r>
     </w:p>
     <w:p>
@@ -17027,7 +17912,7 @@
           <w:szCs w:val="24"/>
           <w:lang w:eastAsia="en-PH"/>
         </w:rPr>
-        <w:t>1.3.6.7 Acceptance Criteria</w:t>
+        <w:t>1.3.9 MCSPROJ Course Paper</w:t>
       </w:r>
     </w:p>
     <w:p>
@@ -17048,7 +17933,7 @@
           <w:szCs w:val="24"/>
           <w:lang w:eastAsia="en-PH"/>
         </w:rPr>
-        <w:t>1.3.6.8 Other Requirements</w:t>
+        <w:t>1.3.10 Team Meeting 1</w:t>
       </w:r>
     </w:p>
     <w:p>
@@ -17069,7 +17954,7 @@
           <w:szCs w:val="24"/>
           <w:lang w:eastAsia="en-PH"/>
         </w:rPr>
-        <w:t>1.3.6.9 Acceptance</w:t>
+        <w:t>1.3.11 Initial Work Breakdown Structure (WBS)</w:t>
       </w:r>
     </w:p>
     <w:p>
@@ -17090,7 +17975,7 @@
           <w:szCs w:val="24"/>
           <w:lang w:eastAsia="en-PH"/>
         </w:rPr>
-        <w:t>1.3.7 Project Vision and Scope</w:t>
+        <w:t>1.3.12 Team Meeting 2</w:t>
       </w:r>
     </w:p>
     <w:p>
@@ -17111,7 +17996,7 @@
           <w:szCs w:val="24"/>
           <w:lang w:eastAsia="en-PH"/>
         </w:rPr>
-        <w:t>1.3.7.1 Business Requirements</w:t>
+        <w:t>1.3.13 Improvement Matrix</w:t>
       </w:r>
     </w:p>
     <w:p>
@@ -17132,7 +18017,7 @@
           <w:szCs w:val="24"/>
           <w:lang w:eastAsia="en-PH"/>
         </w:rPr>
-        <w:t>1.3.7.2 Business Objectives and Success Criteria</w:t>
+        <w:t>1.3.14 Midterm (Sprint 5)</w:t>
       </w:r>
     </w:p>
     <w:p>
@@ -17153,7 +18038,7 @@
           <w:szCs w:val="24"/>
           <w:lang w:eastAsia="en-PH"/>
         </w:rPr>
-        <w:t>1.3.7.3 Vision of the Solution</w:t>
+        <w:t>1.3.15 Midterm Comment Matrix</w:t>
       </w:r>
     </w:p>
     <w:p>
@@ -17174,7 +18059,7 @@
           <w:szCs w:val="24"/>
           <w:lang w:eastAsia="en-PH"/>
         </w:rPr>
-        <w:t>1.3.7.4 Scope and Limitations</w:t>
+        <w:t>1.3.16 User Project Review</w:t>
       </w:r>
     </w:p>
     <w:p>
@@ -17195,7 +18080,7 @@
           <w:szCs w:val="24"/>
           <w:lang w:eastAsia="en-PH"/>
         </w:rPr>
-        <w:t>1.3.7.5 Business Context</w:t>
+        <w:t>1.3.17 Team Meeting 3</w:t>
       </w:r>
     </w:p>
     <w:p>
@@ -17216,7 +18101,7 @@
           <w:szCs w:val="24"/>
           <w:lang w:eastAsia="en-PH"/>
         </w:rPr>
-        <w:t>1.3.8 Activity List</w:t>
+        <w:t>1.3.18 Test Case</w:t>
       </w:r>
     </w:p>
     <w:p>
@@ -17237,7 +18122,7 @@
           <w:szCs w:val="24"/>
           <w:lang w:eastAsia="en-PH"/>
         </w:rPr>
-        <w:t>1.3.9 MCSPROJ Course Paper</w:t>
+        <w:t>1.3.19 Initial Quality Management Plan</w:t>
       </w:r>
     </w:p>
     <w:p>
@@ -17258,7 +18143,7 @@
           <w:szCs w:val="24"/>
           <w:lang w:eastAsia="en-PH"/>
         </w:rPr>
-        <w:t>1.3.10 Team Meeting 1</w:t>
+        <w:t>1.3.20 Software Requirement Specifications</w:t>
       </w:r>
     </w:p>
     <w:p>
@@ -17279,7 +18164,7 @@
           <w:szCs w:val="24"/>
           <w:lang w:eastAsia="en-PH"/>
         </w:rPr>
-        <w:t>1.3.11 Initial Work Breakdown Structure (WBS)</w:t>
+        <w:t>1.3.21 Adviser/Consultant Meeting 4</w:t>
       </w:r>
     </w:p>
     <w:p>
@@ -17300,7 +18185,7 @@
           <w:szCs w:val="24"/>
           <w:lang w:eastAsia="en-PH"/>
         </w:rPr>
-        <w:t>1.3.12 Team Meeting 2</w:t>
+        <w:t>1.3.22 Adviser/Consultant Meeting 5</w:t>
       </w:r>
     </w:p>
     <w:p>
@@ -17321,7 +18206,7 @@
           <w:szCs w:val="24"/>
           <w:lang w:eastAsia="en-PH"/>
         </w:rPr>
-        <w:t>1.3.13 Improvement Matrix</w:t>
+        <w:t>1.3.23 Finals (Sprint 6)</w:t>
       </w:r>
     </w:p>
     <w:p>
@@ -17342,7 +18227,7 @@
           <w:szCs w:val="24"/>
           <w:lang w:eastAsia="en-PH"/>
         </w:rPr>
-        <w:t>1.3.14 Midterm (Sprint 5)</w:t>
+        <w:t>1.4 Project Management</w:t>
       </w:r>
     </w:p>
     <w:p>
@@ -17364,7 +18249,7 @@
           <w:lang w:eastAsia="en-PH"/>
         </w:rPr>
         <w:lastRenderedPageBreak/>
-        <w:t>1.3.15 Midterm Comment Matrix</w:t>
+        <w:t>1.4.1 Team Meeting 4</w:t>
       </w:r>
     </w:p>
     <w:p>
@@ -17385,7 +18270,7 @@
           <w:szCs w:val="24"/>
           <w:lang w:eastAsia="en-PH"/>
         </w:rPr>
-        <w:t>1.3.16 User Project Review</w:t>
+        <w:t>1.4.2 Business Case</w:t>
       </w:r>
     </w:p>
     <w:p>
@@ -17406,7 +18291,7 @@
           <w:szCs w:val="24"/>
           <w:lang w:eastAsia="en-PH"/>
         </w:rPr>
-        <w:t>1.3.17 Team Meeting 3</w:t>
+        <w:t>1.4.3 Project Charter Plan (Short Version)</w:t>
       </w:r>
     </w:p>
     <w:p>
@@ -17427,7 +18312,7 @@
           <w:szCs w:val="24"/>
           <w:lang w:eastAsia="en-PH"/>
         </w:rPr>
-        <w:t>1.3.18 Test Case</w:t>
+        <w:t>1.4.4 TOPCIT Project Management Quizlet</w:t>
       </w:r>
     </w:p>
     <w:p>
@@ -17448,7 +18333,7 @@
           <w:szCs w:val="24"/>
           <w:lang w:eastAsia="en-PH"/>
         </w:rPr>
-        <w:t>1.3.19 Initial Quality Management Plan</w:t>
+        <w:t>1.4.5 Stakeholder Analysis</w:t>
       </w:r>
     </w:p>
     <w:p>
@@ -17469,7 +18354,7 @@
           <w:szCs w:val="24"/>
           <w:lang w:eastAsia="en-PH"/>
         </w:rPr>
-        <w:t>1.3.20 Software Requirement Specifications</w:t>
+        <w:t>1.4.6 Stakeholder Management Strategy</w:t>
       </w:r>
     </w:p>
     <w:p>
@@ -17490,7 +18375,7 @@
           <w:szCs w:val="24"/>
           <w:lang w:eastAsia="en-PH"/>
         </w:rPr>
-        <w:t>1.3.21 Adviser/Consultant Meeting 4</w:t>
+        <w:t>1.4.7 Choose Project Adviser and Consultant</w:t>
       </w:r>
     </w:p>
     <w:p>
@@ -17511,7 +18396,7 @@
           <w:szCs w:val="24"/>
           <w:lang w:eastAsia="en-PH"/>
         </w:rPr>
-        <w:t>1.3.22 Adviser/Consultant Meeting 5</w:t>
+        <w:t>1.4.8 Team Meeting 5</w:t>
       </w:r>
     </w:p>
     <w:p>
@@ -17532,7 +18417,7 @@
           <w:szCs w:val="24"/>
           <w:lang w:eastAsia="en-PH"/>
         </w:rPr>
-        <w:t>1.3.23 Finals (Sprint 6)</w:t>
+        <w:t>1.4.9 Team Meeting 6</w:t>
       </w:r>
     </w:p>
     <w:p>
@@ -17553,7 +18438,7 @@
           <w:szCs w:val="24"/>
           <w:lang w:eastAsia="en-PH"/>
         </w:rPr>
-        <w:t>1.4 Project Management</w:t>
+        <w:t>1.4.10 Team Meeting 7</w:t>
       </w:r>
     </w:p>
     <w:p>
@@ -17574,7 +18459,7 @@
           <w:szCs w:val="24"/>
           <w:lang w:eastAsia="en-PH"/>
         </w:rPr>
-        <w:t>1.4.1 Team Meeting 4</w:t>
+        <w:t>1.4.11 Cost Management Plan</w:t>
       </w:r>
     </w:p>
     <w:p>
@@ -17595,7 +18480,7 @@
           <w:szCs w:val="24"/>
           <w:lang w:eastAsia="en-PH"/>
         </w:rPr>
-        <w:t>1.4.2 Business Case</w:t>
+        <w:t>1.4.12 Schedule Management Plan</w:t>
       </w:r>
     </w:p>
     <w:p>
@@ -17616,7 +18501,7 @@
           <w:szCs w:val="24"/>
           <w:lang w:eastAsia="en-PH"/>
         </w:rPr>
-        <w:t>1.4.3 Project Charter Plan (Short Version)</w:t>
+        <w:t>1.4.13 Scope Management Plan</w:t>
       </w:r>
     </w:p>
     <w:p>
@@ -17637,7 +18522,7 @@
           <w:szCs w:val="24"/>
           <w:lang w:eastAsia="en-PH"/>
         </w:rPr>
-        <w:t>1.4.4 TOPCIT Project Management Quizlet</w:t>
+        <w:t>1.4.14 Work Package Solution</w:t>
       </w:r>
     </w:p>
     <w:p>
@@ -17658,7 +18543,7 @@
           <w:szCs w:val="24"/>
           <w:lang w:eastAsia="en-PH"/>
         </w:rPr>
-        <w:t>1.4.5 Stakeholder Analysis</w:t>
+        <w:t>1.4.15 Team Meeting 8</w:t>
       </w:r>
     </w:p>
     <w:p>
@@ -17679,7 +18564,7 @@
           <w:szCs w:val="24"/>
           <w:lang w:eastAsia="en-PH"/>
         </w:rPr>
-        <w:t>1.4.6 Stakeholder Management Strategy</w:t>
+        <w:t>1.4.16 Adviser/Consultant Meeting 6</w:t>
       </w:r>
     </w:p>
     <w:p>
@@ -17700,7 +18585,7 @@
           <w:szCs w:val="24"/>
           <w:lang w:eastAsia="en-PH"/>
         </w:rPr>
-        <w:t>1.4.7 Choose Project Adviser and Consultant</w:t>
+        <w:t>1.4.17 Initial Wiki Page Encoding</w:t>
       </w:r>
     </w:p>
     <w:p>
@@ -17721,7 +18606,7 @@
           <w:szCs w:val="24"/>
           <w:lang w:eastAsia="en-PH"/>
         </w:rPr>
-        <w:t>1.4.8 Team Meeting 5</w:t>
+        <w:t>1.4.18 Project Management Plan</w:t>
       </w:r>
     </w:p>
     <w:p>
@@ -17742,7 +18627,7 @@
           <w:szCs w:val="24"/>
           <w:lang w:eastAsia="en-PH"/>
         </w:rPr>
-        <w:t>1.4.9 Team Meeting 6</w:t>
+        <w:t>1.4.18.1 Staffing Management Plan</w:t>
       </w:r>
     </w:p>
     <w:p>
@@ -17763,7 +18648,7 @@
           <w:szCs w:val="24"/>
           <w:lang w:eastAsia="en-PH"/>
         </w:rPr>
-        <w:t>1.4.10 Team Meeting 7</w:t>
+        <w:t>1.4.18.2 Change Management Plan</w:t>
       </w:r>
     </w:p>
     <w:p>
@@ -17784,7 +18669,7 @@
           <w:szCs w:val="24"/>
           <w:lang w:eastAsia="en-PH"/>
         </w:rPr>
-        <w:t>1.4.11 Cost Management Plan</w:t>
+        <w:t>1.4.18.3 Communication Management Plan</w:t>
       </w:r>
     </w:p>
     <w:p>
@@ -17805,7 +18690,7 @@
           <w:szCs w:val="24"/>
           <w:lang w:eastAsia="en-PH"/>
         </w:rPr>
-        <w:t>1.4.12 Schedule Management Plan</w:t>
+        <w:t>1.4.18.4 Final Quality Management Plan</w:t>
       </w:r>
     </w:p>
     <w:p>
@@ -17827,7 +18712,7 @@
           <w:lang w:eastAsia="en-PH"/>
         </w:rPr>
         <w:lastRenderedPageBreak/>
-        <w:t>1.4.13 Scope Management Plan</w:t>
+        <w:t>1.4.18.5 Risk Management Plan</w:t>
       </w:r>
     </w:p>
     <w:p>
@@ -17848,7 +18733,7 @@
           <w:szCs w:val="24"/>
           <w:lang w:eastAsia="en-PH"/>
         </w:rPr>
-        <w:t>1.4.14 Work Package Solution</w:t>
+        <w:t>1.4.18.6 Procurement Plan</w:t>
       </w:r>
     </w:p>
     <w:p>
@@ -17869,7 +18754,7 @@
           <w:szCs w:val="24"/>
           <w:lang w:eastAsia="en-PH"/>
         </w:rPr>
-        <w:t>1.4.15 Team Meeting 8</w:t>
+        <w:t>1.4.18.7 Implementation Plan</w:t>
       </w:r>
     </w:p>
     <w:p>
@@ -17890,7 +18775,7 @@
           <w:szCs w:val="24"/>
           <w:lang w:eastAsia="en-PH"/>
         </w:rPr>
-        <w:t>1.4.16 Adviser/Consultant Meeting 6</w:t>
+        <w:t>1.4.18.8 Project Management Approach</w:t>
       </w:r>
     </w:p>
     <w:p>
@@ -17911,7 +18796,7 @@
           <w:szCs w:val="24"/>
           <w:lang w:eastAsia="en-PH"/>
         </w:rPr>
-        <w:t>1.4.17 Initial Wiki Page Encoding</w:t>
+        <w:t>1.4.18.9 Company Profile</w:t>
       </w:r>
     </w:p>
     <w:p>
@@ -17932,7 +18817,7 @@
           <w:szCs w:val="24"/>
           <w:lang w:eastAsia="en-PH"/>
         </w:rPr>
-        <w:t>1.4.18 Project Management Plan</w:t>
+        <w:t>1.4.19 Team Meeting 9</w:t>
       </w:r>
     </w:p>
     <w:p>
@@ -17953,7 +18838,7 @@
           <w:szCs w:val="24"/>
           <w:lang w:eastAsia="en-PH"/>
         </w:rPr>
-        <w:t>1.4.18.1 Staffing Management Plan</w:t>
+        <w:t>1.4.20 1st Individual Weekly Status Report</w:t>
       </w:r>
     </w:p>
     <w:p>
@@ -17974,7 +18859,7 @@
           <w:szCs w:val="24"/>
           <w:lang w:eastAsia="en-PH"/>
         </w:rPr>
-        <w:t>1.4.18.2 Change Management Plan</w:t>
+        <w:t>1.4.21 PMI 7th Edition Quizlet</w:t>
       </w:r>
     </w:p>
     <w:p>
@@ -17995,7 +18880,7 @@
           <w:szCs w:val="24"/>
           <w:lang w:eastAsia="en-PH"/>
         </w:rPr>
-        <w:t>1.4.18.3 Communication Management Plan</w:t>
+        <w:t>1.4.22 Final Project Charter Plan (Long Version)</w:t>
       </w:r>
     </w:p>
     <w:p>
@@ -18016,7 +18901,7 @@
           <w:szCs w:val="24"/>
           <w:lang w:eastAsia="en-PH"/>
         </w:rPr>
-        <w:t>1.4.18.4 Final Quality Management Plan</w:t>
+        <w:t>1.4.23 2nd Individual Weekly Status Report</w:t>
       </w:r>
     </w:p>
     <w:p>
@@ -18037,7 +18922,7 @@
           <w:szCs w:val="24"/>
           <w:lang w:eastAsia="en-PH"/>
         </w:rPr>
-        <w:t>1.4.18.5 Risk Management Plan</w:t>
+        <w:t>1.4.24 Adviser/Consultant Meeting 7</w:t>
       </w:r>
     </w:p>
     <w:p>
@@ -18058,7 +18943,7 @@
           <w:szCs w:val="24"/>
           <w:lang w:eastAsia="en-PH"/>
         </w:rPr>
-        <w:t>1.4.18.6 Procurement Plan</w:t>
+        <w:t>1.4.25 PMBOK Quizlet</w:t>
       </w:r>
     </w:p>
     <w:p>
@@ -18079,217 +18964,6 @@
           <w:szCs w:val="24"/>
           <w:lang w:eastAsia="en-PH"/>
         </w:rPr>
-        <w:t>1.4.18.7 Implementation Plan</w:t>
-      </w:r>
-    </w:p>
-    <w:p>
-      <w:pPr>
-        <w:spacing w:before="100" w:beforeAutospacing="1" w:after="100" w:afterAutospacing="1"/>
-        <w:jc w:val="both"/>
-        <w:rPr>
-          <w:rFonts w:ascii="Arial" w:hAnsi="Arial" w:cs="Arial"/>
-          <w:sz w:val="24"/>
-          <w:szCs w:val="24"/>
-          <w:lang w:eastAsia="en-PH"/>
-        </w:rPr>
-      </w:pPr>
-      <w:r>
-        <w:rPr>
-          <w:rFonts w:ascii="Arial" w:hAnsi="Arial" w:cs="Arial"/>
-          <w:sz w:val="24"/>
-          <w:szCs w:val="24"/>
-          <w:lang w:eastAsia="en-PH"/>
-        </w:rPr>
-        <w:t>1.4.18.8 Project Management Approach</w:t>
-      </w:r>
-    </w:p>
-    <w:p>
-      <w:pPr>
-        <w:spacing w:before="100" w:beforeAutospacing="1" w:after="100" w:afterAutospacing="1"/>
-        <w:jc w:val="both"/>
-        <w:rPr>
-          <w:rFonts w:ascii="Arial" w:hAnsi="Arial" w:cs="Arial"/>
-          <w:sz w:val="24"/>
-          <w:szCs w:val="24"/>
-          <w:lang w:eastAsia="en-PH"/>
-        </w:rPr>
-      </w:pPr>
-      <w:r>
-        <w:rPr>
-          <w:rFonts w:ascii="Arial" w:hAnsi="Arial" w:cs="Arial"/>
-          <w:sz w:val="24"/>
-          <w:szCs w:val="24"/>
-          <w:lang w:eastAsia="en-PH"/>
-        </w:rPr>
-        <w:t>1.4.18.9 Company Profile</w:t>
-      </w:r>
-    </w:p>
-    <w:p>
-      <w:pPr>
-        <w:spacing w:before="100" w:beforeAutospacing="1" w:after="100" w:afterAutospacing="1"/>
-        <w:jc w:val="both"/>
-        <w:rPr>
-          <w:rFonts w:ascii="Arial" w:hAnsi="Arial" w:cs="Arial"/>
-          <w:sz w:val="24"/>
-          <w:szCs w:val="24"/>
-          <w:lang w:eastAsia="en-PH"/>
-        </w:rPr>
-      </w:pPr>
-      <w:r>
-        <w:rPr>
-          <w:rFonts w:ascii="Arial" w:hAnsi="Arial" w:cs="Arial"/>
-          <w:sz w:val="24"/>
-          <w:szCs w:val="24"/>
-          <w:lang w:eastAsia="en-PH"/>
-        </w:rPr>
-        <w:t>1.4.19 Team Meeting 9</w:t>
-      </w:r>
-    </w:p>
-    <w:p>
-      <w:pPr>
-        <w:spacing w:before="100" w:beforeAutospacing="1" w:after="100" w:afterAutospacing="1"/>
-        <w:jc w:val="both"/>
-        <w:rPr>
-          <w:rFonts w:ascii="Arial" w:hAnsi="Arial" w:cs="Arial"/>
-          <w:sz w:val="24"/>
-          <w:szCs w:val="24"/>
-          <w:lang w:eastAsia="en-PH"/>
-        </w:rPr>
-      </w:pPr>
-      <w:r>
-        <w:rPr>
-          <w:rFonts w:ascii="Arial" w:hAnsi="Arial" w:cs="Arial"/>
-          <w:sz w:val="24"/>
-          <w:szCs w:val="24"/>
-          <w:lang w:eastAsia="en-PH"/>
-        </w:rPr>
-        <w:t>1.4.20 1st Individual Weekly Status Report</w:t>
-      </w:r>
-    </w:p>
-    <w:p>
-      <w:pPr>
-        <w:spacing w:before="100" w:beforeAutospacing="1" w:after="100" w:afterAutospacing="1"/>
-        <w:jc w:val="both"/>
-        <w:rPr>
-          <w:rFonts w:ascii="Arial" w:hAnsi="Arial" w:cs="Arial"/>
-          <w:sz w:val="24"/>
-          <w:szCs w:val="24"/>
-          <w:lang w:eastAsia="en-PH"/>
-        </w:rPr>
-      </w:pPr>
-      <w:r>
-        <w:rPr>
-          <w:rFonts w:ascii="Arial" w:hAnsi="Arial" w:cs="Arial"/>
-          <w:sz w:val="24"/>
-          <w:szCs w:val="24"/>
-          <w:lang w:eastAsia="en-PH"/>
-        </w:rPr>
-        <w:t>1.4.21 PMI 7th Edition Quizlet</w:t>
-      </w:r>
-    </w:p>
-    <w:p>
-      <w:pPr>
-        <w:spacing w:before="100" w:beforeAutospacing="1" w:after="100" w:afterAutospacing="1"/>
-        <w:jc w:val="both"/>
-        <w:rPr>
-          <w:rFonts w:ascii="Arial" w:hAnsi="Arial" w:cs="Arial"/>
-          <w:sz w:val="24"/>
-          <w:szCs w:val="24"/>
-          <w:lang w:eastAsia="en-PH"/>
-        </w:rPr>
-      </w:pPr>
-      <w:r>
-        <w:rPr>
-          <w:rFonts w:ascii="Arial" w:hAnsi="Arial" w:cs="Arial"/>
-          <w:sz w:val="24"/>
-          <w:szCs w:val="24"/>
-          <w:lang w:eastAsia="en-PH"/>
-        </w:rPr>
-        <w:t>1.4.22 Final Project Charter Plan (Long Version)</w:t>
-      </w:r>
-    </w:p>
-    <w:p>
-      <w:pPr>
-        <w:spacing w:before="100" w:beforeAutospacing="1" w:after="100" w:afterAutospacing="1"/>
-        <w:jc w:val="both"/>
-        <w:rPr>
-          <w:rFonts w:ascii="Arial" w:hAnsi="Arial" w:cs="Arial"/>
-          <w:sz w:val="24"/>
-          <w:szCs w:val="24"/>
-          <w:lang w:eastAsia="en-PH"/>
-        </w:rPr>
-      </w:pPr>
-      <w:r>
-        <w:rPr>
-          <w:rFonts w:ascii="Arial" w:hAnsi="Arial" w:cs="Arial"/>
-          <w:sz w:val="24"/>
-          <w:szCs w:val="24"/>
-          <w:lang w:eastAsia="en-PH"/>
-        </w:rPr>
-        <w:t>1.4.23 2nd Individual Weekly Status Report</w:t>
-      </w:r>
-    </w:p>
-    <w:p>
-      <w:pPr>
-        <w:spacing w:before="100" w:beforeAutospacing="1" w:after="100" w:afterAutospacing="1"/>
-        <w:jc w:val="both"/>
-        <w:rPr>
-          <w:rFonts w:ascii="Arial" w:hAnsi="Arial" w:cs="Arial"/>
-          <w:sz w:val="24"/>
-          <w:szCs w:val="24"/>
-          <w:lang w:eastAsia="en-PH"/>
-        </w:rPr>
-      </w:pPr>
-      <w:r>
-        <w:rPr>
-          <w:rFonts w:ascii="Arial" w:hAnsi="Arial" w:cs="Arial"/>
-          <w:sz w:val="24"/>
-          <w:szCs w:val="24"/>
-          <w:lang w:eastAsia="en-PH"/>
-        </w:rPr>
-        <w:t>1.4.24 Adviser/Consultant Meeting 7</w:t>
-      </w:r>
-    </w:p>
-    <w:p>
-      <w:pPr>
-        <w:spacing w:before="100" w:beforeAutospacing="1" w:after="100" w:afterAutospacing="1"/>
-        <w:jc w:val="both"/>
-        <w:rPr>
-          <w:rFonts w:ascii="Arial" w:hAnsi="Arial" w:cs="Arial"/>
-          <w:sz w:val="24"/>
-          <w:szCs w:val="24"/>
-          <w:lang w:eastAsia="en-PH"/>
-        </w:rPr>
-      </w:pPr>
-      <w:r>
-        <w:rPr>
-          <w:rFonts w:ascii="Arial" w:hAnsi="Arial" w:cs="Arial"/>
-          <w:sz w:val="24"/>
-          <w:szCs w:val="24"/>
-          <w:lang w:eastAsia="en-PH"/>
-        </w:rPr>
-        <w:t>1.4.25 PMBOK Quizlet</w:t>
-      </w:r>
-    </w:p>
-    <w:p>
-      <w:pPr>
-        <w:spacing w:before="100" w:beforeAutospacing="1" w:after="100" w:afterAutospacing="1"/>
-        <w:jc w:val="both"/>
-        <w:rPr>
-          <w:rFonts w:ascii="Arial" w:hAnsi="Arial" w:cs="Arial"/>
-          <w:sz w:val="24"/>
-          <w:szCs w:val="24"/>
-          <w:lang w:eastAsia="en-PH"/>
-        </w:rPr>
-      </w:pPr>
-      <w:r>
-        <w:rPr>
-          <w:rFonts w:ascii="Arial" w:hAnsi="Arial" w:cs="Arial"/>
-          <w:sz w:val="24"/>
-          <w:szCs w:val="24"/>
-          <w:lang w:eastAsia="en-PH"/>
-        </w:rPr>
-        <w:lastRenderedPageBreak/>
         <w:t>1.4.26 Final Work Breakdown Structure (WBS)</w:t>
       </w:r>
     </w:p>
@@ -18684,16 +19358,7 @@
           <w:sz w:val="24"/>
           <w:szCs w:val="24"/>
         </w:rPr>
-        <w:t xml:space="preserve"> - The acceptance of the project sponsor, other stakeholders, and the team is needed for the completion. This ensures that the team has met the demands </w:t>
-      </w:r>
-      <w:r>
-        <w:rPr>
-          <w:rFonts w:ascii="Arial" w:hAnsi="Arial" w:cs="Arial"/>
-          <w:sz w:val="24"/>
-          <w:szCs w:val="24"/>
-        </w:rPr>
-        <w:lastRenderedPageBreak/>
-        <w:t>and expectations of the client. That is why it is essential that there are consistent meetings and communications to ensure that the project and deliverables go as planned.</w:t>
+        <w:t xml:space="preserve"> - The acceptance of the project sponsor, other stakeholders, and the team is needed for the completion. This ensures that the team has met the demands and expectations of the client. That is why it is essential that there are consistent meetings and communications to ensure that the project and deliverables go as planned.</w:t>
       </w:r>
     </w:p>
     <w:bookmarkEnd w:id="56"/>
@@ -18826,6 +19491,7 @@
           <w:sz w:val="24"/>
           <w:szCs w:val="24"/>
         </w:rPr>
+        <w:lastRenderedPageBreak/>
         <w:t>The request for a change in scope will be evaluated by the Project Manager and the Project Sponsor to assess its potential impact on the project schedule, financial plan, and available resources.</w:t>
       </w:r>
     </w:p>
@@ -19437,7 +20103,6 @@
           <w:sz w:val="24"/>
           <w:szCs w:val="24"/>
         </w:rPr>
-        <w:lastRenderedPageBreak/>
         <w:t xml:space="preserve">Cost Optimization </w:t>
       </w:r>
       <w:r>
@@ -19625,6 +20290,7 @@
           <w:sz w:val="24"/>
           <w:szCs w:val="24"/>
         </w:rPr>
+        <w:lastRenderedPageBreak/>
         <w:t>Assuming that the Useful Life in Years is 5 years until the equipment will not operate optimally, the Depreciation Rate of the item will be deducted 20% per year.</w:t>
       </w:r>
     </w:p>
@@ -20111,7 +20777,6 @@
           <w:sz w:val="24"/>
           <w:szCs w:val="24"/>
         </w:rPr>
-        <w:lastRenderedPageBreak/>
         <w:t>Example:</w:t>
       </w:r>
     </w:p>
@@ -20418,7 +21083,15 @@
           <w:rFonts w:ascii="Arial" w:hAnsi="Arial" w:cs="Arial"/>
           <w:sz w:val="24"/>
         </w:rPr>
-        <w:t>After the success of the meeting, the team will determine what to pursue based on what was the outcome of the meeting. This will then help the team to accomplish the necessary steps based on what the client has provided and is expecting.</w:t>
+        <w:t xml:space="preserve">After the success of the meeting, the team will determine what to pursue based on what was the outcome of the meeting. This will then help the </w:t>
+      </w:r>
+      <w:r>
+        <w:rPr>
+          <w:rFonts w:ascii="Arial" w:hAnsi="Arial" w:cs="Arial"/>
+          <w:sz w:val="24"/>
+        </w:rPr>
+        <w:lastRenderedPageBreak/>
+        <w:t>team to accomplish the necessary steps based on what the client has provided and is expecting.</w:t>
       </w:r>
     </w:p>
     <w:p>
@@ -20660,6 +21333,7 @@
           <w:noProof/>
           <w:sz w:val="24"/>
         </w:rPr>
+        <w:lastRenderedPageBreak/>
         <w:drawing>
           <wp:inline distT="0" distB="0" distL="0" distR="0" wp14:anchorId="2660DB10" wp14:editId="6CC0BED7">
             <wp:extent cx="5706271" cy="1105054"/>
@@ -20880,7 +21554,16 @@
           <w:sz w:val="24"/>
           <w:szCs w:val="24"/>
         </w:rPr>
-        <w:t>The schedule management plan will be created with the help of the deliverables in the Work Breakdown Structure (WBS). The specific work packages that must be carried out to complete each deliverable will be identified by the activity definition. To determine the order of work packages, an activity sequencing will be used and assigned between project activities. The number of work periods necessary to finish work packages will be determined using activity duration estimation. To finish schedule development, resource estimating will be used to allocate resources to work packages.</w:t>
+        <w:t xml:space="preserve">The schedule management plan will be created with the help of the deliverables in the Work Breakdown Structure (WBS). The specific work packages that must be carried out to complete each deliverable will be identified by the activity definition. To determine </w:t>
+      </w:r>
+      <w:r>
+        <w:rPr>
+          <w:rFonts w:ascii="Arial" w:hAnsi="Arial" w:cs="Arial"/>
+          <w:sz w:val="24"/>
+          <w:szCs w:val="24"/>
+        </w:rPr>
+        <w:lastRenderedPageBreak/>
+        <w:t>the order of work packages, an activity sequencing will be used and assigned between project activities. The number of work periods necessary to finish work packages will be determined using activity duration estimation. To finish schedule development, resource estimating will be used to allocate resources to work packages.</w:t>
       </w:r>
     </w:p>
     <w:p>
@@ -21160,6 +21843,7 @@
           <w:sz w:val="24"/>
           <w:szCs w:val="24"/>
         </w:rPr>
+        <w:lastRenderedPageBreak/>
         <w:t>Product Owner</w:t>
       </w:r>
       <w:r>
@@ -21218,7 +21902,6 @@
           <w:sz w:val="24"/>
           <w:szCs w:val="24"/>
         </w:rPr>
-        <w:lastRenderedPageBreak/>
         <w:t xml:space="preserve">Project Developer </w:t>
       </w:r>
       <w:r>
@@ -21362,6 +22045,7 @@
           <w:sz w:val="24"/>
           <w:szCs w:val="24"/>
         </w:rPr>
+        <w:lastRenderedPageBreak/>
         <w:t>The project team will be responsible for participating in the meetings for updates and reviews, reporting any changes of actual start and actual initial completion to the project manager.</w:t>
       </w:r>
     </w:p>
@@ -21564,7 +22248,6 @@
           <w:sz w:val="24"/>
           <w:szCs w:val="24"/>
         </w:rPr>
-        <w:lastRenderedPageBreak/>
         <w:drawing>
           <wp:inline distT="0" distB="0" distL="0" distR="0" wp14:anchorId="1EA954B8" wp14:editId="6123C838">
             <wp:extent cx="4922520" cy="1892750"/>
@@ -21727,6 +22410,7 @@
           <w:sz w:val="24"/>
           <w:szCs w:val="24"/>
         </w:rPr>
+        <w:lastRenderedPageBreak/>
         <w:drawing>
           <wp:inline distT="0" distB="0" distL="0" distR="0" wp14:anchorId="7E9F299C" wp14:editId="3B0C45CD">
             <wp:extent cx="4858906" cy="1874520"/>
@@ -21781,7 +22465,6 @@
           <w:sz w:val="24"/>
           <w:szCs w:val="24"/>
         </w:rPr>
-        <w:lastRenderedPageBreak/>
         <w:drawing>
           <wp:inline distT="0" distB="0" distL="0" distR="0" wp14:anchorId="60DE9453" wp14:editId="55ED1F99">
             <wp:extent cx="4906823" cy="1876230"/>
@@ -21933,6 +22616,7 @@
           <w:sz w:val="24"/>
           <w:szCs w:val="24"/>
         </w:rPr>
+        <w:lastRenderedPageBreak/>
         <w:drawing>
           <wp:inline distT="0" distB="0" distL="0" distR="0" wp14:anchorId="769EBC09" wp14:editId="42A0943D">
             <wp:extent cx="4835525" cy="1846385"/>
@@ -21987,7 +22671,6 @@
           <w:sz w:val="24"/>
           <w:szCs w:val="24"/>
         </w:rPr>
-        <w:lastRenderedPageBreak/>
         <w:drawing>
           <wp:inline distT="0" distB="0" distL="0" distR="0" wp14:anchorId="2563C273" wp14:editId="7F278AE4">
             <wp:extent cx="4834347" cy="1851100"/>
@@ -22150,6 +22833,7 @@
           <w:sz w:val="24"/>
           <w:szCs w:val="24"/>
         </w:rPr>
+        <w:lastRenderedPageBreak/>
         <w:drawing>
           <wp:inline distT="0" distB="0" distL="0" distR="0" wp14:anchorId="0FFF8B1F" wp14:editId="5988D018">
             <wp:extent cx="4799432" cy="1927464"/>
@@ -22386,7 +23070,16 @@
           <w:szCs w:val="24"/>
         </w:rPr>
         <w:tab/>
-        <w:t>For the project to be completed successfully, a strong human resources management strategy is essential of any project. It describes the duties and responsibilities of each member of the project team, stakeholders, making sure that everyone is aware of their contributions and how they fit into the overall picture.</w:t>
+        <w:t xml:space="preserve">For the project to be completed successfully, a strong human resources management strategy is essential of any project. It describes the duties and </w:t>
+      </w:r>
+      <w:r>
+        <w:rPr>
+          <w:rFonts w:ascii="Arial" w:hAnsi="Arial" w:cs="Arial"/>
+          <w:sz w:val="24"/>
+          <w:szCs w:val="24"/>
+        </w:rPr>
+        <w:lastRenderedPageBreak/>
+        <w:t>responsibilities of each member of the project team, stakeholders, making sure that everyone is aware of their contributions and how they fit into the overall picture.</w:t>
       </w:r>
     </w:p>
     <w:p>
@@ -22474,7 +23167,6 @@
                 <w:sz w:val="24"/>
                 <w:szCs w:val="24"/>
               </w:rPr>
-              <w:lastRenderedPageBreak/>
               <w:t>Roles</w:t>
             </w:r>
           </w:p>
@@ -22927,7 +23619,16 @@
                 <w:sz w:val="24"/>
                 <w:szCs w:val="24"/>
               </w:rPr>
-              <w:t>Make choices about the growth and direction of a product. They have the power to establish requirements, set priorities for the product backlog, and make critical decisions on the features, functionalities, and release timelines.</w:t>
+              <w:t xml:space="preserve">Make choices about the growth and direction of a product. They have the power to establish requirements, set priorities for the product backlog, and make critical </w:t>
+            </w:r>
+            <w:r>
+              <w:rPr>
+                <w:rFonts w:ascii="Arial" w:hAnsi="Arial" w:cs="Arial"/>
+                <w:sz w:val="24"/>
+                <w:szCs w:val="24"/>
+              </w:rPr>
+              <w:lastRenderedPageBreak/>
+              <w:t>decisions on the features, functionalities, and release timelines.</w:t>
             </w:r>
           </w:p>
         </w:tc>
@@ -22955,7 +23656,17 @@
                 <w:sz w:val="24"/>
                 <w:szCs w:val="24"/>
               </w:rPr>
-              <w:t>Responsible for representing the interests of the stakeholders, working with the development team, and making sure the product satisfies consumer needs and accomplishes business objectives. Throughout the course of the product's lifecycle, they are responsible for maximizing its value and making strategic decisions.</w:t>
+              <w:lastRenderedPageBreak/>
+              <w:t xml:space="preserve">Responsible for representing the interests of the stakeholders, working with the development team, and making sure the product satisfies consumer needs and accomplishes business objectives. Throughout </w:t>
+            </w:r>
+            <w:r>
+              <w:rPr>
+                <w:rFonts w:ascii="Arial" w:hAnsi="Arial" w:cs="Arial"/>
+                <w:sz w:val="24"/>
+                <w:szCs w:val="24"/>
+              </w:rPr>
+              <w:lastRenderedPageBreak/>
+              <w:t>the course of the product's lifecycle, they are responsible for maximizing its value and making strategic decisions.</w:t>
             </w:r>
           </w:p>
         </w:tc>
@@ -22983,6 +23694,7 @@
                 <w:sz w:val="24"/>
                 <w:szCs w:val="24"/>
               </w:rPr>
+              <w:lastRenderedPageBreak/>
               <w:t>Stakeholder Management, Leadership and Collaboration Skills, Communication Skills, and Continuous Learning and Adaptability.</w:t>
             </w:r>
           </w:p>
@@ -23067,16 +23779,7 @@
                 <w:sz w:val="24"/>
                 <w:szCs w:val="24"/>
               </w:rPr>
-              <w:t xml:space="preserve">Approve changes to project scope, </w:t>
-            </w:r>
-            <w:r>
-              <w:rPr>
-                <w:rFonts w:ascii="Arial" w:hAnsi="Arial" w:cs="Arial"/>
-                <w:sz w:val="24"/>
-                <w:szCs w:val="24"/>
-              </w:rPr>
-              <w:lastRenderedPageBreak/>
-              <w:t>schedule, and budget that have low change effect.</w:t>
+              <w:t>Approve changes to project scope, schedule, and budget that have low change effect.</w:t>
             </w:r>
           </w:p>
         </w:tc>
@@ -23104,7 +23807,6 @@
                 <w:sz w:val="24"/>
                 <w:szCs w:val="24"/>
               </w:rPr>
-              <w:lastRenderedPageBreak/>
               <w:t>Control and help execute a solution to a problem in the project and monitor the work of the team members.</w:t>
             </w:r>
           </w:p>
@@ -23133,16 +23835,7 @@
                 <w:sz w:val="24"/>
                 <w:szCs w:val="24"/>
               </w:rPr>
-              <w:t xml:space="preserve">Strong leadership, communication skills, and project management skills. Knowledge of the </w:t>
-            </w:r>
-            <w:r>
-              <w:rPr>
-                <w:rFonts w:ascii="Arial" w:hAnsi="Arial" w:cs="Arial"/>
-                <w:sz w:val="24"/>
-                <w:szCs w:val="24"/>
-              </w:rPr>
-              <w:lastRenderedPageBreak/>
-              <w:t>company for precise information.</w:t>
+              <w:t>Strong leadership, communication skills, and project management skills. Knowledge of the company for precise information.</w:t>
             </w:r>
           </w:p>
         </w:tc>
@@ -23172,7 +23865,6 @@
                 <w:sz w:val="24"/>
                 <w:szCs w:val="24"/>
               </w:rPr>
-              <w:lastRenderedPageBreak/>
               <w:t>Developer</w:t>
             </w:r>
           </w:p>
@@ -23342,7 +24034,16 @@
                 <w:sz w:val="24"/>
                 <w:szCs w:val="24"/>
               </w:rPr>
-              <w:t>Ensures that products and deliverables fulfill its quality standards. Develop and implement quality processes, conduct testing, and checks the quality of the system and deliverables.</w:t>
+              <w:t xml:space="preserve">Ensures that products and deliverables fulfill its quality standards. Develop and implement quality </w:t>
+            </w:r>
+            <w:r>
+              <w:rPr>
+                <w:rFonts w:ascii="Arial" w:hAnsi="Arial" w:cs="Arial"/>
+                <w:sz w:val="24"/>
+                <w:szCs w:val="24"/>
+              </w:rPr>
+              <w:lastRenderedPageBreak/>
+              <w:t>processes, conduct testing, and checks the quality of the system and deliverables.</w:t>
             </w:r>
           </w:p>
         </w:tc>
@@ -23370,7 +24071,17 @@
                 <w:sz w:val="24"/>
                 <w:szCs w:val="24"/>
               </w:rPr>
-              <w:t xml:space="preserve">Ensures that the entire project’s deliverables and product are consistently meeting its quality standards. Ensure that the overall quality of the product and deliverables are met by establishing quality criteria, and development processes, and implementing corrective actions. </w:t>
+              <w:lastRenderedPageBreak/>
+              <w:t xml:space="preserve">Ensures that the entire project’s deliverables and product are consistently meeting its quality standards. Ensure that the overall </w:t>
+            </w:r>
+            <w:r>
+              <w:rPr>
+                <w:rFonts w:ascii="Arial" w:hAnsi="Arial" w:cs="Arial"/>
+                <w:sz w:val="24"/>
+                <w:szCs w:val="24"/>
+              </w:rPr>
+              <w:lastRenderedPageBreak/>
+              <w:t xml:space="preserve">quality of the product and deliverables are met by establishing quality criteria, and development processes, and implementing corrective actions. </w:t>
             </w:r>
           </w:p>
           <w:p>
@@ -23413,6 +24124,7 @@
                 <w:sz w:val="24"/>
                 <w:szCs w:val="24"/>
               </w:rPr>
+              <w:lastRenderedPageBreak/>
               <w:t>Technical Skills, Communication skills, Problem-solving skills, Collaboration, and Time Management.</w:t>
             </w:r>
           </w:p>
@@ -23469,7 +24181,6 @@
                 <w:sz w:val="24"/>
                 <w:szCs w:val="24"/>
               </w:rPr>
-              <w:lastRenderedPageBreak/>
               <w:t>(Internal Users)</w:t>
             </w:r>
           </w:p>
@@ -23520,17 +24231,7 @@
                 <w:sz w:val="24"/>
                 <w:szCs w:val="24"/>
               </w:rPr>
-              <w:lastRenderedPageBreak/>
-              <w:t xml:space="preserve">Evaluate and validates the performance and </w:t>
-            </w:r>
-            <w:r>
-              <w:rPr>
-                <w:rFonts w:ascii="Arial" w:hAnsi="Arial" w:cs="Arial"/>
-                <w:sz w:val="24"/>
-                <w:szCs w:val="24"/>
-              </w:rPr>
-              <w:lastRenderedPageBreak/>
-              <w:t>functioning of a system or software program. Authority to find and report errors or problems, work with stakeholders and developers to fix them, and make improved suggestions.</w:t>
+              <w:t>Evaluate and validates the performance and functioning of a system or software program. Authority to find and report errors or problems, work with stakeholders and developers to fix them, and make improved suggestions.</w:t>
             </w:r>
           </w:p>
         </w:tc>
@@ -23558,17 +24259,7 @@
                 <w:sz w:val="24"/>
                 <w:szCs w:val="24"/>
               </w:rPr>
-              <w:lastRenderedPageBreak/>
-              <w:t xml:space="preserve">Ensure that the system operates as intended and meets the quality </w:t>
-            </w:r>
-            <w:r>
-              <w:rPr>
-                <w:rFonts w:ascii="Arial" w:hAnsi="Arial" w:cs="Arial"/>
-                <w:sz w:val="24"/>
-                <w:szCs w:val="24"/>
-              </w:rPr>
-              <w:lastRenderedPageBreak/>
-              <w:t>standard set for it. Responsible for designing and executing test cases, identifying, and reporting defects, and verifying that the system meets the specified requirements.</w:t>
+              <w:t>Ensure that the system operates as intended and meets the quality standard set for it. Responsible for designing and executing test cases, identifying, and reporting defects, and verifying that the system meets the specified requirements.</w:t>
             </w:r>
           </w:p>
         </w:tc>
@@ -23596,17 +24287,7 @@
                 <w:sz w:val="24"/>
                 <w:szCs w:val="24"/>
               </w:rPr>
-              <w:lastRenderedPageBreak/>
-              <w:t xml:space="preserve">Technical Skills, Communication Skills, Time </w:t>
-            </w:r>
-            <w:r>
-              <w:rPr>
-                <w:rFonts w:ascii="Arial" w:hAnsi="Arial" w:cs="Arial"/>
-                <w:sz w:val="24"/>
-                <w:szCs w:val="24"/>
-              </w:rPr>
-              <w:lastRenderedPageBreak/>
-              <w:t>Management, Analytic, and Problem-Solving Abilities.</w:t>
+              <w:t>Technical Skills, Communication Skills, Time Management, Analytic, and Problem-Solving Abilities.</w:t>
             </w:r>
           </w:p>
         </w:tc>
@@ -23641,7 +24322,6 @@
                 <w:sz w:val="24"/>
                 <w:szCs w:val="24"/>
               </w:rPr>
-              <w:lastRenderedPageBreak/>
               <w:t xml:space="preserve">Customers </w:t>
             </w:r>
           </w:p>
@@ -24054,6 +24734,7 @@
           <w:b/>
           <w:bCs/>
         </w:rPr>
+        <w:lastRenderedPageBreak/>
         <w:t>6.5.3. Project Organizational Charts</w:t>
       </w:r>
       <w:bookmarkEnd w:id="84"/>
@@ -24079,16 +24760,7 @@
           <w:szCs w:val="24"/>
         </w:rPr>
         <w:tab/>
-        <w:t xml:space="preserve">A project organizational chart is a visual representation of the relationship between the team and the key stakeholders. At the top of the chart comes the project sponsor, followed by the project stakeholder as they are responsible for communicating between the project sponsor and the rest of the team, and then followed by the project manager who is responsible for managing the project team, send approval requests for the </w:t>
-      </w:r>
-      <w:r>
-        <w:rPr>
-          <w:rFonts w:ascii="Arial" w:hAnsi="Arial" w:cs="Arial"/>
-          <w:sz w:val="24"/>
-          <w:szCs w:val="24"/>
-        </w:rPr>
-        <w:lastRenderedPageBreak/>
-        <w:t>deliverables, and schedules. The project team members are responsible for completing the deliverables and making sure that there’s progress on the tasks at hand.</w:t>
+        <w:t>A project organizational chart is a visual representation of the relationship between the team and the key stakeholders. At the top of the chart comes the project sponsor, followed by the project stakeholder as they are responsible for communicating between the project sponsor and the rest of the team, and then followed by the project manager who is responsible for managing the project team, send approval requests for the deliverables, and schedules. The project team members are responsible for completing the deliverables and making sure that there’s progress on the tasks at hand.</w:t>
       </w:r>
     </w:p>
     <w:p>
@@ -24282,6 +24954,7 @@
           <w:sz w:val="24"/>
           <w:szCs w:val="24"/>
         </w:rPr>
+        <w:lastRenderedPageBreak/>
         <w:t>Acquisition must be completed as soon as possible to obtain the skills and knowledge required for the project. This will involve using new employees, outside contractors, and even internal staff as needed to complete the project.</w:t>
       </w:r>
     </w:p>
@@ -24330,7 +25003,6 @@
           <w:sz w:val="24"/>
           <w:szCs w:val="24"/>
         </w:rPr>
-        <w:lastRenderedPageBreak/>
         <w:t>Regular performance evaluations will be done to evaluate the performance of team members and pinpoint potential improvement areas. These evaluations also comment on the team members' performance in achieving the project's goals objectives and expectations.</w:t>
       </w:r>
     </w:p>
@@ -24586,6 +25258,7 @@
                 <w:sz w:val="24"/>
                 <w:szCs w:val="24"/>
               </w:rPr>
+              <w:lastRenderedPageBreak/>
               <w:t>Project Sponsor</w:t>
             </w:r>
           </w:p>
@@ -24797,16 +25470,7 @@
                 <w:sz w:val="24"/>
                 <w:szCs w:val="24"/>
               </w:rPr>
-              <w:t xml:space="preserve">Stakeholder Management, Leadership and Collaboration Skills, Communication Skills, and </w:t>
-            </w:r>
-            <w:r>
-              <w:rPr>
-                <w:rFonts w:ascii="Arial" w:hAnsi="Arial" w:cs="Arial"/>
-                <w:sz w:val="24"/>
-                <w:szCs w:val="24"/>
-              </w:rPr>
-              <w:lastRenderedPageBreak/>
-              <w:t>Continuous Learning and Adaptability.</w:t>
+              <w:t>Stakeholder Management, Leadership and Collaboration Skills, Communication Skills, and Continuous Learning and Adaptability.</w:t>
             </w:r>
           </w:p>
         </w:tc>
@@ -24832,7 +25496,6 @@
                 <w:sz w:val="24"/>
                 <w:szCs w:val="24"/>
               </w:rPr>
-              <w:lastRenderedPageBreak/>
               <w:t>1</w:t>
             </w:r>
           </w:p>
@@ -25262,7 +25925,16 @@
                 <w:sz w:val="24"/>
                 <w:szCs w:val="24"/>
               </w:rPr>
-              <w:t>Ensures that the entire project’s deliverables and product are consistently meeting its quality standards.</w:t>
+              <w:t xml:space="preserve">Ensures that the entire project’s </w:t>
+            </w:r>
+            <w:r>
+              <w:rPr>
+                <w:rFonts w:ascii="Arial" w:hAnsi="Arial" w:cs="Arial"/>
+                <w:sz w:val="24"/>
+                <w:szCs w:val="24"/>
+              </w:rPr>
+              <w:lastRenderedPageBreak/>
+              <w:t>deliverables and product are consistently meeting its quality standards.</w:t>
             </w:r>
           </w:p>
         </w:tc>
@@ -25287,7 +25959,17 @@
                 <w:sz w:val="24"/>
                 <w:szCs w:val="24"/>
               </w:rPr>
-              <w:t>Technical Skills, Communication skills, Problem-solving skills, Collaboration, and Time Management.</w:t>
+              <w:lastRenderedPageBreak/>
+              <w:t>Technical Skills, Communication skills, Problem-</w:t>
+            </w:r>
+            <w:r>
+              <w:rPr>
+                <w:rFonts w:ascii="Arial" w:hAnsi="Arial" w:cs="Arial"/>
+                <w:sz w:val="24"/>
+                <w:szCs w:val="24"/>
+              </w:rPr>
+              <w:lastRenderedPageBreak/>
+              <w:t>solving skills, Collaboration, and Time Management.</w:t>
             </w:r>
           </w:p>
         </w:tc>
@@ -25313,6 +25995,7 @@
                 <w:sz w:val="24"/>
                 <w:szCs w:val="24"/>
               </w:rPr>
+              <w:lastRenderedPageBreak/>
               <w:t>1</w:t>
             </w:r>
           </w:p>
@@ -25420,16 +26103,7 @@
                 <w:sz w:val="24"/>
                 <w:szCs w:val="24"/>
               </w:rPr>
-              <w:t xml:space="preserve">Ensure that the system operates as intended and meets the </w:t>
-            </w:r>
-            <w:r>
-              <w:rPr>
-                <w:rFonts w:ascii="Arial" w:hAnsi="Arial" w:cs="Arial"/>
-                <w:sz w:val="24"/>
-                <w:szCs w:val="24"/>
-              </w:rPr>
-              <w:lastRenderedPageBreak/>
-              <w:t>quality standard set for it. Responsible for program.</w:t>
+              <w:t>Ensure that the system operates as intended and meets the quality standard set for it. Responsible for program.</w:t>
             </w:r>
           </w:p>
         </w:tc>
@@ -25454,17 +26128,7 @@
                 <w:sz w:val="24"/>
                 <w:szCs w:val="24"/>
               </w:rPr>
-              <w:lastRenderedPageBreak/>
-              <w:t xml:space="preserve">Technical Skills, Communication Skills, Time Management, Analytic and </w:t>
-            </w:r>
-            <w:r>
-              <w:rPr>
-                <w:rFonts w:ascii="Arial" w:hAnsi="Arial" w:cs="Arial"/>
-                <w:sz w:val="24"/>
-                <w:szCs w:val="24"/>
-              </w:rPr>
-              <w:lastRenderedPageBreak/>
-              <w:t>Problem-Solving Abilities.</w:t>
+              <w:t>Technical Skills, Communication Skills, Time Management, Analytic and Problem-Solving Abilities.</w:t>
             </w:r>
           </w:p>
         </w:tc>
@@ -25490,7 +26154,6 @@
                 <w:sz w:val="24"/>
                 <w:szCs w:val="24"/>
               </w:rPr>
-              <w:lastRenderedPageBreak/>
               <w:t>1</w:t>
             </w:r>
           </w:p>
@@ -25969,6 +26632,7 @@
                 <w:szCs w:val="24"/>
                 <w:lang w:val="en-US"/>
               </w:rPr>
+              <w:lastRenderedPageBreak/>
               <w:t>Project Sponsor/Business Owner</w:t>
             </w:r>
           </w:p>
@@ -26185,7 +26849,6 @@
                 <w:szCs w:val="24"/>
                 <w:lang w:val="en-US"/>
               </w:rPr>
-              <w:lastRenderedPageBreak/>
               <w:t>Implements approved changes and ensures they are properly integrated into the project plan and communicated to the team.</w:t>
             </w:r>
           </w:p>
@@ -26213,7 +26876,6 @@
                 <w:szCs w:val="24"/>
                 <w:lang w:val="en-US"/>
               </w:rPr>
-              <w:lastRenderedPageBreak/>
               <w:t>Team Leader</w:t>
             </w:r>
           </w:p>
@@ -26743,6 +27405,7 @@
                 <w:szCs w:val="24"/>
                 <w:lang w:val="en-US"/>
               </w:rPr>
+              <w:lastRenderedPageBreak/>
               <w:t>Leigh Curtis Camara</w:t>
             </w:r>
           </w:p>
@@ -26861,7 +27524,6 @@
                 <w:szCs w:val="24"/>
                 <w:lang w:val="en-US"/>
               </w:rPr>
-              <w:lastRenderedPageBreak/>
               <w:t xml:space="preserve">Sofia Emmanuelle </w:t>
             </w:r>
             <w:proofErr w:type="spellStart"/>
@@ -27282,7 +27944,17 @@
                 <w:szCs w:val="24"/>
                 <w:lang w:val="en-US"/>
               </w:rPr>
-              <w:t>Assist in Monitoring and tracking progress on change requests and ensure timely completion.</w:t>
+              <w:t xml:space="preserve">Assist in Monitoring and tracking progress on change requests and </w:t>
+            </w:r>
+            <w:r>
+              <w:rPr>
+                <w:rFonts w:ascii="Arial" w:hAnsi="Arial" w:cs="Arial"/>
+                <w:sz w:val="24"/>
+                <w:szCs w:val="24"/>
+                <w:lang w:val="en-US"/>
+              </w:rPr>
+              <w:lastRenderedPageBreak/>
+              <w:t>ensure timely completion.</w:t>
             </w:r>
           </w:p>
           <w:p>
@@ -27374,7 +28046,6 @@
           <w:szCs w:val="24"/>
           <w:lang w:val="en-US"/>
         </w:rPr>
-        <w:lastRenderedPageBreak/>
         <w:t xml:space="preserve">The change control process for the </w:t>
       </w:r>
       <w:proofErr w:type="spellStart"/>
@@ -27787,6 +28458,7 @@
           <w:szCs w:val="24"/>
           <w:lang w:val="en-US"/>
         </w:rPr>
+        <w:lastRenderedPageBreak/>
         <w:t>A detailed plan should be developed to implement the change. Implementation of change may involve development work, testing, configuration changes, or any other necessary actions.</w:t>
       </w:r>
     </w:p>
@@ -28511,6 +29183,7 @@
           <w:sz w:val="24"/>
           <w:szCs w:val="24"/>
         </w:rPr>
+        <w:lastRenderedPageBreak/>
         <w:t>The project manager is the one responsible for holding regular meetings with the project team and discussing the updates being made. These meetings will be held to ensure that everyone is aware of the progress of the project. The team should also establish a way to address any conflicts or issues that arise by communicating clearly.</w:t>
       </w:r>
     </w:p>
@@ -28559,16 +29232,7 @@
           <w:sz w:val="24"/>
           <w:szCs w:val="24"/>
         </w:rPr>
-        <w:t xml:space="preserve">The Communications Management Constraints for the project are crucial to the overall project management plan because these constraints help in defining the limitations which may impact the communication processes and strategies created for the project. The </w:t>
-      </w:r>
-      <w:r>
-        <w:rPr>
-          <w:rFonts w:ascii="Arial" w:hAnsi="Arial" w:cs="Arial"/>
-          <w:sz w:val="24"/>
-          <w:szCs w:val="24"/>
-        </w:rPr>
-        <w:lastRenderedPageBreak/>
-        <w:t>team will look to develop solutions with the help of identifying the constraints to mitigate potential challenges. This section will provide an overview of the constraints that may impact the project’s communication strategies and processes. These constraints are the following:</w:t>
+        <w:t>The Communications Management Constraints for the project are crucial to the overall project management plan because these constraints help in defining the limitations which may impact the communication processes and strategies created for the project. The team will look to develop solutions with the help of identifying the constraints to mitigate potential challenges. This section will provide an overview of the constraints that may impact the project’s communication strategies and processes. These constraints are the following:</w:t>
       </w:r>
     </w:p>
     <w:p>
@@ -28816,6 +29480,7 @@
                 <w:sz w:val="24"/>
                 <w:szCs w:val="24"/>
               </w:rPr>
+              <w:lastRenderedPageBreak/>
               <w:t>Communication Type</w:t>
             </w:r>
           </w:p>
@@ -29136,7 +29801,6 @@
                 <w:sz w:val="24"/>
                 <w:szCs w:val="24"/>
               </w:rPr>
-              <w:lastRenderedPageBreak/>
               <w:t>Team Meetings</w:t>
             </w:r>
           </w:p>

</xml_diff>